<commit_message>
Better conform to JFWM style
</commit_message>
<xml_diff>
--- a/documents/manuscript/manuscript.docx
+++ b/documents/manuscript/manuscript.docx
@@ -102,7 +102,7 @@
     </w:p>
     <w:p>
       <w:pPr>
-        <w:pStyle w:val="Heading2"/>
+        <w:pStyle w:val="Heading1"/>
       </w:pPr>
       <w:bookmarkStart w:id="20" w:name="author-information"/>
       <w:r>
@@ -186,7 +186,7 @@
     </w:p>
     <w:p>
       <w:pPr>
-        <w:pStyle w:val="Heading2"/>
+        <w:pStyle w:val="Heading1"/>
       </w:pPr>
       <w:bookmarkStart w:id="21" w:name="introduction"/>
       <w:r>
@@ -534,7 +534,7 @@
     </w:p>
     <w:p>
       <w:pPr>
-        <w:pStyle w:val="Heading2"/>
+        <w:pStyle w:val="Heading1"/>
       </w:pPr>
       <w:bookmarkStart w:id="22" w:name="methods"/>
       <w:r>
@@ -616,7 +616,7 @@
       </w:r>
       <w:bookmarkEnd w:id="25"/>
     </w:p>
-    <w:bookmarkStart w:id="43" w:name="refs"/>
+    <w:bookmarkStart w:id="39" w:name="refs"/>
     <w:bookmarkStart w:id="27" w:name="ref-105th_Congress_1997"/>
     <w:p>
       <w:pPr>
@@ -635,22 +635,7 @@
         <w:t xml:space="preserve"> </w:t>
       </w:r>
       <w:r>
-        <w:t xml:space="preserve">Congress. 1997. 111 Stat. 1252 - National Wildlife Refuge System Improvement Act of 1997.</w:t>
-      </w:r>
-      <w:r>
-        <w:t xml:space="preserve"> </w:t>
-      </w:r>
-      <w:r>
-        <w:rPr>
-          <w:i/>
-        </w:rPr>
-        <w:t xml:space="preserve">In</w:t>
-      </w:r>
-      <w:r>
-        <w:t xml:space="preserve"> </w:t>
-      </w:r>
-      <w:r>
-        <w:t xml:space="preserve">United States Statutes at Large, Volume 111, 105</w:t>
+        <w:t xml:space="preserve">Congress. 1997. 111 Stat. 1252 - National Wildlife Refuge System Improvement Act of 1997. Pages 1252–1260 in United States Statutes at Large, Volume 111, 105</w:t>
       </w:r>
       <w:r>
         <w:rPr>
@@ -674,7 +659,7 @@
         <w:t xml:space="preserve"> </w:t>
       </w:r>
       <w:r>
-        <w:t xml:space="preserve">Session. pp. 1252–1260. Available from</w:t>
+        <w:t xml:space="preserve">Session. Available from</w:t>
       </w:r>
       <w:r>
         <w:t xml:space="preserve"> </w:t>
@@ -710,22 +695,7 @@
         <w:t xml:space="preserve"> </w:t>
       </w:r>
       <w:r>
-        <w:t xml:space="preserve">Congress. 1980. Alaska National Interest Lands Conservation Act.</w:t>
-      </w:r>
-      <w:r>
-        <w:t xml:space="preserve"> </w:t>
-      </w:r>
-      <w:r>
-        <w:rPr>
-          <w:i/>
-        </w:rPr>
-        <w:t xml:space="preserve">In</w:t>
-      </w:r>
-      <w:r>
-        <w:t xml:space="preserve"> </w:t>
-      </w:r>
-      <w:r>
-        <w:t xml:space="preserve">United States Statutes at Large, Volume 94, 96</w:t>
+        <w:t xml:space="preserve">Congress. 1980. Alaska National Interest Lands Conservation Act. in United States Statutes at Large, Volume 94, 96</w:t>
       </w:r>
       <w:r>
         <w:rPr>
@@ -767,13 +737,13 @@
       </w:r>
     </w:p>
     <w:bookmarkEnd w:id="29"/>
-    <w:bookmarkStart w:id="31" w:name="ref-Bowser_et_al_2020"/>
+    <w:bookmarkStart w:id="30" w:name="ref-Bowser_et_al_2020"/>
     <w:p>
       <w:pPr>
         <w:pStyle w:val="Bibliography"/>
       </w:pPr>
       <w:r>
-        <w:t xml:space="preserve">Bowser, M.L., Brassfield, R., Dziergowski, A., Eskelin, T., Hester, J., Magness, D.R., McInnis, M., Melvin, T., Morton, J.M., and Stone, J. 2020. Towards conserving natural diversity: A biotic inventory by observations, specimens, DNA barcoding and high-throughput sequencing methods. Biodiversity Data Journal</w:t>
+        <w:t xml:space="preserve">Bowser ML, Brassfield R, Dziergowski A, Eskelin T, Hester J, Magness DR, McInnis M, Melvin T, Morton JM, Stone J. 2020. Towards conserving natural diversity: A biotic inventory by observations, specimens, DNA barcoding and high-throughput sequencing methods. Biodiversity Data Journal</w:t>
       </w:r>
       <w:r>
         <w:t xml:space="preserve"> </w:t>
@@ -785,28 +755,17 @@
         <w:t xml:space="preserve">8</w:t>
       </w:r>
       <w:r>
-        <w:t xml:space="preserve">: e50124. doi:</w:t>
-      </w:r>
-      <w:hyperlink r:id="rId30">
-        <w:r>
-          <w:rPr>
-            <w:rStyle w:val="Hyperlink"/>
-          </w:rPr>
-          <w:t xml:space="preserve">10.3897/BDJ.8.e50124</w:t>
-        </w:r>
-      </w:hyperlink>
-      <w:r>
-        <w:t xml:space="preserve">.</w:t>
-      </w:r>
-    </w:p>
-    <w:bookmarkEnd w:id="31"/>
-    <w:bookmarkStart w:id="33" w:name="ref-Bowser_et_al_2017"/>
+        <w:t xml:space="preserve">:e50124.</w:t>
+      </w:r>
+    </w:p>
+    <w:bookmarkEnd w:id="30"/>
+    <w:bookmarkStart w:id="31" w:name="ref-Bowser_et_al_2017"/>
     <w:p>
       <w:pPr>
         <w:pStyle w:val="Bibliography"/>
       </w:pPr>
       <w:r>
-        <w:t xml:space="preserve">Bowser, M.L., Morton, J., Hanson, J., Magness, D., and Okuly, M. 2017. Arthropod and oligochaete assemblages from grasslands of the southern Kenai Peninsula, Alaska. Biodiversity Data Journal</w:t>
+        <w:t xml:space="preserve">Bowser ML, Morton J, Hanson J, Magness D, Okuly M. 2017. Arthropod and oligochaete assemblages from grasslands of the southern Kenai Peninsula, Alaska. Biodiversity Data Journal</w:t>
       </w:r>
       <w:r>
         <w:t xml:space="preserve"> </w:t>
@@ -818,28 +777,17 @@
         <w:t xml:space="preserve">5</w:t>
       </w:r>
       <w:r>
-        <w:t xml:space="preserve">: e10792. doi:</w:t>
-      </w:r>
-      <w:hyperlink r:id="rId32">
-        <w:r>
-          <w:rPr>
-            <w:rStyle w:val="Hyperlink"/>
-          </w:rPr>
-          <w:t xml:space="preserve">10.3897/BDJ.5.e10792</w:t>
-        </w:r>
-      </w:hyperlink>
-      <w:r>
-        <w:t xml:space="preserve">.</w:t>
-      </w:r>
-    </w:p>
-    <w:bookmarkEnd w:id="33"/>
-    <w:bookmarkStart w:id="35" w:name="ref-MacKenzie_et_al_2002"/>
+        <w:t xml:space="preserve">:e10792.</w:t>
+      </w:r>
+    </w:p>
+    <w:bookmarkEnd w:id="31"/>
+    <w:bookmarkStart w:id="32" w:name="ref-MacKenzie_et_al_2002"/>
     <w:p>
       <w:pPr>
         <w:pStyle w:val="Bibliography"/>
       </w:pPr>
       <w:r>
-        <w:t xml:space="preserve">MacKenzie, D.I., Nichols, J.D., Lachman, G.B., Droege, S., Royle, J.A., and Langtimm, C.A. 2002. Estimating site occupancy rates when detection probabilities are less than one. Ecology</w:t>
+        <w:t xml:space="preserve">MacKenzie DI, Nichols JD, Lachman GB, Droege S, Royle JA, Langtimm CA. 2002. Estimating site occupancy rates when detection probabilities are less than one. Ecology</w:t>
       </w:r>
       <w:r>
         <w:t xml:space="preserve"> </w:t>
@@ -851,124 +799,42 @@
         <w:t xml:space="preserve">83</w:t>
       </w:r>
       <w:r>
-        <w:t xml:space="preserve">(8): 2248–2255. doi:</w:t>
-      </w:r>
-      <w:hyperlink r:id="rId34">
-        <w:r>
-          <w:rPr>
-            <w:rStyle w:val="Hyperlink"/>
-          </w:rPr>
-          <w:t xml:space="preserve">10.1890/0012-9658(2002)083[2248:ESORWD]2.0.CO;2</w:t>
-        </w:r>
-      </w:hyperlink>
-      <w:r>
-        <w:t xml:space="preserve">.</w:t>
-      </w:r>
-    </w:p>
-    <w:bookmarkEnd w:id="35"/>
-    <w:bookmarkStart w:id="36" w:name="ref-MacKenzie_et_al_2006"/>
+        <w:t xml:space="preserve">:2248–2255.</w:t>
+      </w:r>
+    </w:p>
+    <w:bookmarkEnd w:id="32"/>
+    <w:bookmarkStart w:id="33" w:name="ref-MacKenzie_et_al_2006"/>
     <w:p>
       <w:pPr>
         <w:pStyle w:val="Bibliography"/>
       </w:pPr>
       <w:r>
-        <w:t xml:space="preserve">MacKenzie, D.I., Nichols, J.D., Royle, J.A., Pollock, K.H., Bailey, L.L., and Hines, J.E. 2006. Occupancy Estimation and Modeling. Elsevier, New York.</w:t>
-      </w:r>
-    </w:p>
-    <w:bookmarkEnd w:id="36"/>
-    <w:bookmarkStart w:id="38" w:name="ref-Magness_et_al_2008"/>
+        <w:t xml:space="preserve">MacKenzie DI, Nichols JD, Royle JA, Pollock KH, Bailey LL, Hines JE. 2006. Occupancy Estimation and Modeling. Elsevier, New York.</w:t>
+      </w:r>
+    </w:p>
+    <w:bookmarkEnd w:id="33"/>
+    <w:bookmarkStart w:id="34" w:name="ref-Magness_et_al_2008"/>
     <w:p>
       <w:pPr>
         <w:pStyle w:val="Bibliography"/>
       </w:pPr>
       <w:r>
-        <w:t xml:space="preserve">Magness, D.R., Huettmann, F., and Morton, J.M. 2008. Using Random Forests to provide predicted species distribution maps as a metric for ecological inventory &amp; monitoring programs.</w:t>
-      </w:r>
-      <w:r>
-        <w:t xml:space="preserve"> </w:t>
-      </w:r>
-      <w:r>
-        <w:rPr>
-          <w:i/>
-        </w:rPr>
-        <w:t xml:space="preserve">In</w:t>
-      </w:r>
-      <w:r>
-        <w:t xml:space="preserve"> </w:t>
-      </w:r>
-      <w:r>
-        <w:t xml:space="preserve">Applications of Computational Intelligence in Biology: Current Trends and Open Problems.</w:t>
-      </w:r>
-      <w:r>
-        <w:t xml:space="preserve"> </w:t>
-      </w:r>
-      <w:r>
-        <w:rPr>
-          <w:i/>
-        </w:rPr>
-        <w:t xml:space="preserve">Edited by</w:t>
-      </w:r>
-      <w:r>
-        <w:t xml:space="preserve"> </w:t>
-      </w:r>
-      <w:r>
-        <w:t xml:space="preserve">T.G. Smolinski, M.G. Milanova, and A.-E. Hassanien. Springer-Verlag, Berlin. pp. 209–229. doi:</w:t>
-      </w:r>
-      <w:hyperlink r:id="rId37">
-        <w:r>
-          <w:rPr>
-            <w:rStyle w:val="Hyperlink"/>
-          </w:rPr>
-          <w:t xml:space="preserve">10.1007/978-3-540-78534-7_9</w:t>
-        </w:r>
-      </w:hyperlink>
-      <w:r>
-        <w:t xml:space="preserve">.</w:t>
-      </w:r>
-    </w:p>
-    <w:bookmarkEnd w:id="38"/>
-    <w:bookmarkStart w:id="40" w:name="ref-Morton_et_al_2009"/>
+        <w:t xml:space="preserve">Magness DR, Huettmann F, Morton JM. 2008. Using Random Forests to provide predicted species distribution maps as a metric for ecological inventory &amp; monitoring programs. Pages 209–229 in T. G. Smolinski, M. G. Milanova, and A.-E. Hassanien, editors. Applications of Computational Intelligence in Biology: Current Trends and Open Problems. Springer-Verlag, Berlin.</w:t>
+      </w:r>
+    </w:p>
+    <w:bookmarkEnd w:id="34"/>
+    <w:bookmarkStart w:id="36" w:name="ref-Morton_et_al_2009"/>
     <w:p>
       <w:pPr>
         <w:pStyle w:val="Bibliography"/>
       </w:pPr>
       <w:r>
-        <w:t xml:space="preserve">Morton, J.M., Bowser, M.L., Berg, E., Magness, D., and Eskelin, T. 2009. Long Term Ecological Monitoring Program on the Kenai National Wildlife Refuge, Alaska: An FIA adjunct inventory.</w:t>
-      </w:r>
-      <w:r>
-        <w:t xml:space="preserve"> </w:t>
-      </w:r>
-      <w:r>
-        <w:rPr>
-          <w:i/>
-        </w:rPr>
-        <w:t xml:space="preserve">In</w:t>
-      </w:r>
-      <w:r>
-        <w:t xml:space="preserve"> </w:t>
-      </w:r>
-      <w:r>
-        <w:t xml:space="preserve">2008 Forest Inventory and Analysis (FIA) Symposium; October 21-23, 2008; Park City, UT.</w:t>
-      </w:r>
-      <w:r>
-        <w:t xml:space="preserve"> </w:t>
-      </w:r>
-      <w:r>
-        <w:rPr>
-          <w:i/>
-        </w:rPr>
-        <w:t xml:space="preserve">Edited by</w:t>
-      </w:r>
-      <w:r>
-        <w:t xml:space="preserve"> </w:t>
-      </w:r>
-      <w:r>
-        <w:t xml:space="preserve">W. McWilliams, G. Moisen, and R. Czaplewski. U.S. Department of Agriculture, Forest Service, Rocky Mountain Research Station, Fort Collins, Colorado. pp. 1–17. Available from</w:t>
-      </w:r>
-      <w:r>
-        <w:t xml:space="preserve"> </w:t>
-      </w:r>
-      <w:hyperlink r:id="rId39">
+        <w:t xml:space="preserve">Morton JM, Bowser ML, Berg E, Magness D, Eskelin T. 2009. Long Term Ecological Monitoring Program on the Kenai National Wildlife Refuge, Alaska: An FIA adjunct inventory. Pages 1–17 in W. McWilliams, G. Moisen, and R. Czaplewski, editors. 2008 Forest Inventory and Analysis (FIA) Symposium; October 21-23, 2008; Park City, UT. U.S. Department of Agriculture, Forest Service, Rocky Mountain Research Station, Fort Collins, Colorado. Available from</w:t>
+      </w:r>
+      <w:r>
+        <w:t xml:space="preserve"> </w:t>
+      </w:r>
+      <w:hyperlink r:id="rId35">
         <w:r>
           <w:rPr>
             <w:rStyle w:val="Hyperlink"/>
@@ -980,30 +846,39 @@
         <w:t xml:space="preserve">.</w:t>
       </w:r>
     </w:p>
-    <w:bookmarkEnd w:id="40"/>
-    <w:bookmarkStart w:id="42" w:name="ref-Woodward_Beever_2010"/>
+    <w:bookmarkEnd w:id="36"/>
+    <w:bookmarkStart w:id="38" w:name="ref-Woodward_Beever_2010"/>
     <w:p>
       <w:pPr>
         <w:pStyle w:val="Bibliography"/>
       </w:pPr>
       <w:r>
-        <w:t xml:space="preserve">Woodward, A., and Beever, E.A. 2010. Framework for ecological monitoring on lands of Alaska National Wildlife Refuges and their partners. Report, Reston, Virginia. doi:</w:t>
-      </w:r>
-      <w:hyperlink r:id="rId41">
+        <w:t xml:space="preserve">Woodward A, Beever EA. 2010. Framework for ecological monitoring on lands of Alaska National Wildlife Refuges and their partners. Page 94. Report 2010-1300. Reston, Virginia. Available from</w:t>
+      </w:r>
+      <w:r>
+        <w:t xml:space="preserve"> </w:t>
+      </w:r>
+      <w:hyperlink r:id="rId37">
         <w:r>
           <w:rPr>
             <w:rStyle w:val="Hyperlink"/>
           </w:rPr>
-          <w:t xml:space="preserve">10.3133/ofr20101300</w:t>
+          <w:t xml:space="preserve">http://pubs.er.usgs.gov/publication/ofr20101300</w:t>
         </w:r>
       </w:hyperlink>
       <w:r>
         <w:t xml:space="preserve">.</w:t>
       </w:r>
     </w:p>
-    <w:bookmarkEnd w:id="42"/>
-    <w:bookmarkEnd w:id="43"/>
-    <w:sectPr/>
+    <w:bookmarkEnd w:id="38"/>
+    <w:bookmarkEnd w:id="39"/>
+    <w:sectPr>
+      <w:pgSz w:w="12240" w:h="15840"/>
+      <w:pgMar w:top="1440" w:right="1440" w:bottom="1440" w:left="1440" w:header="720" w:footer="720" w:gutter="0"/>
+      <w:lnNumType w:countBy="1" w:restart="continuous"/>
+      <w:cols w:space="720"/>
+      <w:docGrid w:linePitch="326"/>
+    </w:sectPr>
   </w:body>
 </w:document>
 </file>
@@ -1032,7 +907,111 @@
 </file>
 
 <file path=word/numbering.xml><?xml version="1.0" encoding="utf-8"?>
-<w:numbering xmlns:w="http://schemas.openxmlformats.org/wordprocessingml/2006/main">
+<w:numbering xmlns:wpc="http://schemas.microsoft.com/office/word/2010/wordprocessingCanvas" xmlns:cx="http://schemas.microsoft.com/office/drawing/2014/chartex" xmlns:cx1="http://schemas.microsoft.com/office/drawing/2015/9/8/chartex" xmlns:mc="http://schemas.openxmlformats.org/markup-compatibility/2006" xmlns:o="urn:schemas-microsoft-com:office:office" xmlns:r="http://schemas.openxmlformats.org/officeDocument/2006/relationships" xmlns:m="http://schemas.openxmlformats.org/officeDocument/2006/math" xmlns:v="urn:schemas-microsoft-com:vml" xmlns:wp14="http://schemas.microsoft.com/office/word/2010/wordprocessingDrawing" xmlns:wp="http://schemas.openxmlformats.org/drawingml/2006/wordprocessingDrawing" xmlns:w10="urn:schemas-microsoft-com:office:word" xmlns:w="http://schemas.openxmlformats.org/wordprocessingml/2006/main" xmlns:w14="http://schemas.microsoft.com/office/word/2010/wordml" xmlns:w15="http://schemas.microsoft.com/office/word/2012/wordml" xmlns:w16se="http://schemas.microsoft.com/office/word/2015/wordml/symex" xmlns:wpg="http://schemas.microsoft.com/office/word/2010/wordprocessingGroup" xmlns:wpi="http://schemas.microsoft.com/office/word/2010/wordprocessingInk" xmlns:wne="http://schemas.microsoft.com/office/word/2006/wordml" xmlns:wps="http://schemas.microsoft.com/office/word/2010/wordprocessingShape" mc:Ignorable="w14 w15 w16se wp14">
+  <w:abstractNum w:abstractNumId="0" w15:restartNumberingAfterBreak="0">
+    <w:nsid w:val="170CD2DE"/>
+    <w:multiLevelType w:val="multilevel"/>
+    <w:tmpl w:val="B952ED6E"/>
+    <w:lvl w:ilvl="0">
+      <w:numFmt w:val="bullet"/>
+      <w:lvlText w:val=" "/>
+      <w:lvlJc w:val="left"/>
+      <w:pPr>
+        <w:tabs>
+          <w:tab w:val="num" w:pos="0"/>
+        </w:tabs>
+        <w:ind w:left="480" w:hanging="480"/>
+      </w:pPr>
+    </w:lvl>
+    <w:lvl w:ilvl="1">
+      <w:numFmt w:val="bullet"/>
+      <w:lvlText w:val=" "/>
+      <w:lvlJc w:val="left"/>
+      <w:pPr>
+        <w:tabs>
+          <w:tab w:val="num" w:pos="720"/>
+        </w:tabs>
+        <w:ind w:left="1200" w:hanging="480"/>
+      </w:pPr>
+    </w:lvl>
+    <w:lvl w:ilvl="2">
+      <w:numFmt w:val="bullet"/>
+      <w:lvlText w:val=" "/>
+      <w:lvlJc w:val="left"/>
+      <w:pPr>
+        <w:tabs>
+          <w:tab w:val="num" w:pos="1440"/>
+        </w:tabs>
+        <w:ind w:left="1920" w:hanging="480"/>
+      </w:pPr>
+    </w:lvl>
+    <w:lvl w:ilvl="3">
+      <w:numFmt w:val="bullet"/>
+      <w:lvlText w:val=" "/>
+      <w:lvlJc w:val="left"/>
+      <w:pPr>
+        <w:tabs>
+          <w:tab w:val="num" w:pos="2160"/>
+        </w:tabs>
+        <w:ind w:left="2640" w:hanging="480"/>
+      </w:pPr>
+    </w:lvl>
+    <w:lvl w:ilvl="4">
+      <w:numFmt w:val="bullet"/>
+      <w:lvlText w:val=" "/>
+      <w:lvlJc w:val="left"/>
+      <w:pPr>
+        <w:tabs>
+          <w:tab w:val="num" w:pos="2880"/>
+        </w:tabs>
+        <w:ind w:left="3360" w:hanging="480"/>
+      </w:pPr>
+    </w:lvl>
+    <w:lvl w:ilvl="5">
+      <w:numFmt w:val="bullet"/>
+      <w:lvlText w:val=" "/>
+      <w:lvlJc w:val="left"/>
+      <w:pPr>
+        <w:tabs>
+          <w:tab w:val="num" w:pos="3600"/>
+        </w:tabs>
+        <w:ind w:left="4080" w:hanging="480"/>
+      </w:pPr>
+    </w:lvl>
+    <w:lvl w:ilvl="6">
+      <w:numFmt w:val="bullet"/>
+      <w:lvlText w:val=" "/>
+      <w:lvlJc w:val="left"/>
+      <w:pPr>
+        <w:tabs>
+          <w:tab w:val="num" w:pos="4320"/>
+        </w:tabs>
+        <w:ind w:left="4800" w:hanging="480"/>
+      </w:pPr>
+    </w:lvl>
+    <w:lvl w:ilvl="7">
+      <w:numFmt w:val="bullet"/>
+      <w:lvlText w:val=" "/>
+      <w:lvlJc w:val="left"/>
+      <w:pPr>
+        <w:tabs>
+          <w:tab w:val="num" w:pos="5040"/>
+        </w:tabs>
+        <w:ind w:left="5520" w:hanging="480"/>
+      </w:pPr>
+    </w:lvl>
+    <w:lvl w:ilvl="8">
+      <w:numFmt w:val="bullet"/>
+      <w:lvlText w:val=" "/>
+      <w:lvlJc w:val="left"/>
+      <w:pPr>
+        <w:tabs>
+          <w:tab w:val="num" w:pos="5760"/>
+        </w:tabs>
+        <w:ind w:left="6240" w:hanging="480"/>
+      </w:pPr>
+    </w:lvl>
+  </w:abstractNum>
   <w:abstractNum w:abstractNumId="990">
     <w:nsid w:val="2c1ae401"/>
     <w:multiLevelType w:val="multilevel"/>
@@ -1136,6 +1115,9 @@
       </w:pPr>
     </w:lvl>
   </w:abstractNum>
+  <w:num w:numId="1">
+    <w:abstractNumId w:val="0"/>
+  </w:num>
   <w:num w:numId="1000">
     <w:abstractNumId w:val="990"/>
   </w:num>
@@ -1143,7 +1125,7 @@
 </file>
 
 <file path=word/styles.xml><?xml version="1.0" encoding="utf-8"?>
-<w:styles xmlns:r="http://schemas.openxmlformats.org/officeDocument/2006/relationships" xmlns:w="http://schemas.openxmlformats.org/wordprocessingml/2006/main">
+<w:styles xmlns:mc="http://schemas.openxmlformats.org/markup-compatibility/2006" xmlns:r="http://schemas.openxmlformats.org/officeDocument/2006/relationships" xmlns:w="http://schemas.openxmlformats.org/wordprocessingml/2006/main" xmlns:w14="http://schemas.microsoft.com/office/word/2010/wordml" xmlns:w15="http://schemas.microsoft.com/office/word/2012/wordml" xmlns:w16se="http://schemas.microsoft.com/office/word/2015/wordml/symex" mc:Ignorable="w14 w15 w16se">
   <w:docDefaults>
     <w:rPrDefault>
       <w:rPr>
@@ -1159,141 +1141,368 @@
       </w:pPr>
     </w:pPrDefault>
   </w:docDefaults>
-  <w:latentStyles w:defLockedState="0" w:defUIPriority="0" w:defSemiHidden="0" w:defUnhideWhenUsed="0" w:defQFormat="0" w:count="276"/>
+  <w:latentStyles w:defLockedState="0" w:defUIPriority="0" w:defSemiHidden="0" w:defUnhideWhenUsed="0" w:defQFormat="0" w:count="371">
+    <w:lsdException w:name="index 1" w:semiHidden="1" w:unhideWhenUsed="1"/>
+    <w:lsdException w:name="index 7" w:semiHidden="1" w:unhideWhenUsed="1"/>
+    <w:lsdException w:name="index 8" w:semiHidden="1" w:unhideWhenUsed="1"/>
+    <w:lsdException w:name="index 9" w:semiHidden="1" w:unhideWhenUsed="1"/>
+    <w:lsdException w:name="toc 1" w:semiHidden="1" w:unhideWhenUsed="1"/>
+    <w:lsdException w:name="toc 2" w:semiHidden="1" w:unhideWhenUsed="1"/>
+    <w:lsdException w:name="toc 3" w:semiHidden="1" w:unhideWhenUsed="1"/>
+    <w:lsdException w:name="toc 4" w:semiHidden="1" w:unhideWhenUsed="1"/>
+    <w:lsdException w:name="toc 5" w:semiHidden="1" w:unhideWhenUsed="1"/>
+    <w:lsdException w:name="toc 6" w:semiHidden="1" w:unhideWhenUsed="1"/>
+    <w:lsdException w:name="toc 7" w:semiHidden="1" w:unhideWhenUsed="1"/>
+    <w:lsdException w:name="toc 8" w:semiHidden="1" w:unhideWhenUsed="1"/>
+    <w:lsdException w:name="toc 9" w:semiHidden="1" w:unhideWhenUsed="1"/>
+    <w:lsdException w:name="Normal Indent" w:semiHidden="1" w:unhideWhenUsed="1"/>
+    <w:lsdException w:name="footnote text" w:semiHidden="1" w:unhideWhenUsed="1"/>
+    <w:lsdException w:name="annotation text" w:semiHidden="1" w:unhideWhenUsed="1"/>
+    <w:lsdException w:name="header" w:semiHidden="1" w:unhideWhenUsed="1"/>
+    <w:lsdException w:name="footer" w:semiHidden="1" w:unhideWhenUsed="1"/>
+    <w:lsdException w:name="index heading" w:semiHidden="1" w:unhideWhenUsed="1"/>
+    <w:lsdException w:name="caption" w:semiHidden="1" w:unhideWhenUsed="1"/>
+    <w:lsdException w:name="table of figures" w:semiHidden="1" w:unhideWhenUsed="1"/>
+    <w:lsdException w:name="envelope address" w:semiHidden="1" w:unhideWhenUsed="1"/>
+    <w:lsdException w:name="envelope return" w:semiHidden="1" w:unhideWhenUsed="1"/>
+    <w:lsdException w:name="footnote reference" w:semiHidden="1" w:unhideWhenUsed="1"/>
+    <w:lsdException w:name="annotation reference" w:semiHidden="1" w:unhideWhenUsed="1"/>
+    <w:lsdException w:name="line number" w:semiHidden="1" w:unhideWhenUsed="1"/>
+    <w:lsdException w:name="page number" w:semiHidden="1" w:unhideWhenUsed="1"/>
+    <w:lsdException w:name="endnote reference" w:semiHidden="1" w:unhideWhenUsed="1"/>
+    <w:lsdException w:name="endnote text" w:semiHidden="1" w:unhideWhenUsed="1"/>
+    <w:lsdException w:name="table of authorities" w:semiHidden="1" w:unhideWhenUsed="1"/>
+    <w:lsdException w:name="macro" w:semiHidden="1" w:unhideWhenUsed="1"/>
+    <w:lsdException w:name="toa heading" w:semiHidden="1" w:unhideWhenUsed="1"/>
+    <w:lsdException w:name="List" w:semiHidden="1" w:unhideWhenUsed="1"/>
+    <w:lsdException w:name="List Bullet" w:semiHidden="1" w:unhideWhenUsed="1"/>
+    <w:lsdException w:name="List Number" w:semiHidden="1" w:unhideWhenUsed="1"/>
+    <w:lsdException w:name="List 2" w:semiHidden="1" w:unhideWhenUsed="1"/>
+    <w:lsdException w:name="List 3" w:semiHidden="1" w:unhideWhenUsed="1"/>
+    <w:lsdException w:name="List 4" w:semiHidden="1" w:unhideWhenUsed="1"/>
+    <w:lsdException w:name="List 5" w:semiHidden="1" w:unhideWhenUsed="1"/>
+    <w:lsdException w:name="List Bullet 2" w:semiHidden="1" w:unhideWhenUsed="1"/>
+    <w:lsdException w:name="List Bullet 3" w:semiHidden="1" w:unhideWhenUsed="1"/>
+    <w:lsdException w:name="List Bullet 4" w:semiHidden="1" w:unhideWhenUsed="1"/>
+    <w:lsdException w:name="List Bullet 5" w:semiHidden="1" w:unhideWhenUsed="1"/>
+    <w:lsdException w:name="List Number 3" w:semiHidden="1" w:unhideWhenUsed="1"/>
+    <w:lsdException w:name="List Number 4" w:semiHidden="1" w:unhideWhenUsed="1"/>
+    <w:lsdException w:name="Closing" w:semiHidden="1" w:unhideWhenUsed="1"/>
+    <w:lsdException w:name="Signature" w:semiHidden="1" w:unhideWhenUsed="1"/>
+    <w:lsdException w:name="Default Paragraph Font" w:semiHidden="1" w:unhideWhenUsed="1"/>
+    <w:lsdException w:name="Body Text" w:semiHidden="1" w:unhideWhenUsed="1"/>
+    <w:lsdException w:name="Body Text Indent" w:semiHidden="1" w:unhideWhenUsed="1"/>
+    <w:lsdException w:name="List Continue" w:semiHidden="1" w:unhideWhenUsed="1"/>
+    <w:lsdException w:name="List Continue 2" w:semiHidden="1" w:unhideWhenUsed="1"/>
+    <w:lsdException w:name="List Continue 3" w:semiHidden="1" w:unhideWhenUsed="1"/>
+    <w:lsdException w:name="List Continue 4" w:semiHidden="1" w:unhideWhenUsed="1"/>
+    <w:lsdException w:name="List Continue 5" w:semiHidden="1" w:unhideWhenUsed="1"/>
+    <w:lsdException w:name="Message Header" w:semiHidden="1" w:unhideWhenUsed="1"/>
+    <w:lsdException w:name="Salutation" w:semiHidden="1" w:unhideWhenUsed="1"/>
+    <w:lsdException w:name="Date" w:semiHidden="1" w:unhideWhenUsed="1"/>
+    <w:lsdException w:name="Body Text First Indent" w:semiHidden="1" w:unhideWhenUsed="1"/>
+    <w:lsdException w:name="Body Text First Indent 2" w:semiHidden="1" w:unhideWhenUsed="1"/>
+    <w:lsdException w:name="Note Heading" w:semiHidden="1" w:unhideWhenUsed="1"/>
+    <w:lsdException w:name="Body Text 2" w:semiHidden="1" w:unhideWhenUsed="1"/>
+    <w:lsdException w:name="Body Text 3" w:semiHidden="1" w:unhideWhenUsed="1"/>
+    <w:lsdException w:name="Body Text Indent 2" w:semiHidden="1" w:unhideWhenUsed="1"/>
+    <w:lsdException w:name="Document Map" w:semiHidden="1" w:unhideWhenUsed="1"/>
+    <w:lsdException w:name="Plain Text" w:semiHidden="1" w:unhideWhenUsed="1"/>
+    <w:lsdException w:name="E-mail Signature" w:semiHidden="1" w:unhideWhenUsed="1"/>
+    <w:lsdException w:name="HTML Top of Form" w:semiHidden="1" w:unhideWhenUsed="1"/>
+    <w:lsdException w:name="HTML Bottom of Form" w:semiHidden="1" w:unhideWhenUsed="1"/>
+    <w:lsdException w:name="Normal (Web)" w:semiHidden="1" w:unhideWhenUsed="1"/>
+    <w:lsdException w:name="HTML Acronym" w:semiHidden="1" w:unhideWhenUsed="1"/>
+    <w:lsdException w:name="HTML Address" w:semiHidden="1" w:unhideWhenUsed="1"/>
+    <w:lsdException w:name="HTML Cite" w:semiHidden="1" w:unhideWhenUsed="1"/>
+    <w:lsdException w:name="HTML Code" w:semiHidden="1" w:unhideWhenUsed="1"/>
+    <w:lsdException w:name="HTML Definition" w:semiHidden="1" w:unhideWhenUsed="1"/>
+    <w:lsdException w:name="HTML Keyboard" w:semiHidden="1" w:unhideWhenUsed="1"/>
+    <w:lsdException w:name="HTML Preformatted" w:semiHidden="1" w:unhideWhenUsed="1"/>
+    <w:lsdException w:name="HTML Sample" w:semiHidden="1" w:unhideWhenUsed="1"/>
+    <w:lsdException w:name="HTML Typewriter" w:semiHidden="1" w:unhideWhenUsed="1"/>
+    <w:lsdException w:name="HTML Variable" w:semiHidden="1" w:unhideWhenUsed="1"/>
+    <w:lsdException w:name="Normal Table" w:semiHidden="1" w:unhideWhenUsed="1"/>
+    <w:lsdException w:name="annotation subject" w:semiHidden="1" w:unhideWhenUsed="1"/>
+    <w:lsdException w:name="No List" w:semiHidden="1" w:unhideWhenUsed="1"/>
+    <w:lsdException w:name="Outline List 1" w:semiHidden="1" w:unhideWhenUsed="1"/>
+    <w:lsdException w:name="Outline List 2" w:semiHidden="1" w:unhideWhenUsed="1"/>
+    <w:lsdException w:name="Outline List 3" w:semiHidden="1" w:unhideWhenUsed="1"/>
+    <w:lsdException w:name="Table Simple 1" w:semiHidden="1" w:unhideWhenUsed="1"/>
+    <w:lsdException w:name="Table Simple 2" w:semiHidden="1" w:unhideWhenUsed="1"/>
+    <w:lsdException w:name="Table Simple 3" w:semiHidden="1" w:unhideWhenUsed="1"/>
+    <w:lsdException w:name="Table Classic 1" w:semiHidden="1" w:unhideWhenUsed="1"/>
+    <w:lsdException w:name="Table Classic 2" w:semiHidden="1" w:unhideWhenUsed="1"/>
+    <w:lsdException w:name="Table Classic 3" w:semiHidden="1" w:unhideWhenUsed="1"/>
+    <w:lsdException w:name="Table Classic 4" w:semiHidden="1" w:unhideWhenUsed="1"/>
+    <w:lsdException w:name="Table Colorful 1" w:semiHidden="1" w:unhideWhenUsed="1"/>
+    <w:lsdException w:name="Table Colorful 2" w:semiHidden="1" w:unhideWhenUsed="1"/>
+    <w:lsdException w:name="Table Colorful 3" w:semiHidden="1" w:unhideWhenUsed="1"/>
+    <w:lsdException w:name="Table Columns 1" w:semiHidden="1" w:unhideWhenUsed="1"/>
+    <w:lsdException w:name="Table Columns 2" w:semiHidden="1" w:unhideWhenUsed="1"/>
+    <w:lsdException w:name="Table Columns 3" w:semiHidden="1" w:unhideWhenUsed="1"/>
+    <w:lsdException w:name="Table Columns 4" w:semiHidden="1" w:unhideWhenUsed="1"/>
+    <w:lsdException w:name="Table Columns 5" w:semiHidden="1" w:unhideWhenUsed="1"/>
+    <w:lsdException w:name="Table Grid 1" w:semiHidden="1" w:unhideWhenUsed="1"/>
+    <w:lsdException w:name="Table Grid 2" w:semiHidden="1" w:unhideWhenUsed="1"/>
+    <w:lsdException w:name="Table Grid 3" w:semiHidden="1" w:unhideWhenUsed="1"/>
+    <w:lsdException w:name="Table Grid 4" w:semiHidden="1" w:unhideWhenUsed="1"/>
+    <w:lsdException w:name="Table Grid 5" w:semiHidden="1" w:unhideWhenUsed="1"/>
+    <w:lsdException w:name="Table Grid 6" w:semiHidden="1" w:unhideWhenUsed="1"/>
+    <w:lsdException w:name="Table Grid 7" w:semiHidden="1" w:unhideWhenUsed="1"/>
+    <w:lsdException w:name="Table Grid 8" w:semiHidden="1" w:unhideWhenUsed="1"/>
+    <w:lsdException w:name="Table List 1" w:semiHidden="1" w:unhideWhenUsed="1"/>
+    <w:lsdException w:name="Table List 2" w:semiHidden="1" w:unhideWhenUsed="1"/>
+    <w:lsdException w:name="Table List 3" w:semiHidden="1" w:unhideWhenUsed="1"/>
+    <w:lsdException w:name="Table List 4" w:semiHidden="1" w:unhideWhenUsed="1"/>
+    <w:lsdException w:name="Table List 5" w:semiHidden="1" w:unhideWhenUsed="1"/>
+    <w:lsdException w:name="Table List 6" w:semiHidden="1" w:unhideWhenUsed="1"/>
+    <w:lsdException w:name="Table List 7" w:semiHidden="1" w:unhideWhenUsed="1"/>
+    <w:lsdException w:name="Table List 8" w:semiHidden="1" w:unhideWhenUsed="1"/>
+    <w:lsdException w:name="Table 3D effects 1" w:semiHidden="1" w:unhideWhenUsed="1"/>
+    <w:lsdException w:name="Table 3D effects 2" w:semiHidden="1" w:unhideWhenUsed="1"/>
+    <w:lsdException w:name="Table 3D effects 3" w:semiHidden="1" w:unhideWhenUsed="1"/>
+    <w:lsdException w:name="Table Contemporary" w:semiHidden="1" w:unhideWhenUsed="1"/>
+    <w:lsdException w:name="Table Elegant" w:semiHidden="1" w:unhideWhenUsed="1"/>
+    <w:lsdException w:name="Table Professional" w:semiHidden="1" w:unhideWhenUsed="1"/>
+    <w:lsdException w:name="Table Subtle 1" w:semiHidden="1" w:unhideWhenUsed="1"/>
+    <w:lsdException w:name="Table Subtle 2" w:semiHidden="1" w:unhideWhenUsed="1"/>
+    <w:lsdException w:name="Table Web 1" w:semiHidden="1" w:unhideWhenUsed="1"/>
+    <w:lsdException w:name="Table Web 2" w:semiHidden="1" w:unhideWhenUsed="1"/>
+    <w:lsdException w:name="Table Web 3" w:semiHidden="1" w:unhideWhenUsed="1"/>
+    <w:lsdException w:name="Balloon Text" w:semiHidden="1" w:unhideWhenUsed="1"/>
+    <w:lsdException w:name="Table Theme" w:semiHidden="1" w:unhideWhenUsed="1"/>
+    <w:lsdException w:name="Placeholder Text" w:semiHidden="1"/>
+    <w:lsdException w:name="Light Shading"/>
+    <w:lsdException w:name="Light List"/>
+    <w:lsdException w:name="Light Grid"/>
+    <w:lsdException w:name="Medium Shading 1"/>
+    <w:lsdException w:name="Medium Shading 2"/>
+    <w:lsdException w:name="Medium List 1"/>
+    <w:lsdException w:name="Medium List 2"/>
+    <w:lsdException w:name="Medium Grid 1"/>
+    <w:lsdException w:name="Medium Grid 2"/>
+    <w:lsdException w:name="Medium Grid 3"/>
+    <w:lsdException w:name="Dark List"/>
+    <w:lsdException w:name="Colorful Shading"/>
+    <w:lsdException w:name="Colorful List"/>
+    <w:lsdException w:name="Colorful Grid"/>
+    <w:lsdException w:name="Light Shading Accent 1"/>
+    <w:lsdException w:name="Light List Accent 1"/>
+    <w:lsdException w:name="Light Grid Accent 1"/>
+    <w:lsdException w:name="Medium Shading 1 Accent 1"/>
+    <w:lsdException w:name="Medium Shading 2 Accent 1"/>
+    <w:lsdException w:name="Medium List 1 Accent 1"/>
+    <w:lsdException w:name="Revision" w:semiHidden="1"/>
+    <w:lsdException w:name="Medium List 2 Accent 1"/>
+    <w:lsdException w:name="Medium Grid 1 Accent 1"/>
+    <w:lsdException w:name="Medium Grid 2 Accent 1"/>
+    <w:lsdException w:name="Medium Grid 3 Accent 1"/>
+    <w:lsdException w:name="Dark List Accent 1"/>
+    <w:lsdException w:name="Colorful Shading Accent 1"/>
+    <w:lsdException w:name="Colorful List Accent 1"/>
+    <w:lsdException w:name="Colorful Grid Accent 1"/>
+    <w:lsdException w:name="Light Shading Accent 2"/>
+    <w:lsdException w:name="Light List Accent 2"/>
+    <w:lsdException w:name="Light Grid Accent 2"/>
+    <w:lsdException w:name="Medium Shading 1 Accent 2"/>
+    <w:lsdException w:name="Medium Shading 2 Accent 2"/>
+    <w:lsdException w:name="Medium List 1 Accent 2"/>
+    <w:lsdException w:name="Medium List 2 Accent 2"/>
+    <w:lsdException w:name="Medium Grid 1 Accent 2"/>
+    <w:lsdException w:name="Medium Grid 2 Accent 2"/>
+    <w:lsdException w:name="Medium Grid 3 Accent 2"/>
+    <w:lsdException w:name="Dark List Accent 2"/>
+    <w:lsdException w:name="Colorful Shading Accent 2"/>
+    <w:lsdException w:name="Colorful List Accent 2"/>
+    <w:lsdException w:name="Colorful Grid Accent 2"/>
+    <w:lsdException w:name="Light Shading Accent 3"/>
+    <w:lsdException w:name="Light List Accent 3"/>
+    <w:lsdException w:name="Light Grid Accent 3"/>
+    <w:lsdException w:name="Medium Shading 1 Accent 3"/>
+    <w:lsdException w:name="Medium Shading 2 Accent 3"/>
+    <w:lsdException w:name="Medium List 1 Accent 3"/>
+    <w:lsdException w:name="Medium List 2 Accent 3"/>
+    <w:lsdException w:name="Medium Grid 1 Accent 3"/>
+    <w:lsdException w:name="Medium Grid 2 Accent 3"/>
+    <w:lsdException w:name="Medium Grid 3 Accent 3"/>
+    <w:lsdException w:name="Dark List Accent 3"/>
+    <w:lsdException w:name="Colorful Shading Accent 3"/>
+    <w:lsdException w:name="Colorful List Accent 3"/>
+    <w:lsdException w:name="Colorful Grid Accent 3"/>
+    <w:lsdException w:name="Light Shading Accent 4"/>
+    <w:lsdException w:name="Light List Accent 4"/>
+    <w:lsdException w:name="Light Grid Accent 4"/>
+    <w:lsdException w:name="Medium Shading 1 Accent 4"/>
+    <w:lsdException w:name="Medium Shading 2 Accent 4"/>
+    <w:lsdException w:name="Medium List 1 Accent 4"/>
+    <w:lsdException w:name="Medium List 2 Accent 4"/>
+    <w:lsdException w:name="Medium Grid 1 Accent 4"/>
+    <w:lsdException w:name="Medium Grid 2 Accent 4"/>
+    <w:lsdException w:name="Medium Grid 3 Accent 4"/>
+    <w:lsdException w:name="Dark List Accent 4"/>
+    <w:lsdException w:name="Colorful Shading Accent 4"/>
+    <w:lsdException w:name="Colorful List Accent 4"/>
+    <w:lsdException w:name="Colorful Grid Accent 4"/>
+    <w:lsdException w:name="Light Shading Accent 5"/>
+    <w:lsdException w:name="Light List Accent 5"/>
+    <w:lsdException w:name="Light Grid Accent 5"/>
+    <w:lsdException w:name="Medium Shading 1 Accent 5"/>
+    <w:lsdException w:name="Medium Shading 2 Accent 5"/>
+    <w:lsdException w:name="Medium List 1 Accent 5"/>
+    <w:lsdException w:name="Medium List 2 Accent 5"/>
+    <w:lsdException w:name="Medium Grid 1 Accent 5"/>
+    <w:lsdException w:name="Medium Grid 2 Accent 5"/>
+    <w:lsdException w:name="Medium Grid 3 Accent 5"/>
+    <w:lsdException w:name="Dark List Accent 5"/>
+    <w:lsdException w:name="Colorful Shading Accent 5"/>
+    <w:lsdException w:name="Colorful List Accent 5"/>
+    <w:lsdException w:name="Colorful Grid Accent 5"/>
+    <w:lsdException w:name="Light Shading Accent 6"/>
+    <w:lsdException w:name="Light List Accent 6"/>
+    <w:lsdException w:name="Light Grid Accent 6"/>
+    <w:lsdException w:name="Medium Shading 1 Accent 6"/>
+    <w:lsdException w:name="Medium Shading 2 Accent 6"/>
+    <w:lsdException w:name="Medium List 1 Accent 6"/>
+    <w:lsdException w:name="Medium List 2 Accent 6"/>
+    <w:lsdException w:name="Medium Grid 1 Accent 6"/>
+    <w:lsdException w:name="Medium Grid 2 Accent 6"/>
+    <w:lsdException w:name="Medium Grid 3 Accent 6"/>
+    <w:lsdException w:name="Dark List Accent 6"/>
+    <w:lsdException w:name="Colorful Shading Accent 6"/>
+    <w:lsdException w:name="Colorful List Accent 6"/>
+    <w:lsdException w:name="Colorful Grid Accent 6"/>
+    <w:lsdException w:name="Bibliography" w:semiHidden="1" w:unhideWhenUsed="1"/>
+    <w:lsdException w:name="TOC Heading" w:semiHidden="1" w:unhideWhenUsed="1"/>
+    <w:lsdException w:name="Grid Table 4" w:uiPriority="49"/>
+    <w:lsdException w:name="Grid Table 5 Dark" w:uiPriority="50"/>
+    <w:lsdException w:name="Grid Table 6 Colorful" w:uiPriority="51"/>
+    <w:lsdException w:name="Grid Table 7 Colorful" w:uiPriority="52"/>
+    <w:lsdException w:name="Grid Table 1 Light Accent 1" w:uiPriority="46"/>
+    <w:lsdException w:name="Grid Table 2 Accent 1" w:uiPriority="47"/>
+    <w:lsdException w:name="Grid Table 3 Accent 1" w:uiPriority="48"/>
+    <w:lsdException w:name="Grid Table 4 Accent 1" w:uiPriority="49"/>
+    <w:lsdException w:name="Grid Table 5 Dark Accent 1" w:uiPriority="50"/>
+    <w:lsdException w:name="Grid Table 6 Colorful Accent 1" w:uiPriority="51"/>
+    <w:lsdException w:name="Grid Table 7 Colorful Accent 1" w:uiPriority="52"/>
+    <w:lsdException w:name="Grid Table 1 Light Accent 2" w:uiPriority="46"/>
+    <w:lsdException w:name="Grid Table 2 Accent 2" w:uiPriority="47"/>
+    <w:lsdException w:name="Grid Table 3 Accent 2" w:uiPriority="48"/>
+    <w:lsdException w:name="Grid Table 4 Accent 2" w:uiPriority="49"/>
+    <w:lsdException w:name="Grid Table 5 Dark Accent 2" w:uiPriority="50"/>
+    <w:lsdException w:name="Grid Table 6 Colorful Accent 2" w:uiPriority="51"/>
+    <w:lsdException w:name="Grid Table 7 Colorful Accent 2" w:uiPriority="52"/>
+    <w:lsdException w:name="Grid Table 1 Light Accent 3" w:uiPriority="46"/>
+    <w:lsdException w:name="Grid Table 2 Accent 3" w:uiPriority="47"/>
+    <w:lsdException w:name="Grid Table 3 Accent 3" w:uiPriority="48"/>
+    <w:lsdException w:name="Grid Table 4 Accent 3" w:uiPriority="49"/>
+    <w:lsdException w:name="Grid Table 5 Dark Accent 3" w:uiPriority="50"/>
+    <w:lsdException w:name="Grid Table 6 Colorful Accent 3" w:uiPriority="51"/>
+    <w:lsdException w:name="Grid Table 7 Colorful Accent 3" w:uiPriority="52"/>
+    <w:lsdException w:name="Grid Table 1 Light Accent 4" w:uiPriority="46"/>
+    <w:lsdException w:name="Grid Table 2 Accent 4" w:uiPriority="47"/>
+    <w:lsdException w:name="Grid Table 3 Accent 4" w:uiPriority="48"/>
+    <w:lsdException w:name="Grid Table 4 Accent 4" w:uiPriority="49"/>
+    <w:lsdException w:name="Grid Table 5 Dark Accent 4" w:uiPriority="50"/>
+    <w:lsdException w:name="Grid Table 6 Colorful Accent 4" w:uiPriority="51"/>
+    <w:lsdException w:name="Grid Table 7 Colorful Accent 4" w:uiPriority="52"/>
+    <w:lsdException w:name="Grid Table 1 Light Accent 5" w:uiPriority="46"/>
+    <w:lsdException w:name="Grid Table 2 Accent 5" w:uiPriority="47"/>
+    <w:lsdException w:name="Grid Table 3 Accent 5" w:uiPriority="48"/>
+    <w:lsdException w:name="Grid Table 4 Accent 5" w:uiPriority="49"/>
+    <w:lsdException w:name="Grid Table 5 Dark Accent 5" w:uiPriority="50"/>
+    <w:lsdException w:name="Grid Table 6 Colorful Accent 5" w:uiPriority="51"/>
+    <w:lsdException w:name="Grid Table 7 Colorful Accent 5" w:uiPriority="52"/>
+    <w:lsdException w:name="Grid Table 1 Light Accent 6" w:uiPriority="46"/>
+    <w:lsdException w:name="Grid Table 2 Accent 6" w:uiPriority="47"/>
+    <w:lsdException w:name="Grid Table 3 Accent 6" w:uiPriority="48"/>
+    <w:lsdException w:name="Grid Table 4 Accent 6" w:uiPriority="49"/>
+    <w:lsdException w:name="Grid Table 5 Dark Accent 6" w:uiPriority="50"/>
+    <w:lsdException w:name="Grid Table 6 Colorful Accent 6" w:uiPriority="51"/>
+    <w:lsdException w:name="Grid Table 7 Colorful Accent 6" w:uiPriority="52"/>
+    <w:lsdException w:name="List Table 1 Light" w:uiPriority="46"/>
+    <w:lsdException w:name="List Table 2" w:uiPriority="47"/>
+    <w:lsdException w:name="List Table 3" w:uiPriority="48"/>
+    <w:lsdException w:name="List Table 4" w:uiPriority="49"/>
+    <w:lsdException w:name="List Table 5 Dark" w:uiPriority="50"/>
+    <w:lsdException w:name="List Table 6 Colorful" w:uiPriority="51"/>
+    <w:lsdException w:name="List Table 7 Colorful" w:uiPriority="52"/>
+    <w:lsdException w:name="List Table 1 Light Accent 1" w:uiPriority="46"/>
+    <w:lsdException w:name="List Table 2 Accent 1" w:uiPriority="47"/>
+    <w:lsdException w:name="List Table 3 Accent 1" w:uiPriority="48"/>
+    <w:lsdException w:name="List Table 4 Accent 1" w:uiPriority="49"/>
+    <w:lsdException w:name="List Table 5 Dark Accent 1" w:uiPriority="50"/>
+    <w:lsdException w:name="List Table 6 Colorful Accent 1" w:uiPriority="51"/>
+    <w:lsdException w:name="List Table 7 Colorful Accent 1" w:uiPriority="52"/>
+    <w:lsdException w:name="List Table 1 Light Accent 2" w:uiPriority="46"/>
+    <w:lsdException w:name="List Table 2 Accent 2" w:uiPriority="47"/>
+    <w:lsdException w:name="List Table 3 Accent 2" w:uiPriority="48"/>
+    <w:lsdException w:name="List Table 4 Accent 2" w:uiPriority="49"/>
+    <w:lsdException w:name="List Table 5 Dark Accent 2" w:uiPriority="50"/>
+    <w:lsdException w:name="List Table 6 Colorful Accent 2" w:uiPriority="51"/>
+    <w:lsdException w:name="List Table 7 Colorful Accent 2" w:uiPriority="52"/>
+    <w:lsdException w:name="List Table 1 Light Accent 3" w:uiPriority="46"/>
+    <w:lsdException w:name="List Table 2 Accent 3" w:uiPriority="47"/>
+    <w:lsdException w:name="List Table 3 Accent 3" w:uiPriority="48"/>
+    <w:lsdException w:name="List Table 4 Accent 3" w:uiPriority="49"/>
+    <w:lsdException w:name="List Table 5 Dark Accent 3" w:uiPriority="50"/>
+    <w:lsdException w:name="List Table 6 Colorful Accent 3" w:uiPriority="51"/>
+    <w:lsdException w:name="List Table 7 Colorful Accent 3" w:uiPriority="52"/>
+    <w:lsdException w:name="List Table 1 Light Accent 4" w:uiPriority="46"/>
+    <w:lsdException w:name="List Table 2 Accent 4" w:uiPriority="47"/>
+    <w:lsdException w:name="List Table 3 Accent 4" w:uiPriority="48"/>
+    <w:lsdException w:name="List Table 4 Accent 4" w:uiPriority="49"/>
+    <w:lsdException w:name="List Table 5 Dark Accent 4" w:uiPriority="50"/>
+    <w:lsdException w:name="List Table 6 Colorful Accent 4" w:uiPriority="51"/>
+    <w:lsdException w:name="List Table 7 Colorful Accent 4" w:uiPriority="52"/>
+    <w:lsdException w:name="List Table 1 Light Accent 5" w:uiPriority="46"/>
+    <w:lsdException w:name="List Table 2 Accent 5" w:uiPriority="47"/>
+    <w:lsdException w:name="List Table 3 Accent 5" w:uiPriority="48"/>
+    <w:lsdException w:name="List Table 4 Accent 5" w:uiPriority="49"/>
+    <w:lsdException w:name="List Table 5 Dark Accent 5" w:uiPriority="50"/>
+    <w:lsdException w:name="List Table 6 Colorful Accent 5" w:uiPriority="51"/>
+    <w:lsdException w:name="List Table 7 Colorful Accent 5" w:uiPriority="52"/>
+    <w:lsdException w:name="List Table 1 Light Accent 6" w:uiPriority="46"/>
+    <w:lsdException w:name="List Table 2 Accent 6" w:uiPriority="47"/>
+    <w:lsdException w:name="List Table 3 Accent 6" w:uiPriority="48"/>
+    <w:lsdException w:name="List Table 4 Accent 6" w:uiPriority="49"/>
+    <w:lsdException w:name="List Table 5 Dark Accent 6" w:uiPriority="50"/>
+    <w:lsdException w:name="List Table 6 Colorful Accent 6" w:uiPriority="51"/>
+    <w:lsdException w:name="List Table 7 Colorful Accent 6" w:uiPriority="52"/>
+  </w:latentStyles>
   <w:style w:type="paragraph" w:default="1" w:styleId="Normal">
     <w:name w:val="Normal"/>
     <w:qFormat/>
   </w:style>
-  <w:style w:type="paragraph" w:styleId="BodyText">
-    <w:name w:val="Body Text"/>
-    <w:basedOn w:val="Normal"/>
-    <w:link w:val="BodyTextChar"/>
-    <w:pPr>
-      <w:spacing w:before="180" w:after="180"/>
-    </w:pPr>
-    <w:qFormat/>
-  </w:style>
-  <w:style w:type="paragraph" w:customStyle="1" w:styleId="FirstParagraph">
-    <w:name w:val="First Paragraph"/>
-    <w:basedOn w:val="BodyText"/>
-    <w:next w:val="BodyText"/>
-    <w:qFormat/>
-  </w:style>
-  <w:style w:type="paragraph" w:customStyle="1" w:styleId="Compact">
-    <w:name w:val="Compact"/>
-    <w:basedOn w:val="BodyText"/>
-    <w:qFormat/>
-    <w:pPr>
-      <w:spacing w:before="36" w:after="36"/>
-    </w:pPr>
-  </w:style>
-  <w:style w:type="paragraph" w:styleId="Title">
-    <w:name w:val="Title"/>
-    <w:basedOn w:val="Normal"/>
-    <w:next w:val="BodyText"/>
-    <w:qFormat/>
-    <w:pPr>
-      <w:keepNext/>
-      <w:keepLines/>
-      <w:spacing w:before="480" w:after="240"/>
-      <w:jc w:val="center"/>
-    </w:pPr>
-    <w:rPr>
-      <w:rFonts w:asciiTheme="majorHAnsi" w:eastAsiaTheme="majorEastAsia" w:hAnsiTheme="majorHAnsi" w:cstheme="majorBidi"/>
-      <w:b/>
-      <w:bCs/>
-      <w:color w:val="345A8A" w:themeColor="accent1" w:themeShade="B5"/>
-      <w:sz w:val="36"/>
-      <w:szCs w:val="36"/>
-    </w:rPr>
-  </w:style>
-  <w:style w:type="paragraph" w:styleId="Subtitle">
-    <w:name w:val="Subtitle"/>
-    <w:basedOn w:val="Title"/>
-    <w:next w:val="BodyText"/>
-    <w:qFormat/>
-    <w:pPr>
-      <w:keepNext/>
-      <w:keepLines/>
-      <w:spacing w:before="240" w:after="240"/>
-      <w:jc w:val="center"/>
-    </w:pPr>
-    <w:rPr>
-      <w:sz w:val="30"/>
-      <w:szCs w:val="30"/>
-    </w:rPr>
-  </w:style>
-  <w:style w:type="paragraph" w:customStyle="1" w:styleId="Author">
-    <w:name w:val="Author"/>
-    <w:next w:val="BodyText"/>
-    <w:qFormat/>
-    <w:pPr>
-      <w:keepNext/>
-      <w:keepLines/>
-      <w:jc w:val="center"/>
-    </w:pPr>
-  </w:style>
-  <w:style w:type="paragraph" w:styleId="Date">
-    <w:name w:val="Date"/>
-    <w:next w:val="BodyText"/>
-    <w:qFormat/>
-    <w:pPr>
-      <w:keepNext/>
-      <w:keepLines/>
-      <w:jc w:val="center"/>
-    </w:pPr>
-  </w:style>
-  <w:style w:type="paragraph" w:customStyle="1" w:styleId="Abstract">
-    <w:name w:val="Abstract"/>
-    <w:basedOn w:val="Normal"/>
-    <w:next w:val="BodyText"/>
-    <w:qFormat/>
-    <w:pPr>
-      <w:keepNext/>
-      <w:keepLines/>
-      <w:spacing w:before="300" w:after="300"/>
-    </w:pPr>
-    <w:rPr>
-      <w:sz w:val="20"/>
-      <w:szCs w:val="20"/>
-    </w:rPr>
-  </w:style>
-  <w:style w:type="paragraph" w:styleId="Bibliography">
-    <w:name w:val="Bibliography"/>
-    <w:basedOn w:val="Normal"/>
-    <w:next w:val="Bibliography"/>
-    <w:qFormat/>
-    <w:pPr/>
-    <w:rPr/>
-  </w:style>
   <w:style w:type="paragraph" w:styleId="Heading1">
-    <w:name w:val="Heading 1"/>
+    <w:name w:val="heading 1"/>
     <w:basedOn w:val="Normal"/>
     <w:next w:val="BodyText"/>
     <w:uiPriority w:val="9"/>
     <w:qFormat/>
+    <w:rsid w:val="00A77862"/>
     <w:pPr>
       <w:keepNext/>
       <w:keepLines/>
       <w:spacing w:before="480" w:after="0"/>
+      <w:jc w:val="center"/>
       <w:outlineLvl w:val="0"/>
     </w:pPr>
     <w:rPr>
-      <w:rFonts w:asciiTheme="majorHAnsi" w:eastAsiaTheme="majorEastAsia" w:hAnsiTheme="majorHAnsi" w:cstheme="majorBidi"/>
+      <w:rFonts w:ascii="Times New Roman" w:eastAsiaTheme="majorEastAsia" w:hAnsi="Times New Roman" w:cstheme="majorBidi"/>
       <w:b/>
       <w:bCs/>
-      <w:color w:val="345A8A" w:themeColor="accent1" w:themeShade="B5"/>
-      <w:sz w:val="32"/>
       <w:szCs w:val="32"/>
     </w:rPr>
   </w:style>
   <w:style w:type="paragraph" w:styleId="Heading2">
-    <w:name w:val="Heading 2"/>
+    <w:name w:val="heading 2"/>
     <w:basedOn w:val="Normal"/>
     <w:next w:val="BodyText"/>
     <w:uiPriority w:val="9"/>
     <w:unhideWhenUsed/>
     <w:qFormat/>
+    <w:rsid w:val="00A77862"/>
     <w:pPr>
       <w:keepNext/>
       <w:keepLines/>
@@ -1301,38 +1510,35 @@
       <w:outlineLvl w:val="1"/>
     </w:pPr>
     <w:rPr>
-      <w:rFonts w:asciiTheme="majorHAnsi" w:eastAsiaTheme="majorEastAsia" w:hAnsiTheme="majorHAnsi" w:cstheme="majorBidi"/>
+      <w:rFonts w:ascii="Times New Roman" w:eastAsiaTheme="majorEastAsia" w:hAnsi="Times New Roman" w:cstheme="majorBidi"/>
       <w:b/>
       <w:bCs/>
-      <w:color w:val="4F81BD" w:themeColor="accent1"/>
-      <w:sz w:val="32"/>
       <w:szCs w:val="32"/>
     </w:rPr>
   </w:style>
   <w:style w:type="paragraph" w:styleId="Heading3">
-    <w:name w:val="Heading 3"/>
+    <w:name w:val="heading 3"/>
     <w:basedOn w:val="Normal"/>
     <w:next w:val="BodyText"/>
     <w:uiPriority w:val="9"/>
     <w:unhideWhenUsed/>
     <w:qFormat/>
+    <w:rsid w:val="00A77862"/>
     <w:pPr>
       <w:keepNext/>
       <w:keepLines/>
-      <w:spacing w:before="200" w:after="0"/>
+      <w:spacing w:before="200" w:after="0" w:line="360" w:lineRule="auto"/>
       <w:outlineLvl w:val="2"/>
     </w:pPr>
     <w:rPr>
-      <w:rFonts w:asciiTheme="majorHAnsi" w:eastAsiaTheme="majorEastAsia" w:hAnsiTheme="majorHAnsi" w:cstheme="majorBidi"/>
-      <w:b/>
+      <w:rFonts w:ascii="Times New Roman" w:eastAsiaTheme="majorEastAsia" w:hAnsi="Times New Roman" w:cstheme="majorBidi"/>
       <w:bCs/>
-      <w:color w:val="4F81BD" w:themeColor="accent1"/>
-      <w:sz w:val="28"/>
+      <w:i/>
       <w:szCs w:val="28"/>
     </w:rPr>
   </w:style>
   <w:style w:type="paragraph" w:styleId="Heading4">
-    <w:name w:val="Heading 4"/>
+    <w:name w:val="heading 4"/>
     <w:basedOn w:val="Normal"/>
     <w:next w:val="BodyText"/>
     <w:uiPriority w:val="9"/>
@@ -1349,12 +1555,10 @@
       <w:b/>
       <w:bCs/>
       <w:color w:val="4F81BD" w:themeColor="accent1"/>
-      <w:sz w:val="24"/>
-      <w:szCs w:val="24"/>
     </w:rPr>
   </w:style>
   <w:style w:type="paragraph" w:styleId="Heading5">
-    <w:name w:val="Heading 5"/>
+    <w:name w:val="heading 5"/>
     <w:basedOn w:val="Normal"/>
     <w:next w:val="BodyText"/>
     <w:uiPriority w:val="9"/>
@@ -1371,12 +1575,10 @@
       <w:i/>
       <w:iCs/>
       <w:color w:val="4F81BD" w:themeColor="accent1"/>
-      <w:sz w:val="24"/>
-      <w:szCs w:val="24"/>
     </w:rPr>
   </w:style>
   <w:style w:type="paragraph" w:styleId="Heading6">
-    <w:name w:val="Heading 6"/>
+    <w:name w:val="heading 6"/>
     <w:basedOn w:val="Normal"/>
     <w:next w:val="BodyText"/>
     <w:uiPriority w:val="9"/>
@@ -1391,12 +1593,10 @@
     <w:rPr>
       <w:rFonts w:asciiTheme="majorHAnsi" w:eastAsiaTheme="majorEastAsia" w:hAnsiTheme="majorHAnsi" w:cstheme="majorBidi"/>
       <w:color w:val="4F81BD" w:themeColor="accent1"/>
-      <w:sz w:val="24"/>
-      <w:szCs w:val="24"/>
     </w:rPr>
   </w:style>
   <w:style w:type="paragraph" w:styleId="Heading7">
-    <w:name w:val="Heading 7"/>
+    <w:name w:val="heading 7"/>
     <w:basedOn w:val="Normal"/>
     <w:next w:val="BodyText"/>
     <w:uiPriority w:val="9"/>
@@ -1411,12 +1611,10 @@
     <w:rPr>
       <w:rFonts w:asciiTheme="majorHAnsi" w:eastAsiaTheme="majorEastAsia" w:hAnsiTheme="majorHAnsi" w:cstheme="majorBidi"/>
       <w:color w:val="4F81BD" w:themeColor="accent1"/>
-      <w:sz w:val="24"/>
-      <w:szCs w:val="24"/>
     </w:rPr>
   </w:style>
   <w:style w:type="paragraph" w:styleId="Heading8">
-    <w:name w:val="Heading 8"/>
+    <w:name w:val="heading 8"/>
     <w:basedOn w:val="Normal"/>
     <w:next w:val="BodyText"/>
     <w:uiPriority w:val="9"/>
@@ -1431,12 +1629,10 @@
     <w:rPr>
       <w:rFonts w:asciiTheme="majorHAnsi" w:eastAsiaTheme="majorEastAsia" w:hAnsiTheme="majorHAnsi" w:cstheme="majorBidi"/>
       <w:color w:val="4F81BD" w:themeColor="accent1"/>
-      <w:sz w:val="24"/>
-      <w:szCs w:val="24"/>
     </w:rPr>
   </w:style>
   <w:style w:type="paragraph" w:styleId="Heading9">
-    <w:name w:val="Heading 9"/>
+    <w:name w:val="heading 9"/>
     <w:basedOn w:val="Normal"/>
     <w:next w:val="BodyText"/>
     <w:uiPriority w:val="9"/>
@@ -1451,9 +1647,134 @@
     <w:rPr>
       <w:rFonts w:asciiTheme="majorHAnsi" w:eastAsiaTheme="majorEastAsia" w:hAnsiTheme="majorHAnsi" w:cstheme="majorBidi"/>
       <w:color w:val="4F81BD" w:themeColor="accent1"/>
-      <w:sz w:val="24"/>
-      <w:szCs w:val="24"/>
-    </w:rPr>
+    </w:rPr>
+  </w:style>
+  <w:style w:type="character" w:default="1" w:styleId="DefaultParagraphFont">
+    <w:name w:val="Default Paragraph Font"/>
+    <w:uiPriority w:val="1"/>
+    <w:semiHidden/>
+    <w:unhideWhenUsed/>
+  </w:style>
+  <w:style w:type="table" w:default="1" w:styleId="TableNormal">
+    <w:name w:val="Normal Table"/>
+    <w:uiPriority w:val="99"/>
+    <w:semiHidden/>
+    <w:unhideWhenUsed/>
+    <w:tblPr>
+      <w:tblInd w:w="0" w:type="dxa"/>
+      <w:tblCellMar>
+        <w:top w:w="0" w:type="dxa"/>
+        <w:left w:w="108" w:type="dxa"/>
+        <w:bottom w:w="0" w:type="dxa"/>
+        <w:right w:w="108" w:type="dxa"/>
+      </w:tblCellMar>
+    </w:tblPr>
+  </w:style>
+  <w:style w:type="numbering" w:default="1" w:styleId="NoList">
+    <w:name w:val="No List"/>
+    <w:uiPriority w:val="99"/>
+    <w:semiHidden/>
+    <w:unhideWhenUsed/>
+  </w:style>
+  <w:style w:type="paragraph" w:styleId="BodyText">
+    <w:name w:val="Body Text"/>
+    <w:basedOn w:val="Normal"/>
+    <w:qFormat/>
+    <w:rsid w:val="00A77862"/>
+    <w:pPr>
+      <w:spacing w:after="0" w:line="360" w:lineRule="auto"/>
+    </w:pPr>
+    <w:rPr>
+      <w:rFonts w:ascii="Times New Roman" w:hAnsi="Times New Roman"/>
+    </w:rPr>
+  </w:style>
+  <w:style w:type="paragraph" w:customStyle="1" w:styleId="FirstParagraph">
+    <w:name w:val="First Paragraph"/>
+    <w:basedOn w:val="BodyText"/>
+    <w:next w:val="BodyText"/>
+    <w:qFormat/>
+    <w:rsid w:val="00A77862"/>
+  </w:style>
+  <w:style w:type="paragraph" w:customStyle="1" w:styleId="Compact">
+    <w:name w:val="Compact"/>
+    <w:basedOn w:val="BodyText"/>
+    <w:qFormat/>
+    <w:pPr>
+      <w:spacing w:before="36" w:after="36"/>
+    </w:pPr>
+  </w:style>
+  <w:style w:type="paragraph" w:styleId="Title">
+    <w:name w:val="Title"/>
+    <w:basedOn w:val="Normal"/>
+    <w:next w:val="BodyText"/>
+    <w:qFormat/>
+    <w:rsid w:val="00846CF6"/>
+    <w:pPr>
+      <w:keepNext/>
+      <w:keepLines/>
+      <w:spacing w:after="0"/>
+      <w:jc w:val="center"/>
+    </w:pPr>
+    <w:rPr>
+      <w:rFonts w:ascii="Times New Roman" w:eastAsiaTheme="majorEastAsia" w:hAnsi="Times New Roman" w:cstheme="majorBidi"/>
+      <w:b/>
+      <w:bCs/>
+      <w:szCs w:val="36"/>
+    </w:rPr>
+  </w:style>
+  <w:style w:type="paragraph" w:styleId="Subtitle">
+    <w:name w:val="Subtitle"/>
+    <w:basedOn w:val="Title"/>
+    <w:next w:val="BodyText"/>
+    <w:qFormat/>
+    <w:pPr>
+      <w:spacing w:before="240" w:after="240"/>
+    </w:pPr>
+    <w:rPr>
+      <w:sz w:val="30"/>
+      <w:szCs w:val="30"/>
+    </w:rPr>
+  </w:style>
+  <w:style w:type="paragraph" w:customStyle="1" w:styleId="Author">
+    <w:name w:val="Author"/>
+    <w:next w:val="BodyText"/>
+    <w:qFormat/>
+    <w:pPr>
+      <w:keepNext/>
+      <w:keepLines/>
+      <w:jc w:val="center"/>
+    </w:pPr>
+  </w:style>
+  <w:style w:type="paragraph" w:styleId="Date">
+    <w:name w:val="Date"/>
+    <w:next w:val="BodyText"/>
+    <w:qFormat/>
+    <w:pPr>
+      <w:keepNext/>
+      <w:keepLines/>
+      <w:jc w:val="center"/>
+    </w:pPr>
+  </w:style>
+  <w:style w:type="paragraph" w:customStyle="1" w:styleId="Abstract">
+    <w:name w:val="Abstract"/>
+    <w:basedOn w:val="Normal"/>
+    <w:next w:val="BodyText"/>
+    <w:qFormat/>
+    <w:rsid w:val="00A77862"/>
+    <w:pPr>
+      <w:keepNext/>
+      <w:keepLines/>
+      <w:spacing w:after="0" w:line="360" w:lineRule="auto"/>
+    </w:pPr>
+    <w:rPr>
+      <w:rFonts w:ascii="Times New Roman" w:hAnsi="Times New Roman"/>
+      <w:szCs w:val="20"/>
+    </w:rPr>
+  </w:style>
+  <w:style w:type="paragraph" w:styleId="Bibliography">
+    <w:name w:val="Bibliography"/>
+    <w:basedOn w:val="Normal"/>
+    <w:qFormat/>
   </w:style>
   <w:style w:type="paragraph" w:styleId="BlockText">
     <w:name w:val="Block Text"/>
@@ -1464,7 +1785,6 @@
     <w:qFormat/>
     <w:pPr>
       <w:spacing w:before="100" w:after="100"/>
-      <w:ind w:firstLine="0"/>
     </w:pPr>
     <w:rPr>
       <w:rFonts w:asciiTheme="majorHAnsi" w:eastAsiaTheme="majorEastAsia" w:hAnsiTheme="majorHAnsi" w:cstheme="majorBidi"/>
@@ -1474,21 +1794,14 @@
     </w:rPr>
   </w:style>
   <w:style w:type="paragraph" w:styleId="FootnoteText">
-    <w:name w:val="Footnote Text"/>
+    <w:name w:val="footnote text"/>
     <w:basedOn w:val="Normal"/>
-    <w:next w:val="FootnoteText"/>
     <w:uiPriority w:val="9"/>
     <w:unhideWhenUsed/>
     <w:qFormat/>
   </w:style>
-  <w:style w:type="character" w:default="1" w:styleId="DefaultParagraphFont">
-    <w:name w:val="Default Paragraph Font"/>
-    <w:semiHidden/>
-    <w:unhideWhenUsed/>
-  </w:style>
-  <w:style w:type="table" w:default="1" w:styleId="Table">
+  <w:style w:type="table" w:customStyle="1" w:styleId="Table">
     <w:name w:val="Table"/>
-    <w:basedOn w:val="TableNormal"/>
     <w:semiHidden/>
     <w:unhideWhenUsed/>
     <w:qFormat/>
@@ -1520,11 +1833,11 @@
     <w:basedOn w:val="Normal"/>
   </w:style>
   <w:style w:type="paragraph" w:styleId="Caption">
-    <w:name w:val="Caption"/>
+    <w:name w:val="caption"/>
     <w:basedOn w:val="Normal"/>
-    <w:link w:val="BodyTextChar"/>
+    <w:link w:val="CaptionChar"/>
     <w:pPr>
-      <w:spacing w:before="0" w:after="120"/>
+      <w:spacing w:after="120"/>
     </w:pPr>
     <w:rPr>
       <w:i/>
@@ -1552,29 +1865,29 @@
       <w:keepNext/>
     </w:pPr>
   </w:style>
-  <w:style w:type="character" w:customStyle="1" w:styleId="BodyTextChar">
-    <w:name w:val="Body Text Char"/>
+  <w:style w:type="character" w:customStyle="1" w:styleId="CaptionChar">
+    <w:name w:val="Caption Char"/>
     <w:basedOn w:val="DefaultParagraphFont"/>
-    <w:link w:val="BodyText"/>
+    <w:link w:val="Caption"/>
   </w:style>
   <w:style w:type="character" w:customStyle="1" w:styleId="VerbatimChar">
     <w:name w:val="Verbatim Char"/>
-    <w:basedOn w:val="BodyTextChar"/>
+    <w:basedOn w:val="CaptionChar"/>
     <w:rPr>
       <w:rFonts w:ascii="Consolas" w:hAnsi="Consolas"/>
       <w:sz w:val="22"/>
     </w:rPr>
   </w:style>
   <w:style w:type="character" w:styleId="FootnoteReference">
-    <w:name w:val="Footnote Reference"/>
-    <w:basedOn w:val="BodyTextChar"/>
+    <w:name w:val="footnote reference"/>
+    <w:basedOn w:val="CaptionChar"/>
     <w:rPr>
       <w:vertAlign w:val="superscript"/>
     </w:rPr>
   </w:style>
   <w:style w:type="character" w:styleId="Hyperlink">
     <w:name w:val="Hyperlink"/>
-    <w:basedOn w:val="BodyTextChar"/>
+    <w:basedOn w:val="CaptionChar"/>
     <w:rPr>
       <w:color w:val="4F81BD" w:themeColor="accent1"/>
     </w:rPr>
@@ -1591,11 +1904,18 @@
       <w:outlineLvl w:val="9"/>
     </w:pPr>
     <w:rPr>
-      <w:rFonts w:asciiTheme="majorHAnsi" w:eastAsiaTheme="majorEastAsia" w:hAnsiTheme="majorHAnsi" w:cstheme="majorBidi"/>
+      <w:rFonts w:asciiTheme="majorHAnsi" w:hAnsiTheme="majorHAnsi"/>
       <w:b w:val="0"/>
       <w:bCs w:val="0"/>
       <w:color w:val="365F91" w:themeColor="accent1" w:themeShade="BF"/>
     </w:rPr>
+  </w:style>
+  <w:style w:type="character" w:styleId="LineNumber">
+    <w:name w:val="line number"/>
+    <w:basedOn w:val="DefaultParagraphFont"/>
+    <w:semiHidden/>
+    <w:unhideWhenUsed/>
+    <w:rsid w:val="006E462A"/>
   </w:style>
   <w:style w:type="paragraph" w:customStyle="1" w:styleId="SourceCode">
     <w:name w:val="Source Code"/>

</xml_diff>

<commit_message>
Add note to methods
</commit_message>
<xml_diff>
--- a/documents/manuscript/manuscript.docx
+++ b/documents/manuscript/manuscript.docx
@@ -359,13 +359,64 @@
         <w:t xml:space="preserve"> </w:t>
       </w:r>
       <w:r>
-        <w:t xml:space="preserve">was an inability to feasibly monitor most of biodiversity due to the high cost and lengthy time required to obtain identifications for species in hyperdiverse groups. Since that time, high-throughput sequencing (HTS) methods have emerged as a means to obtain identfications for mixed samples and multiple studies</w:t>
-      </w:r>
-      <w:r>
-        <w:t xml:space="preserve"> </w:t>
-      </w:r>
-      <w:r>
-        <w:t xml:space="preserve">(Bowser et al.</w:t>
+        <w:t xml:space="preserve">was an inability to feasibly monitor most of biodiversity due to the high cost and lengthy time required to obtain identifications for species in hyperdiverse groups, a well-known problem that has been referred to as the taxonomic impediment</w:t>
+      </w:r>
+      <w:r>
+        <w:t xml:space="preserve"> </w:t>
+      </w:r>
+      <w:r>
+        <w:t xml:space="preserve">(Taylor</w:t>
+      </w:r>
+      <w:r>
+        <w:t xml:space="preserve"> </w:t>
+      </w:r>
+      <w:hyperlink w:anchor="ref-Taylor_1983">
+        <w:r>
+          <w:rPr>
+            <w:rStyle w:val="Hyperlink"/>
+          </w:rPr>
+          <w:t xml:space="preserve">1983</w:t>
+        </w:r>
+      </w:hyperlink>
+      <w:r>
+        <w:t xml:space="preserve">)</w:t>
+      </w:r>
+      <w:r>
+        <w:t xml:space="preserve">. Since that time, high-throughput sequencing (HTS) methods have emerged as a means to obtain many identfications from environmental samples. Multiple studies</w:t>
+      </w:r>
+      <w:r>
+        <w:t xml:space="preserve"> </w:t>
+      </w:r>
+      <w:r>
+        <w:t xml:space="preserve">(Gibson et al.</w:t>
+      </w:r>
+      <w:r>
+        <w:t xml:space="preserve"> </w:t>
+      </w:r>
+      <w:hyperlink w:anchor="ref-Gibson_et_al_2015">
+        <w:r>
+          <w:rPr>
+            <w:rStyle w:val="Hyperlink"/>
+          </w:rPr>
+          <w:t xml:space="preserve">2015</w:t>
+        </w:r>
+      </w:hyperlink>
+      <w:r>
+        <w:t xml:space="preserve">; Hajibabaei et al.</w:t>
+      </w:r>
+      <w:r>
+        <w:t xml:space="preserve"> </w:t>
+      </w:r>
+      <w:hyperlink w:anchor="ref-Hajibabaei_et_al_2016">
+        <w:r>
+          <w:rPr>
+            <w:rStyle w:val="Hyperlink"/>
+          </w:rPr>
+          <w:t xml:space="preserve">2016</w:t>
+        </w:r>
+      </w:hyperlink>
+      <w:r>
+        <w:t xml:space="preserve">; Bowser et al.</w:t>
       </w:r>
       <w:r>
         <w:t xml:space="preserve"> </w:t>
@@ -393,13 +444,27 @@
         </w:r>
       </w:hyperlink>
       <w:r>
+        <w:t xml:space="preserve">; Bush et al.</w:t>
+      </w:r>
+      <w:r>
+        <w:t xml:space="preserve"> </w:t>
+      </w:r>
+      <w:hyperlink w:anchor="ref-Bush_2019">
+        <w:r>
+          <w:rPr>
+            <w:rStyle w:val="Hyperlink"/>
+          </w:rPr>
+          <w:t xml:space="preserve">2019</w:t>
+        </w:r>
+      </w:hyperlink>
+      <w:r>
         <w:t xml:space="preserve">)</w:t>
       </w:r>
       <w:r>
         <w:t xml:space="preserve"> </w:t>
       </w:r>
       <w:r>
-        <w:t xml:space="preserve">demonstrated that assemblages of diverse taxa can be efficiently identified using these methods.</w:t>
+        <w:t xml:space="preserve">have demonstrated that assemblages of diverse taxa can be efficiently identified using these methods.</w:t>
       </w:r>
     </w:p>
     <w:p>
@@ -547,7 +612,7 @@
         <w:pStyle w:val="FirstParagraph"/>
       </w:pPr>
       <w:r>
-        <w:t xml:space="preserve">A summary of all occurrences by metabarcoding from sweep net samples obtained by Bowser et al. </w:t>
+        <w:t xml:space="preserve">In the time since Bowser et al. </w:t>
       </w:r>
       <w:r>
         <w:t xml:space="preserve">(</w:t>
@@ -567,6 +632,34 @@
         <w:t xml:space="preserve"> </w:t>
       </w:r>
       <w:r>
+        <w:t xml:space="preserve">was published, a handfull of identifications of the records on Arctos have been improved based on new data that became available in the reference databases (BOLD and Arctos).</w:t>
+      </w:r>
+    </w:p>
+    <w:p>
+      <w:pPr>
+        <w:pStyle w:val="BodyText"/>
+      </w:pPr>
+      <w:r>
+        <w:t xml:space="preserve">A summary of all metabarcoding-based occurrences from sweep net samples obtained by Bowser et al. </w:t>
+      </w:r>
+      <w:r>
+        <w:t xml:space="preserve">(</w:t>
+      </w:r>
+      <w:hyperlink w:anchor="ref-Bowser_et_al_2020">
+        <w:r>
+          <w:rPr>
+            <w:rStyle w:val="Hyperlink"/>
+          </w:rPr>
+          <w:t xml:space="preserve">2020</w:t>
+        </w:r>
+      </w:hyperlink>
+      <w:r>
+        <w:t xml:space="preserve">)</w:t>
+      </w:r>
+      <w:r>
+        <w:t xml:space="preserve"> </w:t>
+      </w:r>
+      <w:r>
         <w:t xml:space="preserve">were downloaded from Arctos on 12 November 2020 (saved search URI:</w:t>
       </w:r>
       <w:r>
@@ -616,7 +709,7 @@
       </w:r>
       <w:bookmarkEnd w:id="25"/>
     </w:p>
-    <w:bookmarkStart w:id="39" w:name="refs"/>
+    <w:bookmarkStart w:id="44" w:name="refs"/>
     <w:bookmarkStart w:id="27" w:name="ref-105th_Congress_1997"/>
     <w:p>
       <w:pPr>
@@ -781,7 +874,73 @@
       </w:r>
     </w:p>
     <w:bookmarkEnd w:id="31"/>
-    <w:bookmarkStart w:id="32" w:name="ref-MacKenzie_et_al_2002"/>
+    <w:bookmarkStart w:id="32" w:name="ref-Bush_2019"/>
+    <w:p>
+      <w:pPr>
+        <w:pStyle w:val="Bibliography"/>
+      </w:pPr>
+      <w:r>
+        <w:t xml:space="preserve">Bush A, Compson ZG, Monk WA, Porter TM, Steeves R, Emilson E, Gagne N, Hajibabaei M, Roy M, Baird DJ. 2019. Studying ecosystems with DNA metabarcoding: Lessons from biomonitoring of aquatic macroinvertebrates. Frontiers in Ecology and Evolution</w:t>
+      </w:r>
+      <w:r>
+        <w:t xml:space="preserve"> </w:t>
+      </w:r>
+      <w:r>
+        <w:rPr>
+          <w:b/>
+        </w:rPr>
+        <w:t xml:space="preserve">7</w:t>
+      </w:r>
+      <w:r>
+        <w:t xml:space="preserve">:434.</w:t>
+      </w:r>
+    </w:p>
+    <w:bookmarkEnd w:id="32"/>
+    <w:bookmarkStart w:id="33" w:name="ref-Gibson_et_al_2015"/>
+    <w:p>
+      <w:pPr>
+        <w:pStyle w:val="Bibliography"/>
+      </w:pPr>
+      <w:r>
+        <w:t xml:space="preserve">Gibson JF, Shokralla S, Curry C, Baird DJ, Monk WA, King I, Hajibabaei M. 2015. Large-scale biomonitoring of remote and threatened ecosystems via High-Throughput Sequencing. PLOS One</w:t>
+      </w:r>
+      <w:r>
+        <w:t xml:space="preserve"> </w:t>
+      </w:r>
+      <w:r>
+        <w:rPr>
+          <w:b/>
+        </w:rPr>
+        <w:t xml:space="preserve">10</w:t>
+      </w:r>
+      <w:r>
+        <w:t xml:space="preserve">:e0138432.</w:t>
+      </w:r>
+    </w:p>
+    <w:bookmarkEnd w:id="33"/>
+    <w:bookmarkStart w:id="34" w:name="ref-Hajibabaei_et_al_2016"/>
+    <w:p>
+      <w:pPr>
+        <w:pStyle w:val="Bibliography"/>
+      </w:pPr>
+      <w:r>
+        <w:t xml:space="preserve">Hajibabaei M, Baird DJ, Fahner NA, Beiko R, Golding GB. 2016. A new way to contemplate Darwin’s tangled bank: How DNA barcodes are reconnecting biodiversity science and biomonitoring. Philosophical Transactions of the Royal Society of London B: Biological Sciences</w:t>
+      </w:r>
+      <w:r>
+        <w:t xml:space="preserve"> </w:t>
+      </w:r>
+      <w:r>
+        <w:rPr>
+          <w:b/>
+        </w:rPr>
+        <w:t xml:space="preserve">371</w:t>
+      </w:r>
+      <w:r>
+        <w:t xml:space="preserve">:20150330.</w:t>
+      </w:r>
+    </w:p>
+    <w:bookmarkEnd w:id="34"/>
+    <w:bookmarkStart w:id="35" w:name="ref-MacKenzie_et_al_2002"/>
     <w:p>
       <w:pPr>
         <w:pStyle w:val="Bibliography"/>
@@ -802,8 +961,8 @@
         <w:t xml:space="preserve">:2248–2255.</w:t>
       </w:r>
     </w:p>
-    <w:bookmarkEnd w:id="32"/>
-    <w:bookmarkStart w:id="33" w:name="ref-MacKenzie_et_al_2006"/>
+    <w:bookmarkEnd w:id="35"/>
+    <w:bookmarkStart w:id="36" w:name="ref-MacKenzie_et_al_2006"/>
     <w:p>
       <w:pPr>
         <w:pStyle w:val="Bibliography"/>
@@ -812,8 +971,8 @@
         <w:t xml:space="preserve">MacKenzie DI, Nichols JD, Royle JA, Pollock KH, Bailey LL, Hines JE. 2006. Occupancy Estimation and Modeling. Elsevier, New York.</w:t>
       </w:r>
     </w:p>
-    <w:bookmarkEnd w:id="33"/>
-    <w:bookmarkStart w:id="34" w:name="ref-Magness_et_al_2008"/>
+    <w:bookmarkEnd w:id="36"/>
+    <w:bookmarkStart w:id="37" w:name="ref-Magness_et_al_2008"/>
     <w:p>
       <w:pPr>
         <w:pStyle w:val="Bibliography"/>
@@ -822,8 +981,8 @@
         <w:t xml:space="preserve">Magness DR, Huettmann F, Morton JM. 2008. Using Random Forests to provide predicted species distribution maps as a metric for ecological inventory &amp; monitoring programs. Pages 209–229 in T. G. Smolinski, M. G. Milanova, and A.-E. Hassanien, editors. Applications of Computational Intelligence in Biology: Current Trends and Open Problems. Springer-Verlag, Berlin.</w:t>
       </w:r>
     </w:p>
-    <w:bookmarkEnd w:id="34"/>
-    <w:bookmarkStart w:id="36" w:name="ref-Morton_et_al_2009"/>
+    <w:bookmarkEnd w:id="37"/>
+    <w:bookmarkStart w:id="39" w:name="ref-Morton_et_al_2009"/>
     <w:p>
       <w:pPr>
         <w:pStyle w:val="Bibliography"/>
@@ -834,7 +993,7 @@
       <w:r>
         <w:t xml:space="preserve"> </w:t>
       </w:r>
-      <w:hyperlink r:id="rId35">
+      <w:hyperlink r:id="rId38">
         <w:r>
           <w:rPr>
             <w:rStyle w:val="Hyperlink"/>
@@ -846,19 +1005,43 @@
         <w:t xml:space="preserve">.</w:t>
       </w:r>
     </w:p>
-    <w:bookmarkEnd w:id="36"/>
-    <w:bookmarkStart w:id="38" w:name="ref-Woodward_Beever_2010"/>
+    <w:bookmarkEnd w:id="39"/>
+    <w:bookmarkStart w:id="41" w:name="ref-Taylor_1983"/>
     <w:p>
       <w:pPr>
         <w:pStyle w:val="Bibliography"/>
       </w:pPr>
       <w:r>
+        <w:t xml:space="preserve">Taylor RW. 1983. Descriptive taxonomy: Past, present, and future. Pages 93–134 in E. Highley and R. W. Taylor, editors. Australian Systematic Entomology: A Bicentenary Perspective. CSIRO, Canberra, Australia. Available from</w:t>
+      </w:r>
+      <w:r>
+        <w:t xml:space="preserve"> </w:t>
+      </w:r>
+      <w:hyperlink r:id="rId40">
+        <w:r>
+          <w:rPr>
+            <w:rStyle w:val="Hyperlink"/>
+          </w:rPr>
+          <w:t xml:space="preserve">http://hdl.handle.net/102.100.100/286670?index=1</w:t>
+        </w:r>
+      </w:hyperlink>
+      <w:r>
+        <w:t xml:space="preserve">.</w:t>
+      </w:r>
+    </w:p>
+    <w:bookmarkEnd w:id="41"/>
+    <w:bookmarkStart w:id="43" w:name="ref-Woodward_Beever_2010"/>
+    <w:p>
+      <w:pPr>
+        <w:pStyle w:val="Bibliography"/>
+      </w:pPr>
+      <w:r>
         <w:t xml:space="preserve">Woodward A, Beever EA. 2010. Framework for ecological monitoring on lands of Alaska National Wildlife Refuges and their partners. Page 94. Report 2010-1300. Reston, Virginia. Available from</w:t>
       </w:r>
       <w:r>
         <w:t xml:space="preserve"> </w:t>
       </w:r>
-      <w:hyperlink r:id="rId37">
+      <w:hyperlink r:id="rId42">
         <w:r>
           <w:rPr>
             <w:rStyle w:val="Hyperlink"/>
@@ -870,8 +1053,8 @@
         <w:t xml:space="preserve">.</w:t>
       </w:r>
     </w:p>
-    <w:bookmarkEnd w:id="38"/>
-    <w:bookmarkEnd w:id="39"/>
+    <w:bookmarkEnd w:id="43"/>
+    <w:bookmarkEnd w:id="44"/>
     <w:sectPr>
       <w:pgSz w:w="12240" w:h="15840"/>
       <w:pgMar w:top="1440" w:right="1440" w:bottom="1440" w:left="1440" w:header="720" w:footer="720" w:gutter="0"/>

</xml_diff>

<commit_message>
Improve in text citations
</commit_message>
<xml_diff>
--- a/documents/manuscript/manuscript.docx
+++ b/documents/manuscript/manuscript.docx
@@ -275,13 +275,13 @@
         </w:r>
       </w:hyperlink>
       <w:r>
-        <w:t xml:space="preserve">). Woodward</w:t>
-      </w:r>
-      <w:r>
-        <w:t xml:space="preserve"> </w:t>
-      </w:r>
-      <w:r>
-        <w:t xml:space="preserve">and Beever (</w:t>
+        <w:t xml:space="preserve">). Woodward &amp;</w:t>
+      </w:r>
+      <w:r>
+        <w:t xml:space="preserve"> </w:t>
+      </w:r>
+      <w:r>
+        <w:t xml:space="preserve">Beever (</w:t>
       </w:r>
       <w:hyperlink w:anchor="ref-Woodward_Beever_2010">
         <w:r>
@@ -292,13 +292,13 @@
         </w:r>
       </w:hyperlink>
       <w:r>
-        <w:t xml:space="preserve">) noted that, under these</w:t>
-      </w:r>
-      <w:r>
-        <w:t xml:space="preserve"> </w:t>
-      </w:r>
-      <w:r>
-        <w:t xml:space="preserve">broad purposes of National Wildlife Refuges in Alaska to protect natural</w:t>
+        <w:t xml:space="preserve">) noted that, under these broad</w:t>
+      </w:r>
+      <w:r>
+        <w:t xml:space="preserve"> </w:t>
+      </w:r>
+      <w:r>
+        <w:t xml:space="preserve">purposes of National Wildlife Refuges in Alaska to protect natural</w:t>
       </w:r>
       <w:r>
         <w:t xml:space="preserve"> </w:t>
@@ -365,7 +365,250 @@
         <w:t xml:space="preserve"> </w:t>
       </w:r>
       <w:r>
-        <w:t xml:space="preserve">fulfilling their conservation purposes. Magness et</w:t>
+        <w:t xml:space="preserve">fulfilling their conservation purposes. Magness et al.</w:t>
+      </w:r>
+      <w:r>
+        <w:t xml:space="preserve"> </w:t>
+      </w:r>
+      <w:r>
+        <w:t xml:space="preserve">(</w:t>
+      </w:r>
+      <w:hyperlink w:anchor="ref-Magness_et_al_2008">
+        <w:r>
+          <w:rPr>
+            <w:rStyle w:val="Hyperlink"/>
+          </w:rPr>
+          <w:t xml:space="preserve">2008</w:t>
+        </w:r>
+      </w:hyperlink>
+      <w:r>
+        <w:t xml:space="preserve">) demonstrated the utility of this</w:t>
+      </w:r>
+      <w:r>
+        <w:t xml:space="preserve"> </w:t>
+      </w:r>
+      <w:r>
+        <w:t xml:space="preserve">sampling design for generating species distribution data that could</w:t>
+      </w:r>
+      <w:r>
+        <w:t xml:space="preserve"> </w:t>
+      </w:r>
+      <w:r>
+        <w:t xml:space="preserve">serve this purpose.</w:t>
+      </w:r>
+    </w:p>
+    <w:p>
+      <w:pPr>
+        <w:pStyle w:val="BodyText"/>
+      </w:pPr>
+      <w:r>
+        <w:t xml:space="preserve">A key deficiency identified by Morton et al.</w:t>
+      </w:r>
+      <w:r>
+        <w:t xml:space="preserve"> </w:t>
+      </w:r>
+      <w:r>
+        <w:t xml:space="preserve">(</w:t>
+      </w:r>
+      <w:hyperlink w:anchor="ref-Morton_et_al_2009">
+        <w:r>
+          <w:rPr>
+            <w:rStyle w:val="Hyperlink"/>
+          </w:rPr>
+          <w:t xml:space="preserve">2009</w:t>
+        </w:r>
+      </w:hyperlink>
+      <w:r>
+        <w:t xml:space="preserve">) was an inability to feasibly monitor</w:t>
+      </w:r>
+      <w:r>
+        <w:t xml:space="preserve"> </w:t>
+      </w:r>
+      <w:r>
+        <w:t xml:space="preserve">most of biodiversity due to the high cost and lengthy time required to</w:t>
+      </w:r>
+      <w:r>
+        <w:t xml:space="preserve"> </w:t>
+      </w:r>
+      <w:r>
+        <w:t xml:space="preserve">obtain identifications for species in hyperdiverse groups, a well-known</w:t>
+      </w:r>
+      <w:r>
+        <w:t xml:space="preserve"> </w:t>
+      </w:r>
+      <w:r>
+        <w:t xml:space="preserve">problem that has been referred to as the taxonomic impediment (Taylor</w:t>
+      </w:r>
+      <w:r>
+        <w:t xml:space="preserve"> </w:t>
+      </w:r>
+      <w:hyperlink w:anchor="ref-Taylor_1983">
+        <w:r>
+          <w:rPr>
+            <w:rStyle w:val="Hyperlink"/>
+          </w:rPr>
+          <w:t xml:space="preserve">1983</w:t>
+        </w:r>
+      </w:hyperlink>
+      <w:r>
+        <w:t xml:space="preserve">). Since that time, high-throughput sequencing</w:t>
+      </w:r>
+      <w:r>
+        <w:t xml:space="preserve"> </w:t>
+      </w:r>
+      <w:r>
+        <w:t xml:space="preserve">(HTS) methods have emerged as a means to obtain many identfications from</w:t>
+      </w:r>
+      <w:r>
+        <w:t xml:space="preserve"> </w:t>
+      </w:r>
+      <w:r>
+        <w:t xml:space="preserve">environmental samples. Multiple studies (Gibson et al.</w:t>
+      </w:r>
+      <w:r>
+        <w:t xml:space="preserve"> </w:t>
+      </w:r>
+      <w:hyperlink w:anchor="ref-Gibson_et_al_2015">
+        <w:r>
+          <w:rPr>
+            <w:rStyle w:val="Hyperlink"/>
+          </w:rPr>
+          <w:t xml:space="preserve">2015</w:t>
+        </w:r>
+      </w:hyperlink>
+      <w:r>
+        <w:t xml:space="preserve">; Hajibabaei et al.</w:t>
+      </w:r>
+      <w:r>
+        <w:t xml:space="preserve"> </w:t>
+      </w:r>
+      <w:hyperlink w:anchor="ref-Hajibabaei_et_al_2016">
+        <w:r>
+          <w:rPr>
+            <w:rStyle w:val="Hyperlink"/>
+          </w:rPr>
+          <w:t xml:space="preserve">2016</w:t>
+        </w:r>
+      </w:hyperlink>
+      <w:r>
+        <w:t xml:space="preserve">; Bowser et al.</w:t>
+      </w:r>
+      <w:r>
+        <w:t xml:space="preserve"> </w:t>
+      </w:r>
+      <w:hyperlink w:anchor="ref-Bowser_et_al_2017">
+        <w:r>
+          <w:rPr>
+            <w:rStyle w:val="Hyperlink"/>
+          </w:rPr>
+          <w:t xml:space="preserve">2017</w:t>
+        </w:r>
+      </w:hyperlink>
+      <w:r>
+        <w:t xml:space="preserve">,</w:t>
+      </w:r>
+      <w:r>
+        <w:t xml:space="preserve"> </w:t>
+      </w:r>
+      <w:hyperlink w:anchor="ref-Bowser_et_al_2020">
+        <w:r>
+          <w:rPr>
+            <w:rStyle w:val="Hyperlink"/>
+          </w:rPr>
+          <w:t xml:space="preserve">2020</w:t>
+        </w:r>
+      </w:hyperlink>
+      <w:r>
+        <w:t xml:space="preserve">; Bush et</w:t>
+      </w:r>
+      <w:r>
+        <w:t xml:space="preserve"> </w:t>
+      </w:r>
+      <w:r>
+        <w:t xml:space="preserve">al. </w:t>
+      </w:r>
+      <w:hyperlink w:anchor="ref-Bush_2019">
+        <w:r>
+          <w:rPr>
+            <w:rStyle w:val="Hyperlink"/>
+          </w:rPr>
+          <w:t xml:space="preserve">2019</w:t>
+        </w:r>
+      </w:hyperlink>
+      <w:r>
+        <w:t xml:space="preserve">) have demonstrated that assemblages of</w:t>
+      </w:r>
+      <w:r>
+        <w:t xml:space="preserve"> </w:t>
+      </w:r>
+      <w:r>
+        <w:t xml:space="preserve">diverse taxa can be efficiently identified using these methods.</w:t>
+      </w:r>
+    </w:p>
+    <w:p>
+      <w:pPr>
+        <w:pStyle w:val="BodyText"/>
+      </w:pPr>
+      <w:r>
+        <w:t xml:space="preserve">The second deficiency recognized by Morton et al.</w:t>
+      </w:r>
+      <w:r>
+        <w:t xml:space="preserve"> </w:t>
+      </w:r>
+      <w:r>
+        <w:t xml:space="preserve">(</w:t>
+      </w:r>
+      <w:hyperlink w:anchor="ref-Morton_et_al_2009">
+        <w:r>
+          <w:rPr>
+            <w:rStyle w:val="Hyperlink"/>
+          </w:rPr>
+          <w:t xml:space="preserve">2009</w:t>
+        </w:r>
+      </w:hyperlink>
+      <w:r>
+        <w:t xml:space="preserve">) and Magness et al.</w:t>
+      </w:r>
+      <w:r>
+        <w:t xml:space="preserve"> </w:t>
+      </w:r>
+      <w:r>
+        <w:t xml:space="preserve">(</w:t>
+      </w:r>
+      <w:hyperlink w:anchor="ref-Magness_et_al_2008">
+        <w:r>
+          <w:rPr>
+            <w:rStyle w:val="Hyperlink"/>
+          </w:rPr>
+          <w:t xml:space="preserve">2008</w:t>
+        </w:r>
+      </w:hyperlink>
+      <w:r>
+        <w:t xml:space="preserve">) was the inability to account for</w:t>
+      </w:r>
+      <w:r>
+        <w:t xml:space="preserve"> </w:t>
+      </w:r>
+      <w:r>
+        <w:t xml:space="preserve">imperfect detection. When a species is present but there is a chance</w:t>
+      </w:r>
+      <w:r>
+        <w:t xml:space="preserve"> </w:t>
+      </w:r>
+      <w:r>
+        <w:t xml:space="preserve">that it will not be detected, this may lead to false negatives (i.e.,</w:t>
+      </w:r>
+      <w:r>
+        <w:t xml:space="preserve"> </w:t>
+      </w:r>
+      <w:r>
+        <w:t xml:space="preserve">recording an absence where a species is present), leading to bias in the</w:t>
+      </w:r>
+      <w:r>
+        <w:t xml:space="preserve"> </w:t>
+      </w:r>
+      <w:r>
+        <w:t xml:space="preserve">resulting estimates of species distributions. MacKenzie et</w:t>
       </w:r>
       <w:r>
         <w:t xml:space="preserve"> </w:t>
@@ -373,28 +616,48 @@
       <w:r>
         <w:t xml:space="preserve">al. (</w:t>
       </w:r>
-      <w:hyperlink w:anchor="ref-Magness_et_al_2008">
-        <w:r>
-          <w:rPr>
-            <w:rStyle w:val="Hyperlink"/>
-          </w:rPr>
-          <w:t xml:space="preserve">2008</w:t>
-        </w:r>
-      </w:hyperlink>
-      <w:r>
-        <w:t xml:space="preserve">) demonstrated the utility of this</w:t>
-      </w:r>
-      <w:r>
-        <w:t xml:space="preserve"> </w:t>
-      </w:r>
-      <w:r>
-        <w:t xml:space="preserve">sampling design for generating species distribution data that could</w:t>
-      </w:r>
-      <w:r>
-        <w:t xml:space="preserve"> </w:t>
-      </w:r>
-      <w:r>
-        <w:t xml:space="preserve">serve this purpose.</w:t>
+      <w:hyperlink w:anchor="ref-MacKenzie_et_al_2002">
+        <w:r>
+          <w:rPr>
+            <w:rStyle w:val="Hyperlink"/>
+          </w:rPr>
+          <w:t xml:space="preserve">2002</w:t>
+        </w:r>
+      </w:hyperlink>
+      <w:r>
+        <w:t xml:space="preserve">,</w:t>
+      </w:r>
+      <w:r>
+        <w:t xml:space="preserve"> </w:t>
+      </w:r>
+      <w:hyperlink w:anchor="ref-MacKenzie_et_al_2006">
+        <w:r>
+          <w:rPr>
+            <w:rStyle w:val="Hyperlink"/>
+          </w:rPr>
+          <w:t xml:space="preserve">2006</w:t>
+        </w:r>
+      </w:hyperlink>
+      <w:r>
+        <w:t xml:space="preserve">) presented occupancy modeling methods</w:t>
+      </w:r>
+      <w:r>
+        <w:t xml:space="preserve"> </w:t>
+      </w:r>
+      <w:r>
+        <w:t xml:space="preserve">that can yield unbiased estimates of species occurrence and</w:t>
+      </w:r>
+      <w:r>
+        <w:t xml:space="preserve"> </w:t>
+      </w:r>
+      <w:r>
+        <w:t xml:space="preserve">distributions. These models explicitly account for imperfect detection</w:t>
+      </w:r>
+      <w:r>
+        <w:t xml:space="preserve"> </w:t>
+      </w:r>
+      <w:r>
+        <w:t xml:space="preserve">through spatially or temporally repeated sampling.</w:t>
       </w:r>
     </w:p>
     <w:p>
@@ -402,122 +665,13 @@
         <w:pStyle w:val="BodyText"/>
       </w:pPr>
       <w:r>
-        <w:t xml:space="preserve">A key deficiency identified by Morton et</w:t>
-      </w:r>
-      <w:r>
-        <w:t xml:space="preserve"> </w:t>
-      </w:r>
-      <w:r>
-        <w:t xml:space="preserve">al. (</w:t>
-      </w:r>
-      <w:hyperlink w:anchor="ref-Morton_et_al_2009">
-        <w:r>
-          <w:rPr>
-            <w:rStyle w:val="Hyperlink"/>
-          </w:rPr>
-          <w:t xml:space="preserve">2009</w:t>
-        </w:r>
-      </w:hyperlink>
-      <w:r>
-        <w:t xml:space="preserve">) was an inability to feasibly</w:t>
-      </w:r>
-      <w:r>
-        <w:t xml:space="preserve"> </w:t>
-      </w:r>
-      <w:r>
-        <w:t xml:space="preserve">monitor most of biodiversity due to the high cost and lengthy time</w:t>
-      </w:r>
-      <w:r>
-        <w:t xml:space="preserve"> </w:t>
-      </w:r>
-      <w:r>
-        <w:t xml:space="preserve">required to obtain identifications for species in hyperdiverse groups, a</w:t>
-      </w:r>
-      <w:r>
-        <w:t xml:space="preserve"> </w:t>
-      </w:r>
-      <w:r>
-        <w:t xml:space="preserve">well-known problem that has been referred to as the taxonomic impediment</w:t>
-      </w:r>
-      <w:r>
-        <w:t xml:space="preserve"> </w:t>
-      </w:r>
-      <w:r>
-        <w:t xml:space="preserve">(Taylor</w:t>
-      </w:r>
-      <w:r>
-        <w:t xml:space="preserve"> </w:t>
-      </w:r>
-      <w:hyperlink w:anchor="ref-Taylor_1983">
-        <w:r>
-          <w:rPr>
-            <w:rStyle w:val="Hyperlink"/>
-          </w:rPr>
-          <w:t xml:space="preserve">1983</w:t>
-        </w:r>
-      </w:hyperlink>
-      <w:r>
-        <w:t xml:space="preserve">). Since that time, high-throughput</w:t>
-      </w:r>
-      <w:r>
-        <w:t xml:space="preserve"> </w:t>
-      </w:r>
-      <w:r>
-        <w:t xml:space="preserve">sequencing (HTS) methods have emerged as a means to obtain many</w:t>
-      </w:r>
-      <w:r>
-        <w:t xml:space="preserve"> </w:t>
-      </w:r>
-      <w:r>
-        <w:t xml:space="preserve">identfications from environmental samples. Multiple studies (Gibson et</w:t>
-      </w:r>
-      <w:r>
-        <w:t xml:space="preserve"> </w:t>
-      </w:r>
-      <w:r>
-        <w:t xml:space="preserve">al. </w:t>
-      </w:r>
-      <w:hyperlink w:anchor="ref-Gibson_et_al_2015">
-        <w:r>
-          <w:rPr>
-            <w:rStyle w:val="Hyperlink"/>
-          </w:rPr>
-          <w:t xml:space="preserve">2015</w:t>
-        </w:r>
-      </w:hyperlink>
-      <w:r>
-        <w:t xml:space="preserve">; Hajibabaei et al.</w:t>
-      </w:r>
-      <w:r>
-        <w:t xml:space="preserve"> </w:t>
-      </w:r>
-      <w:hyperlink w:anchor="ref-Hajibabaei_et_al_2016">
-        <w:r>
-          <w:rPr>
-            <w:rStyle w:val="Hyperlink"/>
-          </w:rPr>
-          <w:t xml:space="preserve">2016</w:t>
-        </w:r>
-      </w:hyperlink>
-      <w:r>
-        <w:t xml:space="preserve">; Bowser et al.</w:t>
-      </w:r>
-      <w:r>
-        <w:t xml:space="preserve"> </w:t>
-      </w:r>
-      <w:hyperlink w:anchor="ref-Bowser_et_al_2017">
-        <w:r>
-          <w:rPr>
-            <w:rStyle w:val="Hyperlink"/>
-          </w:rPr>
-          <w:t xml:space="preserve">2017</w:t>
-        </w:r>
-      </w:hyperlink>
-      <w:r>
-        <w:t xml:space="preserve">,</w:t>
-      </w:r>
-      <w:r>
-        <w:t xml:space="preserve"> </w:t>
+        <w:t xml:space="preserve">The biological inventory work of Bowser et al.</w:t>
+      </w:r>
+      <w:r>
+        <w:t xml:space="preserve"> </w:t>
+      </w:r>
+      <w:r>
+        <w:t xml:space="preserve">(</w:t>
       </w:r>
       <w:hyperlink w:anchor="ref-Bowser_et_al_2020">
         <w:r>
@@ -528,159 +682,37 @@
         </w:r>
       </w:hyperlink>
       <w:r>
-        <w:t xml:space="preserve">; Bush et</w:t>
-      </w:r>
-      <w:r>
-        <w:t xml:space="preserve"> </w:t>
-      </w:r>
-      <w:r>
-        <w:t xml:space="preserve">al. </w:t>
-      </w:r>
-      <w:hyperlink w:anchor="ref-Bush_2019">
-        <w:r>
-          <w:rPr>
-            <w:rStyle w:val="Hyperlink"/>
-          </w:rPr>
-          <w:t xml:space="preserve">2019</w:t>
-        </w:r>
-      </w:hyperlink>
-      <w:r>
-        <w:t xml:space="preserve">) have demonstrated that assemblages of</w:t>
-      </w:r>
-      <w:r>
-        <w:t xml:space="preserve"> </w:t>
-      </w:r>
-      <w:r>
-        <w:t xml:space="preserve">diverse taxa can be efficiently identified using these methods.</w:t>
-      </w:r>
-    </w:p>
-    <w:p>
-      <w:pPr>
-        <w:pStyle w:val="BodyText"/>
-      </w:pPr>
-      <w:r>
-        <w:t xml:space="preserve">The second deficiency recognized by Morton et</w:t>
-      </w:r>
-      <w:r>
-        <w:t xml:space="preserve"> </w:t>
-      </w:r>
-      <w:r>
-        <w:t xml:space="preserve">al. (</w:t>
-      </w:r>
-      <w:hyperlink w:anchor="ref-Morton_et_al_2009">
-        <w:r>
-          <w:rPr>
-            <w:rStyle w:val="Hyperlink"/>
-          </w:rPr>
-          <w:t xml:space="preserve">2009</w:t>
-        </w:r>
-      </w:hyperlink>
-      <w:r>
-        <w:t xml:space="preserve">) and Magness et</w:t>
-      </w:r>
-      <w:r>
-        <w:t xml:space="preserve"> </w:t>
-      </w:r>
-      <w:r>
-        <w:t xml:space="preserve">al. (</w:t>
-      </w:r>
-      <w:hyperlink w:anchor="ref-Magness_et_al_2008">
-        <w:r>
-          <w:rPr>
-            <w:rStyle w:val="Hyperlink"/>
-          </w:rPr>
-          <w:t xml:space="preserve">2008</w:t>
-        </w:r>
-      </w:hyperlink>
-      <w:r>
-        <w:t xml:space="preserve">) was the inability to account for</w:t>
-      </w:r>
-      <w:r>
-        <w:t xml:space="preserve"> </w:t>
-      </w:r>
-      <w:r>
-        <w:t xml:space="preserve">imperfect detection. When a species is present but there is a chance</w:t>
-      </w:r>
-      <w:r>
-        <w:t xml:space="preserve"> </w:t>
-      </w:r>
-      <w:r>
-        <w:t xml:space="preserve">that it will not be detected, this may lead to false negatives (i.e.,</w:t>
-      </w:r>
-      <w:r>
-        <w:t xml:space="preserve"> </w:t>
-      </w:r>
-      <w:r>
-        <w:t xml:space="preserve">recording an absence where a species is present), leading to bias in the</w:t>
-      </w:r>
-      <w:r>
-        <w:t xml:space="preserve"> </w:t>
-      </w:r>
-      <w:r>
-        <w:t xml:space="preserve">resulting estimates of species distributions. Mackenzie et</w:t>
-      </w:r>
-      <w:r>
-        <w:t xml:space="preserve"> </w:t>
-      </w:r>
-      <w:r>
-        <w:t xml:space="preserve">al. (</w:t>
-      </w:r>
-      <w:hyperlink w:anchor="ref-MacKenzie_et_al_2002">
-        <w:r>
-          <w:rPr>
-            <w:rStyle w:val="Hyperlink"/>
-          </w:rPr>
-          <w:t xml:space="preserve">2002</w:t>
-        </w:r>
-      </w:hyperlink>
-      <w:r>
-        <w:t xml:space="preserve">,</w:t>
-      </w:r>
-      <w:r>
-        <w:t xml:space="preserve"> </w:t>
-      </w:r>
-      <w:hyperlink w:anchor="ref-MacKenzie_et_al_2006">
-        <w:r>
-          <w:rPr>
-            <w:rStyle w:val="Hyperlink"/>
-          </w:rPr>
-          <w:t xml:space="preserve">2006</w:t>
-        </w:r>
-      </w:hyperlink>
-      <w:r>
-        <w:t xml:space="preserve">) presented occupancy modeling methods</w:t>
-      </w:r>
-      <w:r>
-        <w:t xml:space="preserve"> </w:t>
-      </w:r>
-      <w:r>
-        <w:t xml:space="preserve">that can yield unbiased estimates of species occurrence and</w:t>
-      </w:r>
-      <w:r>
-        <w:t xml:space="preserve"> </w:t>
-      </w:r>
-      <w:r>
-        <w:t xml:space="preserve">distributions. These models explicitly account for imperfect detection</w:t>
-      </w:r>
-      <w:r>
-        <w:t xml:space="preserve"> </w:t>
-      </w:r>
-      <w:r>
-        <w:t xml:space="preserve">through spatially or temporally repeated sampling.</w:t>
-      </w:r>
-    </w:p>
-    <w:p>
-      <w:pPr>
-        <w:pStyle w:val="BodyText"/>
-      </w:pPr>
-      <w:r>
-        <w:t xml:space="preserve">The biological inventory work of Bowser et</w:t>
-      </w:r>
-      <w:r>
-        <w:t xml:space="preserve"> </w:t>
-      </w:r>
-      <w:r>
-        <w:t xml:space="preserve">al. (</w:t>
+        <w:t xml:space="preserve">) was designed in part to provide the</w:t>
+      </w:r>
+      <w:r>
+        <w:t xml:space="preserve"> </w:t>
+      </w:r>
+      <w:r>
+        <w:t xml:space="preserve">kind of occurrence data required for monitoring distributions of</w:t>
+      </w:r>
+      <w:r>
+        <w:t xml:space="preserve"> </w:t>
+      </w:r>
+      <w:r>
+        <w:t xml:space="preserve">multiple species (i.e., monitoring assemblages of species) and</w:t>
+      </w:r>
+      <w:r>
+        <w:t xml:space="preserve"> </w:t>
+      </w:r>
+      <w:r>
+        <w:t xml:space="preserve">accounting for imperfect detection by spatial subsampling. Our intent in</w:t>
+      </w:r>
+      <w:r>
+        <w:t xml:space="preserve"> </w:t>
+      </w:r>
+      <w:r>
+        <w:t xml:space="preserve">this paper is to test the usefulness of the methods of Bowser et al.</w:t>
+      </w:r>
+      <w:r>
+        <w:t xml:space="preserve"> </w:t>
+      </w:r>
+      <w:r>
+        <w:t xml:space="preserve">(</w:t>
       </w:r>
       <w:hyperlink w:anchor="ref-Bowser_et_al_2020">
         <w:r>
@@ -691,54 +723,13 @@
         </w:r>
       </w:hyperlink>
       <w:r>
-        <w:t xml:space="preserve">) was designed in part to provide</w:t>
-      </w:r>
-      <w:r>
-        <w:t xml:space="preserve"> </w:t>
-      </w:r>
-      <w:r>
-        <w:t xml:space="preserve">the kind of occurrence data required for monitoring distributions of</w:t>
-      </w:r>
-      <w:r>
-        <w:t xml:space="preserve"> </w:t>
-      </w:r>
-      <w:r>
-        <w:t xml:space="preserve">multiple species (i.e., monitoring assemblages of species) and</w:t>
-      </w:r>
-      <w:r>
-        <w:t xml:space="preserve"> </w:t>
-      </w:r>
-      <w:r>
-        <w:t xml:space="preserve">accounting for imperfect detection by spatial subsampling. Our intent in</w:t>
-      </w:r>
-      <w:r>
-        <w:t xml:space="preserve"> </w:t>
-      </w:r>
-      <w:r>
-        <w:t xml:space="preserve">this paper is to test the usefulness of the methods of Bowser et</w:t>
-      </w:r>
-      <w:r>
-        <w:t xml:space="preserve"> </w:t>
-      </w:r>
-      <w:r>
-        <w:t xml:space="preserve">al. (</w:t>
-      </w:r>
-      <w:hyperlink w:anchor="ref-Bowser_et_al_2020">
-        <w:r>
-          <w:rPr>
-            <w:rStyle w:val="Hyperlink"/>
-          </w:rPr>
-          <w:t xml:space="preserve">2020</w:t>
-        </w:r>
-      </w:hyperlink>
-      <w:r>
-        <w:t xml:space="preserve">) for delivering unbiased estimates</w:t>
-      </w:r>
-      <w:r>
-        <w:t xml:space="preserve"> </w:t>
-      </w:r>
-      <w:r>
-        <w:t xml:space="preserve">of species occurrence and distributions of hyperdiverse taxa.</w:t>
+        <w:t xml:space="preserve">) for delivering unbiased estimates of</w:t>
+      </w:r>
+      <w:r>
+        <w:t xml:space="preserve"> </w:t>
+      </w:r>
+      <w:r>
+        <w:t xml:space="preserve">species occurrence and distributions of hyperdiverse taxa.</w:t>
       </w:r>
     </w:p>
     <w:p>
@@ -1081,13 +1072,13 @@
         <w:t xml:space="preserve"> </w:t>
       </w:r>
       <w:r>
-        <w:t xml:space="preserve">them with aluminium tags (Fig. 3). During the survey period, sites were</w:t>
-      </w:r>
-      <w:r>
-        <w:t xml:space="preserve"> </w:t>
-      </w:r>
-      <w:r>
-        <w:t xml:space="preserve">also temporarily marked with high-visibility forestry flagging tape.</w:t>
+        <w:t xml:space="preserve">them with aluminium tags. During the survey period, sites were also</w:t>
+      </w:r>
+      <w:r>
+        <w:t xml:space="preserve"> </w:t>
+      </w:r>
+      <w:r>
+        <w:t xml:space="preserve">temporarily marked with high-visibility forestry flagging tape.</w:t>
       </w:r>
     </w:p>
     <w:p>
@@ -1353,13 +1344,13 @@
         <w:t xml:space="preserve"> </w:t>
       </w:r>
       <w:r>
-        <w:t xml:space="preserve">high-throughput sequencing analysis pipeline, see Bowser et</w:t>
-      </w:r>
-      <w:r>
-        <w:t xml:space="preserve"> </w:t>
-      </w:r>
-      <w:r>
-        <w:t xml:space="preserve">al. (</w:t>
+        <w:t xml:space="preserve">high-throughput sequencing analysis pipeline, see</w:t>
+      </w:r>
+      <w:r>
+        <w:t xml:space="preserve"> </w:t>
+      </w:r>
+      <w:r>
+        <w:t xml:space="preserve">(</w:t>
       </w:r>
       <w:hyperlink w:anchor="ref-Bowser_et_al_2020">
         <w:r>
@@ -1471,13 +1462,13 @@
         <w:pStyle w:val="BodyText"/>
       </w:pPr>
       <w:r>
-        <w:t xml:space="preserve">We sought to follow the guidelines of Penev et</w:t>
-      </w:r>
-      <w:r>
-        <w:t xml:space="preserve"> </w:t>
-      </w:r>
-      <w:r>
-        <w:t xml:space="preserve">al. (</w:t>
+        <w:t xml:space="preserve">We sought to follow the guidelines of Penev et al.</w:t>
+      </w:r>
+      <w:r>
+        <w:t xml:space="preserve"> </w:t>
+      </w:r>
+      <w:r>
+        <w:t xml:space="preserve">(</w:t>
       </w:r>
       <w:hyperlink w:anchor="ref-Penev_et_al_2017">
         <w:r>
@@ -1488,13 +1479,13 @@
         </w:r>
       </w:hyperlink>
       <w:r>
-        <w:t xml:space="preserve">) for publication of biodiversity</w:t>
-      </w:r>
-      <w:r>
-        <w:t xml:space="preserve"> </w:t>
-      </w:r>
-      <w:r>
-        <w:t xml:space="preserve">data. Species occurrence data have been made available via Arctos</w:t>
+        <w:t xml:space="preserve">) for publication of biodiversity data.</w:t>
+      </w:r>
+      <w:r>
+        <w:t xml:space="preserve"> </w:t>
+      </w:r>
+      <w:r>
+        <w:t xml:space="preserve">Species occurrence data have been made available via Arctos</w:t>
       </w:r>
       <w:r>
         <w:t xml:space="preserve"> </w:t>
@@ -1637,13 +1628,13 @@
         <w:pStyle w:val="BodyText"/>
       </w:pPr>
       <w:r>
-        <w:t xml:space="preserve">A summary of all metabarcoding-based occurrences from sweep net samples</w:t>
-      </w:r>
-      <w:r>
-        <w:t xml:space="preserve"> </w:t>
-      </w:r>
-      <w:r>
-        <w:t xml:space="preserve">obtained by Bowser et al. (</w:t>
+        <w:t xml:space="preserve">A summary of identfications from all HTS occurrences from sweep net</w:t>
+      </w:r>
+      <w:r>
+        <w:t xml:space="preserve"> </w:t>
+      </w:r>
+      <w:r>
+        <w:t xml:space="preserve">samples obtained by Bowser et al. (</w:t>
       </w:r>
       <w:hyperlink w:anchor="ref-Bowser_et_al_2020">
         <w:r>
@@ -1680,31 +1671,62 @@
         <w:t xml:space="preserve"> </w:t>
       </w:r>
       <w:r>
-        <w:t xml:space="preserve">yielding a list of 975 unique identifications. For unidentified</w:t>
-      </w:r>
-      <w:r>
-        <w:t xml:space="preserve"> </w:t>
-      </w:r>
-      <w:r>
-        <w:t xml:space="preserve">molecular operational taxonomic units (MOTUS) where 10 or more</w:t>
-      </w:r>
-      <w:r>
-        <w:t xml:space="preserve"> </w:t>
-      </w:r>
-      <w:r>
-        <w:t xml:space="preserve">occurrences were observed, we attempted to improve identifications by</w:t>
-      </w:r>
-      <w:r>
-        <w:t xml:space="preserve"> </w:t>
-      </w:r>
-      <w:r>
-        <w:t xml:space="preserve">submitting the corresponding sequences to BOLD’s Identification Engince</w:t>
-      </w:r>
-      <w:r>
-        <w:t xml:space="preserve"> </w:t>
-      </w:r>
-      <w:r>
-        <w:t xml:space="preserve">and NCBI BLASTn. We obtained no new identifications.</w:t>
+        <w:t xml:space="preserve">yielding a list of 975 unique identifications. For unidentified MOTUs</w:t>
+      </w:r>
+      <w:r>
+        <w:t xml:space="preserve"> </w:t>
+      </w:r>
+      <w:r>
+        <w:t xml:space="preserve">where 10 or more occurrences were observed, we attempted to improve</w:t>
+      </w:r>
+      <w:r>
+        <w:t xml:space="preserve"> </w:t>
+      </w:r>
+      <w:r>
+        <w:t xml:space="preserve">identifications by submitting the sequences to BOLD’s ID Engine</w:t>
+      </w:r>
+      <w:r>
+        <w:t xml:space="preserve"> </w:t>
+      </w:r>
+      <w:r>
+        <w:t xml:space="preserve">(Ratnasingham &amp; Hebert</w:t>
+      </w:r>
+      <w:r>
+        <w:t xml:space="preserve"> </w:t>
+      </w:r>
+      <w:hyperlink w:anchor="ref-Ratnasingham_Hebert_2007">
+        <w:r>
+          <w:rPr>
+            <w:rStyle w:val="Hyperlink"/>
+          </w:rPr>
+          <w:t xml:space="preserve">2007</w:t>
+        </w:r>
+      </w:hyperlink>
+      <w:r>
+        <w:t xml:space="preserve">) and BLAST</w:t>
+      </w:r>
+      <w:r>
+        <w:t xml:space="preserve"> </w:t>
+      </w:r>
+      <w:r>
+        <w:t xml:space="preserve">(Altschul et al. </w:t>
+      </w:r>
+      <w:hyperlink w:anchor="ref-Altschul_et_al_1990">
+        <w:r>
+          <w:rPr>
+            <w:rStyle w:val="Hyperlink"/>
+          </w:rPr>
+          <w:t xml:space="preserve">1990</w:t>
+        </w:r>
+      </w:hyperlink>
+      <w:r>
+        <w:t xml:space="preserve">) searches. We obtained</w:t>
+      </w:r>
+      <w:r>
+        <w:t xml:space="preserve"> </w:t>
+      </w:r>
+      <w:r>
+        <w:t xml:space="preserve">no new identifications.</w:t>
       </w:r>
     </w:p>
     <w:p>
@@ -1745,7 +1767,7 @@
       </w:r>
       <w:bookmarkEnd w:id="34"/>
     </w:p>
-    <w:bookmarkStart w:id="62" w:name="refs"/>
+    <w:bookmarkStart w:id="63" w:name="refs"/>
     <w:bookmarkStart w:id="36" w:name="ref-105th_Congress_1997"/>
     <w:p>
       <w:pPr>
@@ -1878,7 +1900,35 @@
       </w:r>
     </w:p>
     <w:bookmarkEnd w:id="38"/>
-    <w:bookmarkStart w:id="39" w:name="ref-Blaxter_et_al_2005"/>
+    <w:bookmarkStart w:id="39" w:name="ref-Altschul_et_al_1990"/>
+    <w:p>
+      <w:pPr>
+        <w:pStyle w:val="Bibliography"/>
+      </w:pPr>
+      <w:r>
+        <w:t xml:space="preserve">Altschul SF, Gish W, Miller W, Myers EW, Lipman DJ. 1990. Basic local</w:t>
+      </w:r>
+      <w:r>
+        <w:t xml:space="preserve"> </w:t>
+      </w:r>
+      <w:r>
+        <w:t xml:space="preserve">alignment search tool. Journal of Molecular Biology</w:t>
+      </w:r>
+      <w:r>
+        <w:t xml:space="preserve"> </w:t>
+      </w:r>
+      <w:r>
+        <w:rPr>
+          <w:b/>
+        </w:rPr>
+        <w:t xml:space="preserve">215</w:t>
+      </w:r>
+      <w:r>
+        <w:t xml:space="preserve">:403–410.</w:t>
+      </w:r>
+    </w:p>
+    <w:bookmarkEnd w:id="39"/>
+    <w:bookmarkStart w:id="40" w:name="ref-Blaxter_et_al_2005"/>
     <w:p>
       <w:pPr>
         <w:pStyle w:val="Bibliography"/>
@@ -1911,8 +1961,8 @@
         <w:t xml:space="preserve">:1935–1943.</w:t>
       </w:r>
     </w:p>
-    <w:bookmarkEnd w:id="39"/>
-    <w:bookmarkStart w:id="40" w:name="ref-Bowser_et_al_2020"/>
+    <w:bookmarkEnd w:id="40"/>
+    <w:bookmarkStart w:id="41" w:name="ref-Bowser_et_al_2020"/>
     <w:p>
       <w:pPr>
         <w:pStyle w:val="Bibliography"/>
@@ -1957,8 +2007,8 @@
         <w:t xml:space="preserve">:e50124.</w:t>
       </w:r>
     </w:p>
-    <w:bookmarkEnd w:id="40"/>
-    <w:bookmarkStart w:id="41" w:name="ref-Bowser_et_al_2017"/>
+    <w:bookmarkEnd w:id="41"/>
+    <w:bookmarkStart w:id="42" w:name="ref-Bowser_et_al_2017"/>
     <w:p>
       <w:pPr>
         <w:pStyle w:val="Bibliography"/>
@@ -1991,8 +2041,8 @@
         <w:t xml:space="preserve">:e10792.</w:t>
       </w:r>
     </w:p>
-    <w:bookmarkEnd w:id="41"/>
-    <w:bookmarkStart w:id="42" w:name="ref-Bush_2019"/>
+    <w:bookmarkEnd w:id="42"/>
+    <w:bookmarkStart w:id="43" w:name="ref-Bush_2019"/>
     <w:p>
       <w:pPr>
         <w:pStyle w:val="Bibliography"/>
@@ -2031,8 +2081,8 @@
         <w:t xml:space="preserve">:434.</w:t>
       </w:r>
     </w:p>
-    <w:bookmarkEnd w:id="42"/>
-    <w:bookmarkStart w:id="43" w:name="ref-Clark_et_al_2016"/>
+    <w:bookmarkEnd w:id="43"/>
+    <w:bookmarkStart w:id="44" w:name="ref-Clark_et_al_2016"/>
     <w:p>
       <w:pPr>
         <w:pStyle w:val="Bibliography"/>
@@ -2059,8 +2109,8 @@
         <w:t xml:space="preserve">:D67–D72.</w:t>
       </w:r>
     </w:p>
-    <w:bookmarkEnd w:id="43"/>
-    <w:bookmarkStart w:id="44" w:name="ref-Gibson_et_al_2015"/>
+    <w:bookmarkEnd w:id="44"/>
+    <w:bookmarkStart w:id="45" w:name="ref-Gibson_et_al_2015"/>
     <w:p>
       <w:pPr>
         <w:pStyle w:val="Bibliography"/>
@@ -2093,8 +2143,8 @@
         <w:t xml:space="preserve">:e0138432.</w:t>
       </w:r>
     </w:p>
-    <w:bookmarkEnd w:id="44"/>
-    <w:bookmarkStart w:id="45" w:name="ref-Hajibabaei_et_al_2016"/>
+    <w:bookmarkEnd w:id="45"/>
+    <w:bookmarkStart w:id="46" w:name="ref-Hajibabaei_et_al_2016"/>
     <w:p>
       <w:pPr>
         <w:pStyle w:val="Bibliography"/>
@@ -2133,8 +2183,8 @@
         <w:t xml:space="preserve">:20150330.</w:t>
       </w:r>
     </w:p>
-    <w:bookmarkEnd w:id="45"/>
-    <w:bookmarkStart w:id="47" w:name="ref-Homer_et_al_2015"/>
+    <w:bookmarkEnd w:id="46"/>
+    <w:bookmarkStart w:id="48" w:name="ref-Homer_et_al_2015"/>
     <w:p>
       <w:pPr>
         <w:pStyle w:val="Bibliography"/>
@@ -2181,7 +2231,7 @@
       <w:r>
         <w:t xml:space="preserve"> </w:t>
       </w:r>
-      <w:hyperlink r:id="rId46">
+      <w:hyperlink r:id="rId47">
         <w:r>
           <w:rPr>
             <w:rStyle w:val="Hyperlink"/>
@@ -2193,8 +2243,8 @@
         <w:t xml:space="preserve">.</w:t>
       </w:r>
     </w:p>
-    <w:bookmarkEnd w:id="47"/>
-    <w:bookmarkStart w:id="49" w:name="ref-Jenkerson_2010"/>
+    <w:bookmarkEnd w:id="48"/>
+    <w:bookmarkStart w:id="50" w:name="ref-Jenkerson_2010"/>
     <w:p>
       <w:pPr>
         <w:pStyle w:val="Bibliography"/>
@@ -2217,7 +2267,7 @@
       <w:r>
         <w:t xml:space="preserve"> </w:t>
       </w:r>
-      <w:hyperlink r:id="rId48">
+      <w:hyperlink r:id="rId49">
         <w:r>
           <w:rPr>
             <w:rStyle w:val="Hyperlink"/>
@@ -2229,8 +2279,8 @@
         <w:t xml:space="preserve">.</w:t>
       </w:r>
     </w:p>
-    <w:bookmarkEnd w:id="49"/>
-    <w:bookmarkStart w:id="50" w:name="ref-MacKenzie_et_al_2002"/>
+    <w:bookmarkEnd w:id="50"/>
+    <w:bookmarkStart w:id="51" w:name="ref-MacKenzie_et_al_2002"/>
     <w:p>
       <w:pPr>
         <w:pStyle w:val="Bibliography"/>
@@ -2263,8 +2313,8 @@
         <w:t xml:space="preserve">:2248–2255.</w:t>
       </w:r>
     </w:p>
-    <w:bookmarkEnd w:id="50"/>
-    <w:bookmarkStart w:id="51" w:name="ref-MacKenzie_et_al_2006"/>
+    <w:bookmarkEnd w:id="51"/>
+    <w:bookmarkStart w:id="52" w:name="ref-MacKenzie_et_al_2006"/>
     <w:p>
       <w:pPr>
         <w:pStyle w:val="Bibliography"/>
@@ -2279,8 +2329,8 @@
         <w:t xml:space="preserve">2006. Occupancy Estimation and Modeling. Elsevier, New York.</w:t>
       </w:r>
     </w:p>
-    <w:bookmarkEnd w:id="51"/>
-    <w:bookmarkStart w:id="52" w:name="ref-Magness_et_al_2008"/>
+    <w:bookmarkEnd w:id="52"/>
+    <w:bookmarkStart w:id="53" w:name="ref-Magness_et_al_2008"/>
     <w:p>
       <w:pPr>
         <w:pStyle w:val="Bibliography"/>
@@ -2319,8 +2369,8 @@
         <w:t xml:space="preserve">Springer-Verlag, Berlin.</w:t>
       </w:r>
     </w:p>
-    <w:bookmarkEnd w:id="52"/>
-    <w:bookmarkStart w:id="54" w:name="ref-Morton_et_al_2009"/>
+    <w:bookmarkEnd w:id="53"/>
+    <w:bookmarkStart w:id="55" w:name="ref-Morton_et_al_2009"/>
     <w:p>
       <w:pPr>
         <w:pStyle w:val="Bibliography"/>
@@ -2367,7 +2417,7 @@
       <w:r>
         <w:t xml:space="preserve"> </w:t>
       </w:r>
-      <w:hyperlink r:id="rId53">
+      <w:hyperlink r:id="rId54">
         <w:r>
           <w:rPr>
             <w:rStyle w:val="Hyperlink"/>
@@ -2379,8 +2429,8 @@
         <w:t xml:space="preserve">.</w:t>
       </w:r>
     </w:p>
-    <w:bookmarkEnd w:id="54"/>
-    <w:bookmarkStart w:id="55" w:name="ref-Penev_et_al_2017"/>
+    <w:bookmarkEnd w:id="55"/>
+    <w:bookmarkStart w:id="56" w:name="ref-Penev_et_al_2017"/>
     <w:p>
       <w:pPr>
         <w:pStyle w:val="Bibliography"/>
@@ -2407,8 +2457,8 @@
         <w:t xml:space="preserve">:e12431.</w:t>
       </w:r>
     </w:p>
-    <w:bookmarkEnd w:id="55"/>
-    <w:bookmarkStart w:id="56" w:name="ref-Ratnasingham_Hebert_2007"/>
+    <w:bookmarkEnd w:id="56"/>
+    <w:bookmarkStart w:id="57" w:name="ref-Ratnasingham_Hebert_2007"/>
     <w:p>
       <w:pPr>
         <w:pStyle w:val="Bibliography"/>
@@ -2435,8 +2485,8 @@
         <w:t xml:space="preserve">:355–364.</w:t>
       </w:r>
     </w:p>
-    <w:bookmarkEnd w:id="56"/>
-    <w:bookmarkStart w:id="57" w:name="ref-Ratnasingham_Hebert_2013"/>
+    <w:bookmarkEnd w:id="57"/>
+    <w:bookmarkStart w:id="58" w:name="ref-Ratnasingham_Hebert_2013"/>
     <w:p>
       <w:pPr>
         <w:pStyle w:val="Bibliography"/>
@@ -2463,8 +2513,8 @@
         <w:t xml:space="preserve">:e66213.</w:t>
       </w:r>
     </w:p>
-    <w:bookmarkEnd w:id="57"/>
-    <w:bookmarkStart w:id="59" w:name="ref-Taylor_1983"/>
+    <w:bookmarkEnd w:id="58"/>
+    <w:bookmarkStart w:id="60" w:name="ref-Taylor_1983"/>
     <w:p>
       <w:pPr>
         <w:pStyle w:val="Bibliography"/>
@@ -2493,7 +2543,7 @@
       <w:r>
         <w:t xml:space="preserve"> </w:t>
       </w:r>
-      <w:hyperlink r:id="rId58">
+      <w:hyperlink r:id="rId59">
         <w:r>
           <w:rPr>
             <w:rStyle w:val="Hyperlink"/>
@@ -2505,8 +2555,8 @@
         <w:t xml:space="preserve">.</w:t>
       </w:r>
     </w:p>
-    <w:bookmarkEnd w:id="59"/>
-    <w:bookmarkStart w:id="61" w:name="ref-Woodward_Beever_2010"/>
+    <w:bookmarkEnd w:id="60"/>
+    <w:bookmarkStart w:id="62" w:name="ref-Woodward_Beever_2010"/>
     <w:p>
       <w:pPr>
         <w:pStyle w:val="Bibliography"/>
@@ -2529,7 +2579,7 @@
       <w:r>
         <w:t xml:space="preserve"> </w:t>
       </w:r>
-      <w:hyperlink r:id="rId60">
+      <w:hyperlink r:id="rId61">
         <w:r>
           <w:rPr>
             <w:rStyle w:val="Hyperlink"/>
@@ -2541,17 +2591,17 @@
         <w:t xml:space="preserve">.</w:t>
       </w:r>
     </w:p>
-    <w:bookmarkEnd w:id="61"/>
     <w:bookmarkEnd w:id="62"/>
+    <w:bookmarkEnd w:id="63"/>
     <w:p>
       <w:pPr>
         <w:pStyle w:val="Heading1"/>
       </w:pPr>
-      <w:bookmarkStart w:id="63" w:name="figures-and-figure-captions"/>
+      <w:bookmarkStart w:id="64" w:name="figures-and-figure-captions"/>
       <w:r>
         <w:t xml:space="preserve">Figures and Figure Captions</w:t>
       </w:r>
-      <w:bookmarkEnd w:id="63"/>
+      <w:bookmarkEnd w:id="64"/>
     </w:p>
     <w:sectPr>
       <w:pgSz w:w="12240" w:h="15840"/>

</xml_diff>

<commit_message>
Add data processing citations
</commit_message>
<xml_diff>
--- a/documents/manuscript/manuscript.docx
+++ b/documents/manuscript/manuscript.docx
@@ -774,36 +774,31 @@
         </w:r>
       </w:hyperlink>
       <w:r>
-        <w:t xml:space="preserve">), was a portion of the Slikok Creek</w:t>
-      </w:r>
-      <w:r>
-        <w:t xml:space="preserve"> </w:t>
-      </w:r>
-      <w:r>
-        <w:t xml:space="preserve">watershed on the Kenai National Wildlife Refuge (KNWR). The resulting</w:t>
-      </w:r>
-      <w:r>
-        <w:t xml:space="preserve"> </w:t>
-      </w:r>
-      <w:r>
-        <w:t xml:space="preserve">938 ha study area occupied a bounding box from 60.44° to 60.47° latitude</w:t>
-      </w:r>
-      <w:r>
-        <w:t xml:space="preserve"> </w:t>
-      </w:r>
-      <w:r>
-        <w:t xml:space="preserve">and from -151.10° to -151.03° longitude.</w:t>
-      </w:r>
-    </w:p>
-    <w:p>
-      <w:pPr>
-        <w:pStyle w:val="BodyText"/>
-      </w:pPr>
-      <w:r>
-        <w:t xml:space="preserve">Based on data from the National Land Cover Database (Homer et al.</w:t>
-      </w:r>
-      <w:r>
-        <w:t xml:space="preserve"> </w:t>
+        <w:t xml:space="preserve">), was a 938 ha portion of the</w:t>
+      </w:r>
+      <w:r>
+        <w:t xml:space="preserve"> </w:t>
+      </w:r>
+      <w:r>
+        <w:t xml:space="preserve">Slikok Creek watershed on the Kenai National Wildlife Refuge (KNWR) with</w:t>
+      </w:r>
+      <w:r>
+        <w:t xml:space="preserve"> </w:t>
+      </w:r>
+      <w:r>
+        <w:t xml:space="preserve">a bounding box from 60.44° to 60.47° latitude and from -151.10° to</w:t>
+      </w:r>
+      <w:r>
+        <w:t xml:space="preserve"> </w:t>
+      </w:r>
+      <w:r>
+        <w:t xml:space="preserve">-151.03° longitude. Based on data from the U.S. National Land Cover</w:t>
+      </w:r>
+      <w:r>
+        <w:t xml:space="preserve"> </w:t>
+      </w:r>
+      <w:r>
+        <w:t xml:space="preserve">Database (Homer et al. </w:t>
       </w:r>
       <w:hyperlink w:anchor="ref-Homer_et_al_2015">
         <w:r>
@@ -814,31 +809,31 @@
         </w:r>
       </w:hyperlink>
       <w:r>
-        <w:t xml:space="preserve">), the land area of this study area was</w:t>
-      </w:r>
-      <w:r>
-        <w:t xml:space="preserve"> </w:t>
-      </w:r>
-      <w:r>
-        <w:t xml:space="preserve">coverd mostly by mixed forest (29%), evergreen forest (22%), emergent</w:t>
-      </w:r>
-      <w:r>
-        <w:t xml:space="preserve"> </w:t>
-      </w:r>
-      <w:r>
-        <w:t xml:space="preserve">herbaceous wetlands (13%), deciduous forest (12%), woody wetlands (11%),</w:t>
-      </w:r>
-      <w:r>
-        <w:t xml:space="preserve"> </w:t>
-      </w:r>
-      <w:r>
-        <w:t xml:space="preserve">and open water (10%). Common trees in well-drained areas were white</w:t>
-      </w:r>
-      <w:r>
-        <w:t xml:space="preserve"> </w:t>
-      </w:r>
-      <w:r>
-        <w:t xml:space="preserve">spruce (</w:t>
+        <w:t xml:space="preserve">), the land area of</w:t>
+      </w:r>
+      <w:r>
+        <w:t xml:space="preserve"> </w:t>
+      </w:r>
+      <w:r>
+        <w:t xml:space="preserve">this study area was coverd mostly by mixed forest (29%), evergreen</w:t>
+      </w:r>
+      <w:r>
+        <w:t xml:space="preserve"> </w:t>
+      </w:r>
+      <w:r>
+        <w:t xml:space="preserve">forest (22%), emergent herbaceous wetlands (13%), deciduous forest</w:t>
+      </w:r>
+      <w:r>
+        <w:t xml:space="preserve"> </w:t>
+      </w:r>
+      <w:r>
+        <w:t xml:space="preserve">(12%), woody wetlands (11%), and open water (10%). Common trees in</w:t>
+      </w:r>
+      <w:r>
+        <w:t xml:space="preserve"> </w:t>
+      </w:r>
+      <w:r>
+        <w:t xml:space="preserve">well-drained areas were white spruce (</w:t>
       </w:r>
       <w:r>
         <w:rPr>
@@ -850,7 +845,13 @@
         <w:t xml:space="preserve"> </w:t>
       </w:r>
       <w:r>
-        <w:t xml:space="preserve">(Moench) Voss), Alaska birch (</w:t>
+        <w:t xml:space="preserve">(Moench) Voss),</w:t>
+      </w:r>
+      <w:r>
+        <w:t xml:space="preserve"> </w:t>
+      </w:r>
+      <w:r>
+        <w:t xml:space="preserve">Alaska birch (</w:t>
       </w:r>
       <w:r>
         <w:rPr>
@@ -877,13 +878,13 @@
         <w:t xml:space="preserve"> </w:t>
       </w:r>
       <w:r>
-        <w:t xml:space="preserve">(Regel) Ashburner &amp; McAll.), quaking aspen</w:t>
-      </w:r>
-      <w:r>
-        <w:t xml:space="preserve"> </w:t>
-      </w:r>
-      <w:r>
-        <w:t xml:space="preserve">(</w:t>
+        <w:t xml:space="preserve">(Regel) Ashburner &amp;</w:t>
+      </w:r>
+      <w:r>
+        <w:t xml:space="preserve"> </w:t>
+      </w:r>
+      <w:r>
+        <w:t xml:space="preserve">McAll.), quaking aspen (</w:t>
       </w:r>
       <w:r>
         <w:rPr>
@@ -895,7 +896,13 @@
         <w:t xml:space="preserve"> </w:t>
       </w:r>
       <w:r>
-        <w:t xml:space="preserve">Michx.), and cottonwood (</w:t>
+        <w:t xml:space="preserve">Michx.), and cottonwood</w:t>
+      </w:r>
+      <w:r>
+        <w:t xml:space="preserve"> </w:t>
+      </w:r>
+      <w:r>
+        <w:t xml:space="preserve">(</w:t>
       </w:r>
       <w:r>
         <w:rPr>
@@ -934,31 +941,37 @@
         <w:t xml:space="preserve"> </w:t>
       </w:r>
       <w:r>
-        <w:t xml:space="preserve">Britton, Sterns &amp; Poggenb.) was the</w:t>
-      </w:r>
-      <w:r>
-        <w:t xml:space="preserve"> </w:t>
-      </w:r>
-      <w:r>
-        <w:t xml:space="preserve">dominant tree in forested wetlands. Herbaceous wetlands were</w:t>
-      </w:r>
-      <w:r>
-        <w:t xml:space="preserve"> </w:t>
-      </w:r>
-      <w:r>
-        <w:t xml:space="preserve">characterized by mosses, sedges, and low shrubs. Shallow, eutrophic</w:t>
-      </w:r>
-      <w:r>
-        <w:t xml:space="preserve"> </w:t>
-      </w:r>
-      <w:r>
-        <w:t xml:space="preserve">lakes (Headquarters Lake, Nordic Lake, and smaller, unnamed lakes)</w:t>
-      </w:r>
-      <w:r>
-        <w:t xml:space="preserve"> </w:t>
-      </w:r>
-      <w:r>
-        <w:t xml:space="preserve">accounted for most of the open water in the study area.</w:t>
+        <w:t xml:space="preserve">Britton,</w:t>
+      </w:r>
+      <w:r>
+        <w:t xml:space="preserve"> </w:t>
+      </w:r>
+      <w:r>
+        <w:t xml:space="preserve">Sterns &amp; Poggenb.) was the dominant tree in forested wetlands.</w:t>
+      </w:r>
+      <w:r>
+        <w:t xml:space="preserve"> </w:t>
+      </w:r>
+      <w:r>
+        <w:t xml:space="preserve">Herbaceous wetlands were characterized by mosses, sedges, and low</w:t>
+      </w:r>
+      <w:r>
+        <w:t xml:space="preserve"> </w:t>
+      </w:r>
+      <w:r>
+        <w:t xml:space="preserve">shrubs. Shallow, eutrophic lakes (Headquarters Lake, Nordic Lake, and</w:t>
+      </w:r>
+      <w:r>
+        <w:t xml:space="preserve"> </w:t>
+      </w:r>
+      <w:r>
+        <w:t xml:space="preserve">smaller, unnamed lakes) accounted for most of the open water in the</w:t>
+      </w:r>
+      <w:r>
+        <w:t xml:space="preserve"> </w:t>
+      </w:r>
+      <w:r>
+        <w:t xml:space="preserve">study area.</w:t>
       </w:r>
     </w:p>
     <w:p>
@@ -1060,25 +1073,25 @@
         <w:pStyle w:val="FirstParagraph"/>
       </w:pPr>
       <w:r>
-        <w:t xml:space="preserve">Sampling sites were marked by driving 122 cm long, 13 mm diameter</w:t>
-      </w:r>
-      <w:r>
-        <w:t xml:space="preserve"> </w:t>
-      </w:r>
-      <w:r>
-        <w:t xml:space="preserve">SunGUARD Smart Stake™ fibreglass rods into the ground, then labelling</w:t>
-      </w:r>
-      <w:r>
-        <w:t xml:space="preserve"> </w:t>
-      </w:r>
-      <w:r>
-        <w:t xml:space="preserve">them with aluminium tags. During the survey period, sites were also</w:t>
-      </w:r>
-      <w:r>
-        <w:t xml:space="preserve"> </w:t>
-      </w:r>
-      <w:r>
-        <w:t xml:space="preserve">temporarily marked with high-visibility forestry flagging tape.</w:t>
+        <w:t xml:space="preserve">Sampling sites were permanently marked by driving 122 cm long, 13 mm</w:t>
+      </w:r>
+      <w:r>
+        <w:t xml:space="preserve"> </w:t>
+      </w:r>
+      <w:r>
+        <w:t xml:space="preserve">diameter SunGUARD Smart Stake™ fibreglass rods into the ground, then</w:t>
+      </w:r>
+      <w:r>
+        <w:t xml:space="preserve"> </w:t>
+      </w:r>
+      <w:r>
+        <w:t xml:space="preserve">labelling them with aluminium tags. During the survey period, sites were</w:t>
+      </w:r>
+      <w:r>
+        <w:t xml:space="preserve"> </w:t>
+      </w:r>
+      <w:r>
+        <w:t xml:space="preserve">also temporarily marked with high-visibility forestry flagging tape.</w:t>
       </w:r>
     </w:p>
     <w:p>
@@ -1124,72 +1137,43 @@
         <w:t xml:space="preserve"> </w:t>
       </w:r>
       <w:r>
-        <w:t xml:space="preserve">circular plot using the center stake as plot center. To enable</w:t>
-      </w:r>
-      <w:r>
-        <w:t xml:space="preserve"> </w:t>
-      </w:r>
-      <w:r>
-        <w:t xml:space="preserve">comparison with the previous work of Morton et al.</w:t>
-      </w:r>
-      <w:r>
-        <w:t xml:space="preserve"> </w:t>
-      </w:r>
-      <w:r>
-        <w:t xml:space="preserve">(</w:t>
-      </w:r>
-      <w:hyperlink w:anchor="ref-Morton_et_al_2009">
-        <w:r>
-          <w:rPr>
-            <w:rStyle w:val="Hyperlink"/>
-          </w:rPr>
-          <w:t xml:space="preserve">2009</w:t>
-        </w:r>
-      </w:hyperlink>
-      <w:r>
-        <w:t xml:space="preserve">), we used the same methods except that</w:t>
-      </w:r>
-      <w:r>
-        <w:t xml:space="preserve"> </w:t>
-      </w:r>
-      <w:r>
-        <w:t xml:space="preserve">we subsampled spatially. We split the plot into two subplots, dividing</w:t>
-      </w:r>
-      <w:r>
-        <w:t xml:space="preserve"> </w:t>
-      </w:r>
-      <w:r>
-        <w:t xml:space="preserve">along the north-south axis. Each semicircular subplot was independently</w:t>
-      </w:r>
-      <w:r>
-        <w:t xml:space="preserve"> </w:t>
-      </w:r>
-      <w:r>
-        <w:t xml:space="preserve">sweep-netted, such that the entire area was swept from the ground</w:t>
-      </w:r>
-      <w:r>
-        <w:t xml:space="preserve"> </w:t>
-      </w:r>
-      <w:r>
-        <w:t xml:space="preserve">surface up to a height of roughly 2 m. No defined pattern of sweeping</w:t>
-      </w:r>
-      <w:r>
-        <w:t xml:space="preserve"> </w:t>
-      </w:r>
-      <w:r>
-        <w:t xml:space="preserve">was enforced, but we ensured that all substrates and macrohabitats</w:t>
-      </w:r>
-      <w:r>
-        <w:t xml:space="preserve"> </w:t>
-      </w:r>
-      <w:r>
-        <w:t xml:space="preserve">within reach were swept over once within a time limit of 5 min per</w:t>
-      </w:r>
-      <w:r>
-        <w:t xml:space="preserve"> </w:t>
-      </w:r>
-      <w:r>
-        <w:t xml:space="preserve">sample. We used a BioQuip™ model 7112CP 30.5 cm diameter net with a</w:t>
+        <w:t xml:space="preserve">circular plot using the center stake as plot center. We split the plot</w:t>
+      </w:r>
+      <w:r>
+        <w:t xml:space="preserve"> </w:t>
+      </w:r>
+      <w:r>
+        <w:t xml:space="preserve">into two semicircular subplots divided along the north-south axis. Each</w:t>
+      </w:r>
+      <w:r>
+        <w:t xml:space="preserve"> </w:t>
+      </w:r>
+      <w:r>
+        <w:t xml:space="preserve">subplot was independently sweep-netted, such that the entire area was</w:t>
+      </w:r>
+      <w:r>
+        <w:t xml:space="preserve"> </w:t>
+      </w:r>
+      <w:r>
+        <w:t xml:space="preserve">swept from the ground surface up to a height of roughly 2 m. No defined</w:t>
+      </w:r>
+      <w:r>
+        <w:t xml:space="preserve"> </w:t>
+      </w:r>
+      <w:r>
+        <w:t xml:space="preserve">pattern of sweeping was enforced, but we ensured that all substrates and</w:t>
+      </w:r>
+      <w:r>
+        <w:t xml:space="preserve"> </w:t>
+      </w:r>
+      <w:r>
+        <w:t xml:space="preserve">macrohabitats within reach were swept once within a time limit of 5 min</w:t>
+      </w:r>
+      <w:r>
+        <w:t xml:space="preserve"> </w:t>
+      </w:r>
+      <w:r>
+        <w:t xml:space="preserve">per sample. We used a BioQuip™ model 7112CP 30.5 cm diameter net with a</w:t>
       </w:r>
       <w:r>
         <w:t xml:space="preserve"> </w:t>
@@ -1239,19 +1223,13 @@
         <w:pStyle w:val="FirstParagraph"/>
       </w:pPr>
       <w:r>
-        <w:t xml:space="preserve">All invertebrates in the sweep net samples were separated from debris by</w:t>
-      </w:r>
-      <w:r>
-        <w:t xml:space="preserve"> </w:t>
-      </w:r>
-      <w:r>
-        <w:t xml:space="preserve">hand under a stereomicroscope. All fragments of invertebrates were</w:t>
-      </w:r>
-      <w:r>
-        <w:t xml:space="preserve"> </w:t>
-      </w:r>
-      <w:r>
-        <w:t xml:space="preserve">retained.</w:t>
+        <w:t xml:space="preserve">Invertebrates and fragments of invertebrates in the sweep net samples</w:t>
+      </w:r>
+      <w:r>
+        <w:t xml:space="preserve"> </w:t>
+      </w:r>
+      <w:r>
+        <w:t xml:space="preserve">were separated from debris by hand under a stereomicroscope.</w:t>
       </w:r>
     </w:p>
     <w:p>
@@ -1756,6 +1734,90 @@
     </w:p>
     <w:p>
       <w:pPr>
+        <w:pStyle w:val="BodyText"/>
+      </w:pPr>
+      <w:r>
+        <w:t xml:space="preserve">Data processing was carried out using R version 4.0.2 (R Core Team</w:t>
+      </w:r>
+      <w:r>
+        <w:t xml:space="preserve"> </w:t>
+      </w:r>
+      <w:hyperlink w:anchor="ref-R_Core_Team_2020">
+        <w:r>
+          <w:rPr>
+            <w:rStyle w:val="Hyperlink"/>
+          </w:rPr>
+          <w:t xml:space="preserve">2020</w:t>
+        </w:r>
+      </w:hyperlink>
+      <w:r>
+        <w:t xml:space="preserve">) and the packages knitr (Xie</w:t>
+      </w:r>
+      <w:r>
+        <w:t xml:space="preserve"> </w:t>
+      </w:r>
+      <w:hyperlink w:anchor="ref-Xie2014">
+        <w:r>
+          <w:rPr>
+            <w:rStyle w:val="Hyperlink"/>
+          </w:rPr>
+          <w:t xml:space="preserve">2014</w:t>
+        </w:r>
+      </w:hyperlink>
+      <w:r>
+        <w:t xml:space="preserve">,</w:t>
+      </w:r>
+      <w:r>
+        <w:t xml:space="preserve"> </w:t>
+      </w:r>
+      <w:hyperlink w:anchor="ref-Xie2015">
+        <w:r>
+          <w:rPr>
+            <w:rStyle w:val="Hyperlink"/>
+          </w:rPr>
+          <w:t xml:space="preserve">2015</w:t>
+        </w:r>
+      </w:hyperlink>
+      <w:r>
+        <w:t xml:space="preserve">,</w:t>
+      </w:r>
+      <w:r>
+        <w:t xml:space="preserve"> </w:t>
+      </w:r>
+      <w:hyperlink w:anchor="ref-Xie2020">
+        <w:r>
+          <w:rPr>
+            <w:rStyle w:val="Hyperlink"/>
+          </w:rPr>
+          <w:t xml:space="preserve">2020</w:t>
+        </w:r>
+      </w:hyperlink>
+      <w:r>
+        <w:t xml:space="preserve">) and</w:t>
+      </w:r>
+      <w:r>
+        <w:t xml:space="preserve"> </w:t>
+      </w:r>
+      <w:r>
+        <w:t xml:space="preserve">reshape2 (Wickham</w:t>
+      </w:r>
+      <w:r>
+        <w:t xml:space="preserve"> </w:t>
+      </w:r>
+      <w:hyperlink w:anchor="ref-Wickham_2007">
+        <w:r>
+          <w:rPr>
+            <w:rStyle w:val="Hyperlink"/>
+          </w:rPr>
+          <w:t xml:space="preserve">2007</w:t>
+        </w:r>
+      </w:hyperlink>
+      <w:r>
+        <w:t xml:space="preserve">).</w:t>
+      </w:r>
+    </w:p>
+    <w:p>
+      <w:pPr>
         <w:pStyle w:val="Heading1"/>
       </w:pPr>
       <w:bookmarkStart w:id="34" w:name="references"/>
@@ -1764,7 +1826,7 @@
       </w:r>
       <w:bookmarkEnd w:id="34"/>
     </w:p>
-    <w:bookmarkStart w:id="76" w:name="refs"/>
+    <w:bookmarkStart w:id="85" w:name="refs"/>
     <w:bookmarkStart w:id="36" w:name="ref-105th_Congress_1997"/>
     <w:p>
       <w:pPr>
@@ -2846,7 +2908,43 @@
       </w:r>
     </w:p>
     <w:bookmarkEnd w:id="71"/>
-    <w:bookmarkStart w:id="73" w:name="ref-Taylor_1983"/>
+    <w:bookmarkStart w:id="73" w:name="ref-R_Core_Team_2020"/>
+    <w:p>
+      <w:pPr>
+        <w:pStyle w:val="Bibliography"/>
+      </w:pPr>
+      <w:r>
+        <w:t xml:space="preserve">R Core Team 2020. R: A language and environment for statistical</w:t>
+      </w:r>
+      <w:r>
+        <w:t xml:space="preserve"> </w:t>
+      </w:r>
+      <w:r>
+        <w:t xml:space="preserve">computing. R Foundation for Statistical Computing, Vienna, Austria.</w:t>
+      </w:r>
+      <w:r>
+        <w:t xml:space="preserve"> </w:t>
+      </w:r>
+      <w:r>
+        <w:t xml:space="preserve">[Online] Available:</w:t>
+      </w:r>
+      <w:r>
+        <w:t xml:space="preserve"> </w:t>
+      </w:r>
+      <w:hyperlink r:id="rId72">
+        <w:r>
+          <w:rPr>
+            <w:rStyle w:val="Hyperlink"/>
+          </w:rPr>
+          <w:t xml:space="preserve">https://www.R-project.org/</w:t>
+        </w:r>
+      </w:hyperlink>
+      <w:r>
+        <w:t xml:space="preserve">.</w:t>
+      </w:r>
+    </w:p>
+    <w:bookmarkEnd w:id="73"/>
+    <w:bookmarkStart w:id="75" w:name="ref-Taylor_1983"/>
     <w:p>
       <w:pPr>
         <w:pStyle w:val="Bibliography"/>
@@ -2890,7 +2988,7 @@
       <w:r>
         <w:t xml:space="preserve"> </w:t>
       </w:r>
-      <w:hyperlink r:id="rId72">
+      <w:hyperlink r:id="rId74">
         <w:r>
           <w:rPr>
             <w:rStyle w:val="Hyperlink"/>
@@ -2902,13 +3000,55 @@
         <w:t xml:space="preserve">.</w:t>
       </w:r>
     </w:p>
-    <w:bookmarkEnd w:id="73"/>
-    <w:bookmarkStart w:id="75" w:name="ref-Woodward_Beever_2010"/>
+    <w:bookmarkEnd w:id="75"/>
+    <w:bookmarkStart w:id="77" w:name="ref-Wickham_2007"/>
     <w:p>
       <w:pPr>
         <w:pStyle w:val="Bibliography"/>
       </w:pPr>
       <w:r>
+        <w:t xml:space="preserve">Wickham, H. 2007. Reshaping data with the reshape package. Journal of</w:t>
+      </w:r>
+      <w:r>
+        <w:t xml:space="preserve"> </w:t>
+      </w:r>
+      <w:r>
+        <w:t xml:space="preserve">Statistical Software</w:t>
+      </w:r>
+      <w:r>
+        <w:t xml:space="preserve"> </w:t>
+      </w:r>
+      <w:r>
+        <w:rPr>
+          <w:b/>
+        </w:rPr>
+        <w:t xml:space="preserve">21</w:t>
+      </w:r>
+      <w:r>
+        <w:t xml:space="preserve">: 1–20. [Online] Available:</w:t>
+      </w:r>
+      <w:r>
+        <w:t xml:space="preserve"> </w:t>
+      </w:r>
+      <w:hyperlink r:id="rId76">
+        <w:r>
+          <w:rPr>
+            <w:rStyle w:val="Hyperlink"/>
+          </w:rPr>
+          <w:t xml:space="preserve">http://www.jstatsoft.org/v21/i12/</w:t>
+        </w:r>
+      </w:hyperlink>
+      <w:r>
+        <w:t xml:space="preserve">.</w:t>
+      </w:r>
+    </w:p>
+    <w:bookmarkEnd w:id="77"/>
+    <w:bookmarkStart w:id="79" w:name="ref-Woodward_Beever_2010"/>
+    <w:p>
+      <w:pPr>
+        <w:pStyle w:val="Bibliography"/>
+      </w:pPr>
+      <w:r>
         <w:t xml:space="preserve">Woodward, A., and Beever, E.A. 2010. Framework for ecological monitoring</w:t>
       </w:r>
       <w:r>
@@ -2929,7 +3069,7 @@
       <w:r>
         <w:t xml:space="preserve">doi:</w:t>
       </w:r>
-      <w:hyperlink r:id="rId74">
+      <w:hyperlink r:id="rId78">
         <w:r>
           <w:rPr>
             <w:rStyle w:val="Hyperlink"/>
@@ -2941,17 +3081,134 @@
         <w:t xml:space="preserve">.</w:t>
       </w:r>
     </w:p>
-    <w:bookmarkEnd w:id="75"/>
-    <w:bookmarkEnd w:id="76"/>
+    <w:bookmarkEnd w:id="79"/>
+    <w:bookmarkStart w:id="81" w:name="ref-Xie2014"/>
+    <w:p>
+      <w:pPr>
+        <w:pStyle w:val="Bibliography"/>
+      </w:pPr>
+      <w:r>
+        <w:t xml:space="preserve">Xie, Y. 2014. Knitr: A comprehensive tool for reproducible research in</w:t>
+      </w:r>
+      <w:r>
+        <w:t xml:space="preserve"> </w:t>
+      </w:r>
+      <w:r>
+        <w:t xml:space="preserve">R.</w:t>
+      </w:r>
+      <w:r>
+        <w:t xml:space="preserve"> </w:t>
+      </w:r>
+      <w:r>
+        <w:rPr>
+          <w:i/>
+        </w:rPr>
+        <w:t xml:space="preserve">in</w:t>
+      </w:r>
+      <w:r>
+        <w:t xml:space="preserve"> </w:t>
+      </w:r>
+      <w:r>
+        <w:t xml:space="preserve">V. Stodden, F. Leisch, and R.D. Peng, eds. Implementing</w:t>
+      </w:r>
+      <w:r>
+        <w:t xml:space="preserve"> </w:t>
+      </w:r>
+      <w:r>
+        <w:t xml:space="preserve">reproducible computational research. Chapman; Hall/CRC. [Online]</w:t>
+      </w:r>
+      <w:r>
+        <w:t xml:space="preserve"> </w:t>
+      </w:r>
+      <w:r>
+        <w:t xml:space="preserve">Available:</w:t>
+      </w:r>
+      <w:r>
+        <w:t xml:space="preserve"> </w:t>
+      </w:r>
+      <w:hyperlink r:id="rId80">
+        <w:r>
+          <w:rPr>
+            <w:rStyle w:val="Hyperlink"/>
+          </w:rPr>
+          <w:t xml:space="preserve">http://www.crcpress.com/product/isbn/9781466561595</w:t>
+        </w:r>
+      </w:hyperlink>
+      <w:r>
+        <w:t xml:space="preserve">.</w:t>
+      </w:r>
+    </w:p>
+    <w:bookmarkEnd w:id="81"/>
+    <w:bookmarkStart w:id="83" w:name="ref-Xie2015"/>
+    <w:p>
+      <w:pPr>
+        <w:pStyle w:val="Bibliography"/>
+      </w:pPr>
+      <w:r>
+        <w:t xml:space="preserve">Xie, Y. 2015. Dynamic documents with R and knitr. 2nd editions. Chapman;</w:t>
+      </w:r>
+      <w:r>
+        <w:t xml:space="preserve"> </w:t>
+      </w:r>
+      <w:r>
+        <w:t xml:space="preserve">Hall/CRC, Boca Raton, Florida. [Online] Available:</w:t>
+      </w:r>
+      <w:r>
+        <w:t xml:space="preserve"> </w:t>
+      </w:r>
+      <w:hyperlink r:id="rId82">
+        <w:r>
+          <w:rPr>
+            <w:rStyle w:val="Hyperlink"/>
+          </w:rPr>
+          <w:t xml:space="preserve">https://yihui.org/knitr/</w:t>
+        </w:r>
+      </w:hyperlink>
+      <w:r>
+        <w:t xml:space="preserve">.</w:t>
+      </w:r>
+    </w:p>
+    <w:bookmarkEnd w:id="83"/>
+    <w:bookmarkStart w:id="84" w:name="ref-Xie2020"/>
+    <w:p>
+      <w:pPr>
+        <w:pStyle w:val="Bibliography"/>
+      </w:pPr>
+      <w:r>
+        <w:t xml:space="preserve">Xie, Y. 2020. Knitr: A general-purpose package for dynamic report</w:t>
+      </w:r>
+      <w:r>
+        <w:t xml:space="preserve"> </w:t>
+      </w:r>
+      <w:r>
+        <w:t xml:space="preserve">generation in r. [Online] Available:</w:t>
+      </w:r>
+      <w:r>
+        <w:t xml:space="preserve"> </w:t>
+      </w:r>
+      <w:hyperlink r:id="rId82">
+        <w:r>
+          <w:rPr>
+            <w:rStyle w:val="Hyperlink"/>
+          </w:rPr>
+          <w:t xml:space="preserve">https://yihui.org/knitr/</w:t>
+        </w:r>
+      </w:hyperlink>
+      <w:r>
+        <w:t xml:space="preserve">.</w:t>
+      </w:r>
+    </w:p>
+    <w:bookmarkEnd w:id="84"/>
+    <w:bookmarkEnd w:id="85"/>
     <w:p>
       <w:pPr>
         <w:pStyle w:val="Heading1"/>
       </w:pPr>
-      <w:bookmarkStart w:id="77" w:name="figures-and-figure-captions"/>
+      <w:bookmarkStart w:id="86" w:name="figures-and-figure-captions"/>
       <w:r>
         <w:t xml:space="preserve">Figures and Figure Captions</w:t>
       </w:r>
-      <w:bookmarkEnd w:id="77"/>
+      <w:bookmarkEnd w:id="86"/>
     </w:p>
     <w:sectPr>
       <w:footerReference w:type="default" r:id="rId9"/>

</xml_diff>

<commit_message>
Run basic two-season occupancy model
</commit_message>
<xml_diff>
--- a/documents/manuscript/manuscript.docx
+++ b/documents/manuscript/manuscript.docx
@@ -1737,7 +1737,13 @@
         <w:pStyle w:val="BodyText"/>
       </w:pPr>
       <w:r>
-        <w:t xml:space="preserve">Data processing was carried out using R version 4.0.2 (R Core Team</w:t>
+        <w:t xml:space="preserve">Data processing and analysis was carried out using R version 4.0.2 (R</w:t>
+      </w:r>
+      <w:r>
+        <w:t xml:space="preserve"> </w:t>
+      </w:r>
+      <w:r>
+        <w:t xml:space="preserve">Core Team</w:t>
       </w:r>
       <w:r>
         <w:t xml:space="preserve"> </w:t>
@@ -1751,7 +1757,7 @@
         </w:r>
       </w:hyperlink>
       <w:r>
-        <w:t xml:space="preserve">) and the packages knitr (Xie</w:t>
+        <w:t xml:space="preserve">); the packages knitr (Xie</w:t>
       </w:r>
       <w:r>
         <w:t xml:space="preserve"> </w:t>
@@ -1799,7 +1805,7 @@
         <w:t xml:space="preserve"> </w:t>
       </w:r>
       <w:r>
-        <w:t xml:space="preserve">reshape2 (Wickham</w:t>
+        <w:t xml:space="preserve">reshape (Wickham</w:t>
       </w:r>
       <w:r>
         <w:t xml:space="preserve"> </w:t>
@@ -1813,11 +1819,78 @@
         </w:r>
       </w:hyperlink>
       <w:r>
+        <w:t xml:space="preserve">), reshape2 (Wickham</w:t>
+      </w:r>
+      <w:r>
+        <w:t xml:space="preserve"> </w:t>
+      </w:r>
+      <w:hyperlink w:anchor="ref-Wickham_2007">
+        <w:r>
+          <w:rPr>
+            <w:rStyle w:val="Hyperlink"/>
+          </w:rPr>
+          <w:t xml:space="preserve">2007</w:t>
+        </w:r>
+      </w:hyperlink>
+      <w:r>
+        <w:t xml:space="preserve">), and rjags (Plummer</w:t>
+      </w:r>
+      <w:r>
+        <w:t xml:space="preserve"> </w:t>
+      </w:r>
+      <w:hyperlink w:anchor="ref-Plummer_2019">
+        <w:r>
+          <w:rPr>
+            <w:rStyle w:val="Hyperlink"/>
+          </w:rPr>
+          <w:t xml:space="preserve">2019</w:t>
+        </w:r>
+      </w:hyperlink>
+      <w:r>
+        <w:t xml:space="preserve">); and JAGS version 4.3.0 (Plummer</w:t>
+      </w:r>
+      <w:r>
+        <w:t xml:space="preserve"> </w:t>
+      </w:r>
+      <w:hyperlink w:anchor="ref-Plummer_2003">
+        <w:r>
+          <w:rPr>
+            <w:rStyle w:val="Hyperlink"/>
+          </w:rPr>
+          <w:t xml:space="preserve">2003</w:t>
+        </w:r>
+      </w:hyperlink>
+      <w:r>
         <w:t xml:space="preserve">).</w:t>
       </w:r>
     </w:p>
     <w:p>
       <w:pPr>
+        <w:pStyle w:val="BodyText"/>
+      </w:pPr>
+      <w:r>
+        <w:t xml:space="preserve">We first tried running a simple multi-species, multi-season occupancy</w:t>
+      </w:r>
+      <w:r>
+        <w:t xml:space="preserve"> </w:t>
+      </w:r>
+      <w:r>
+        <w:t xml:space="preserve">model provide by Joseph (</w:t>
+      </w:r>
+      <w:hyperlink w:anchor="ref-Joseph_2013">
+        <w:r>
+          <w:rPr>
+            <w:rStyle w:val="Hyperlink"/>
+          </w:rPr>
+          <w:t xml:space="preserve">2013</w:t>
+        </w:r>
+      </w:hyperlink>
+      <w:r>
+        <w:t xml:space="preserve">).</w:t>
+      </w:r>
+    </w:p>
+    <w:p>
+      <w:pPr>
         <w:pStyle w:val="Heading1"/>
       </w:pPr>
       <w:bookmarkStart w:id="34" w:name="references"/>
@@ -1826,7 +1899,7 @@
       </w:r>
       <w:bookmarkEnd w:id="34"/>
     </w:p>
-    <w:bookmarkStart w:id="85" w:name="refs"/>
+    <w:bookmarkStart w:id="91" w:name="refs"/>
     <w:bookmarkStart w:id="36" w:name="ref-105th_Congress_1997"/>
     <w:p>
       <w:pPr>
@@ -2529,7 +2602,37 @@
       </w:r>
     </w:p>
     <w:bookmarkEnd w:id="58"/>
-    <w:bookmarkStart w:id="60" w:name="ref-MacKenzie_et_al_2002"/>
+    <w:bookmarkStart w:id="60" w:name="ref-Joseph_2013"/>
+    <w:p>
+      <w:pPr>
+        <w:pStyle w:val="Bibliography"/>
+      </w:pPr>
+      <w:r>
+        <w:t xml:space="preserve">Joseph, M.B. 2013. Dynamic community occupancy modeling with R and JAGS.</w:t>
+      </w:r>
+      <w:r>
+        <w:t xml:space="preserve"> </w:t>
+      </w:r>
+      <w:r>
+        <w:t xml:space="preserve">[Online] Available:</w:t>
+      </w:r>
+      <w:r>
+        <w:t xml:space="preserve"> </w:t>
+      </w:r>
+      <w:hyperlink r:id="rId59">
+        <w:r>
+          <w:rPr>
+            <w:rStyle w:val="Hyperlink"/>
+          </w:rPr>
+          <w:t xml:space="preserve">https://web.archive.org/web/20150929072630/http://www.r-bloggers.com/dynamic-community-occupancy-modeling-with-r-and-jags/</w:t>
+        </w:r>
+      </w:hyperlink>
+      <w:r>
+        <w:t xml:space="preserve">.</w:t>
+      </w:r>
+    </w:p>
+    <w:bookmarkEnd w:id="60"/>
+    <w:bookmarkStart w:id="62" w:name="ref-MacKenzie_et_al_2002"/>
     <w:p>
       <w:pPr>
         <w:pStyle w:val="Bibliography"/>
@@ -2567,7 +2670,7 @@
       <w:r>
         <w:t xml:space="preserve">doi:</w:t>
       </w:r>
-      <w:hyperlink r:id="rId59">
+      <w:hyperlink r:id="rId61">
         <w:r>
           <w:rPr>
             <w:rStyle w:val="Hyperlink"/>
@@ -2579,8 +2682,8 @@
         <w:t xml:space="preserve">.</w:t>
       </w:r>
     </w:p>
-    <w:bookmarkEnd w:id="60"/>
-    <w:bookmarkStart w:id="61" w:name="ref-MacKenzie_et_al_2006"/>
+    <w:bookmarkEnd w:id="62"/>
+    <w:bookmarkStart w:id="63" w:name="ref-MacKenzie_et_al_2006"/>
     <w:p>
       <w:pPr>
         <w:pStyle w:val="Bibliography"/>
@@ -2601,8 +2704,8 @@
         <w:t xml:space="preserve">New York.</w:t>
       </w:r>
     </w:p>
-    <w:bookmarkEnd w:id="61"/>
-    <w:bookmarkStart w:id="63" w:name="ref-Magness_et_al_2008"/>
+    <w:bookmarkEnd w:id="63"/>
+    <w:bookmarkStart w:id="65" w:name="ref-Magness_et_al_2008"/>
     <w:p>
       <w:pPr>
         <w:pStyle w:val="Bibliography"/>
@@ -2661,7 +2764,7 @@
       <w:r>
         <w:t xml:space="preserve">doi:</w:t>
       </w:r>
-      <w:hyperlink r:id="rId62">
+      <w:hyperlink r:id="rId64">
         <w:r>
           <w:rPr>
             <w:rStyle w:val="Hyperlink"/>
@@ -2673,8 +2776,8 @@
         <w:t xml:space="preserve">.</w:t>
       </w:r>
     </w:p>
-    <w:bookmarkEnd w:id="63"/>
-    <w:bookmarkStart w:id="65" w:name="ref-Morton_et_al_2009"/>
+    <w:bookmarkEnd w:id="65"/>
+    <w:bookmarkStart w:id="67" w:name="ref-Morton_et_al_2009"/>
     <w:p>
       <w:pPr>
         <w:pStyle w:val="Bibliography"/>
@@ -2736,7 +2839,7 @@
       <w:r>
         <w:t xml:space="preserve"> </w:t>
       </w:r>
-      <w:hyperlink r:id="rId64">
+      <w:hyperlink r:id="rId66">
         <w:r>
           <w:rPr>
             <w:rStyle w:val="Hyperlink"/>
@@ -2748,8 +2851,8 @@
         <w:t xml:space="preserve">.</w:t>
       </w:r>
     </w:p>
-    <w:bookmarkEnd w:id="65"/>
-    <w:bookmarkStart w:id="67" w:name="ref-Penev_et_al_2017"/>
+    <w:bookmarkEnd w:id="67"/>
+    <w:bookmarkStart w:id="69" w:name="ref-Penev_et_al_2017"/>
     <w:p>
       <w:pPr>
         <w:pStyle w:val="Bibliography"/>
@@ -2793,7 +2896,7 @@
       <w:r>
         <w:t xml:space="preserve">doi:</w:t>
       </w:r>
-      <w:hyperlink r:id="rId66">
+      <w:hyperlink r:id="rId68">
         <w:r>
           <w:rPr>
             <w:rStyle w:val="Hyperlink"/>
@@ -2805,8 +2908,110 @@
         <w:t xml:space="preserve">.</w:t>
       </w:r>
     </w:p>
-    <w:bookmarkEnd w:id="67"/>
-    <w:bookmarkStart w:id="69" w:name="ref-Ratnasingham_Hebert_2007"/>
+    <w:bookmarkEnd w:id="69"/>
+    <w:bookmarkStart w:id="71" w:name="ref-Plummer_2003"/>
+    <w:p>
+      <w:pPr>
+        <w:pStyle w:val="Bibliography"/>
+      </w:pPr>
+      <w:r>
+        <w:t xml:space="preserve">Plummer, M. 2003. JAGS: A program for analysis of bayesian graphical</w:t>
+      </w:r>
+      <w:r>
+        <w:t xml:space="preserve"> </w:t>
+      </w:r>
+      <w:r>
+        <w:t xml:space="preserve">models using gibbs sampling. Pages 1–10</w:t>
+      </w:r>
+      <w:r>
+        <w:t xml:space="preserve"> </w:t>
+      </w:r>
+      <w:r>
+        <w:rPr>
+          <w:i/>
+        </w:rPr>
+        <w:t xml:space="preserve">in</w:t>
+      </w:r>
+      <w:r>
+        <w:t xml:space="preserve"> </w:t>
+      </w:r>
+      <w:r>
+        <w:t xml:space="preserve">K. Hornik, F. Leisch, and</w:t>
+      </w:r>
+      <w:r>
+        <w:t xml:space="preserve"> </w:t>
+      </w:r>
+      <w:r>
+        <w:t xml:space="preserve">A. Zeileis, eds. Proceedings of the 3</w:t>
+      </w:r>
+      <w:r>
+        <w:t xml:space="preserve">rd</w:t>
+      </w:r>
+      <w:r>
+        <w:t xml:space="preserve"> </w:t>
+      </w:r>
+      <w:r>
+        <w:t xml:space="preserve">international</w:t>
+      </w:r>
+      <w:r>
+        <w:t xml:space="preserve"> </w:t>
+      </w:r>
+      <w:r>
+        <w:t xml:space="preserve">workshop on distributed statistical computing. Vienna, Austria.</w:t>
+      </w:r>
+      <w:r>
+        <w:t xml:space="preserve"> </w:t>
+      </w:r>
+      <w:r>
+        <w:t xml:space="preserve">[Online] Available:</w:t>
+      </w:r>
+      <w:r>
+        <w:t xml:space="preserve"> </w:t>
+      </w:r>
+      <w:hyperlink r:id="rId70">
+        <w:r>
+          <w:rPr>
+            <w:rStyle w:val="Hyperlink"/>
+          </w:rPr>
+          <w:t xml:space="preserve">https://www.r-project.org/conferences/DSC-2003/Proceedings/Plummer.pdf</w:t>
+        </w:r>
+      </w:hyperlink>
+      <w:r>
+        <w:t xml:space="preserve">.</w:t>
+      </w:r>
+    </w:p>
+    <w:bookmarkEnd w:id="71"/>
+    <w:bookmarkStart w:id="73" w:name="ref-Plummer_2019"/>
+    <w:p>
+      <w:pPr>
+        <w:pStyle w:val="Bibliography"/>
+      </w:pPr>
+      <w:r>
+        <w:t xml:space="preserve">Plummer, M. 2019. Rjags: Bayesian graphical models using mcmc.</w:t>
+      </w:r>
+      <w:r>
+        <w:t xml:space="preserve"> </w:t>
+      </w:r>
+      <w:r>
+        <w:t xml:space="preserve">[Online] Available:</w:t>
+      </w:r>
+      <w:r>
+        <w:t xml:space="preserve"> </w:t>
+      </w:r>
+      <w:hyperlink r:id="rId72">
+        <w:r>
+          <w:rPr>
+            <w:rStyle w:val="Hyperlink"/>
+          </w:rPr>
+          <w:t xml:space="preserve">https://CRAN.R-project.org/package=rjags</w:t>
+        </w:r>
+      </w:hyperlink>
+      <w:r>
+        <w:t xml:space="preserve">.</w:t>
+      </w:r>
+    </w:p>
+    <w:bookmarkEnd w:id="73"/>
+    <w:bookmarkStart w:id="75" w:name="ref-Ratnasingham_Hebert_2007"/>
     <w:p>
       <w:pPr>
         <w:pStyle w:val="Bibliography"/>
@@ -2844,7 +3049,7 @@
       <w:r>
         <w:t xml:space="preserve">doi:</w:t>
       </w:r>
-      <w:hyperlink r:id="rId68">
+      <w:hyperlink r:id="rId74">
         <w:r>
           <w:rPr>
             <w:rStyle w:val="Hyperlink"/>
@@ -2856,8 +3061,8 @@
         <w:t xml:space="preserve">.</w:t>
       </w:r>
     </w:p>
-    <w:bookmarkEnd w:id="69"/>
-    <w:bookmarkStart w:id="71" w:name="ref-Ratnasingham_Hebert_2013"/>
+    <w:bookmarkEnd w:id="75"/>
+    <w:bookmarkStart w:id="77" w:name="ref-Ratnasingham_Hebert_2013"/>
     <w:p>
       <w:pPr>
         <w:pStyle w:val="Bibliography"/>
@@ -2895,7 +3100,7 @@
       <w:r>
         <w:t xml:space="preserve">doi:</w:t>
       </w:r>
-      <w:hyperlink r:id="rId70">
+      <w:hyperlink r:id="rId76">
         <w:r>
           <w:rPr>
             <w:rStyle w:val="Hyperlink"/>
@@ -2907,8 +3112,8 @@
         <w:t xml:space="preserve">.</w:t>
       </w:r>
     </w:p>
-    <w:bookmarkEnd w:id="71"/>
-    <w:bookmarkStart w:id="73" w:name="ref-R_Core_Team_2020"/>
+    <w:bookmarkEnd w:id="77"/>
+    <w:bookmarkStart w:id="79" w:name="ref-R_Core_Team_2020"/>
     <w:p>
       <w:pPr>
         <w:pStyle w:val="Bibliography"/>
@@ -2931,7 +3136,7 @@
       <w:r>
         <w:t xml:space="preserve"> </w:t>
       </w:r>
-      <w:hyperlink r:id="rId72">
+      <w:hyperlink r:id="rId78">
         <w:r>
           <w:rPr>
             <w:rStyle w:val="Hyperlink"/>
@@ -2943,8 +3148,8 @@
         <w:t xml:space="preserve">.</w:t>
       </w:r>
     </w:p>
-    <w:bookmarkEnd w:id="73"/>
-    <w:bookmarkStart w:id="75" w:name="ref-Taylor_1983"/>
+    <w:bookmarkEnd w:id="79"/>
+    <w:bookmarkStart w:id="81" w:name="ref-Taylor_1983"/>
     <w:p>
       <w:pPr>
         <w:pStyle w:val="Bibliography"/>
@@ -2988,7 +3193,7 @@
       <w:r>
         <w:t xml:space="preserve"> </w:t>
       </w:r>
-      <w:hyperlink r:id="rId74">
+      <w:hyperlink r:id="rId80">
         <w:r>
           <w:rPr>
             <w:rStyle w:val="Hyperlink"/>
@@ -3000,8 +3205,8 @@
         <w:t xml:space="preserve">.</w:t>
       </w:r>
     </w:p>
-    <w:bookmarkEnd w:id="75"/>
-    <w:bookmarkStart w:id="77" w:name="ref-Wickham_2007"/>
+    <w:bookmarkEnd w:id="81"/>
+    <w:bookmarkStart w:id="83" w:name="ref-Wickham_2007"/>
     <w:p>
       <w:pPr>
         <w:pStyle w:val="Bibliography"/>
@@ -3030,7 +3235,7 @@
       <w:r>
         <w:t xml:space="preserve"> </w:t>
       </w:r>
-      <w:hyperlink r:id="rId76">
+      <w:hyperlink r:id="rId82">
         <w:r>
           <w:rPr>
             <w:rStyle w:val="Hyperlink"/>
@@ -3042,8 +3247,8 @@
         <w:t xml:space="preserve">.</w:t>
       </w:r>
     </w:p>
-    <w:bookmarkEnd w:id="77"/>
-    <w:bookmarkStart w:id="79" w:name="ref-Woodward_Beever_2010"/>
+    <w:bookmarkEnd w:id="83"/>
+    <w:bookmarkStart w:id="85" w:name="ref-Woodward_Beever_2010"/>
     <w:p>
       <w:pPr>
         <w:pStyle w:val="Bibliography"/>
@@ -3069,7 +3274,7 @@
       <w:r>
         <w:t xml:space="preserve">doi:</w:t>
       </w:r>
-      <w:hyperlink r:id="rId78">
+      <w:hyperlink r:id="rId84">
         <w:r>
           <w:rPr>
             <w:rStyle w:val="Hyperlink"/>
@@ -3081,8 +3286,8 @@
         <w:t xml:space="preserve">.</w:t>
       </w:r>
     </w:p>
-    <w:bookmarkEnd w:id="79"/>
-    <w:bookmarkStart w:id="81" w:name="ref-Xie2014"/>
+    <w:bookmarkEnd w:id="85"/>
+    <w:bookmarkStart w:id="87" w:name="ref-Xie2014"/>
     <w:p>
       <w:pPr>
         <w:pStyle w:val="Bibliography"/>
@@ -3126,7 +3331,7 @@
       <w:r>
         <w:t xml:space="preserve"> </w:t>
       </w:r>
-      <w:hyperlink r:id="rId80">
+      <w:hyperlink r:id="rId86">
         <w:r>
           <w:rPr>
             <w:rStyle w:val="Hyperlink"/>
@@ -3138,8 +3343,8 @@
         <w:t xml:space="preserve">.</w:t>
       </w:r>
     </w:p>
-    <w:bookmarkEnd w:id="81"/>
-    <w:bookmarkStart w:id="83" w:name="ref-Xie2015"/>
+    <w:bookmarkEnd w:id="87"/>
+    <w:bookmarkStart w:id="89" w:name="ref-Xie2015"/>
     <w:p>
       <w:pPr>
         <w:pStyle w:val="Bibliography"/>
@@ -3156,7 +3361,7 @@
       <w:r>
         <w:t xml:space="preserve"> </w:t>
       </w:r>
-      <w:hyperlink r:id="rId82">
+      <w:hyperlink r:id="rId88">
         <w:r>
           <w:rPr>
             <w:rStyle w:val="Hyperlink"/>
@@ -3168,8 +3373,8 @@
         <w:t xml:space="preserve">.</w:t>
       </w:r>
     </w:p>
-    <w:bookmarkEnd w:id="83"/>
-    <w:bookmarkStart w:id="84" w:name="ref-Xie2020"/>
+    <w:bookmarkEnd w:id="89"/>
+    <w:bookmarkStart w:id="90" w:name="ref-Xie2020"/>
     <w:p>
       <w:pPr>
         <w:pStyle w:val="Bibliography"/>
@@ -3186,7 +3391,7 @@
       <w:r>
         <w:t xml:space="preserve"> </w:t>
       </w:r>
-      <w:hyperlink r:id="rId82">
+      <w:hyperlink r:id="rId88">
         <w:r>
           <w:rPr>
             <w:rStyle w:val="Hyperlink"/>
@@ -3198,17 +3403,17 @@
         <w:t xml:space="preserve">.</w:t>
       </w:r>
     </w:p>
-    <w:bookmarkEnd w:id="84"/>
-    <w:bookmarkEnd w:id="85"/>
+    <w:bookmarkEnd w:id="90"/>
+    <w:bookmarkEnd w:id="91"/>
     <w:p>
       <w:pPr>
         <w:pStyle w:val="Heading1"/>
       </w:pPr>
-      <w:bookmarkStart w:id="86" w:name="figures-and-figure-captions"/>
+      <w:bookmarkStart w:id="92" w:name="figures-and-figure-captions"/>
       <w:r>
         <w:t xml:space="preserve">Figures and Figure Captions</w:t>
       </w:r>
-      <w:bookmarkEnd w:id="86"/>
+      <w:bookmarkEnd w:id="92"/>
     </w:p>
     <w:sectPr>
       <w:footerReference w:type="default" r:id="rId9"/>

</xml_diff>

<commit_message>
Add details to methods
</commit_message>
<xml_diff>
--- a/documents/manuscript/manuscript.docx
+++ b/documents/manuscript/manuscript.docx
@@ -744,6 +744,37 @@
     </w:p>
     <w:p>
       <w:pPr>
+        <w:pStyle w:val="FirstParagraph"/>
+      </w:pPr>
+      <w:r>
+        <w:t xml:space="preserve">In our detailed presentation of our methods and even our thought process</w:t>
+      </w:r>
+      <w:r>
+        <w:t xml:space="preserve"> </w:t>
+      </w:r>
+      <w:r>
+        <w:t xml:space="preserve">for why methods were chosen, we are seeking to follow the</w:t>
+      </w:r>
+      <w:r>
+        <w:t xml:space="preserve"> </w:t>
+      </w:r>
+      <w:r>
+        <w:t xml:space="preserve">recommendations of Devarajan et al. (</w:t>
+      </w:r>
+      <w:hyperlink w:anchor="ref-Devarajan_et_al_2020">
+        <w:r>
+          <w:rPr>
+            <w:rStyle w:val="Hyperlink"/>
+          </w:rPr>
+          <w:t xml:space="preserve">2020</w:t>
+        </w:r>
+      </w:hyperlink>
+      <w:r>
+        <w:t xml:space="preserve">).</w:t>
+      </w:r>
+    </w:p>
+    <w:p>
+      <w:pPr>
         <w:pStyle w:val="Heading2"/>
       </w:pPr>
       <w:bookmarkStart w:id="23" w:name="study-area"/>
@@ -792,13 +823,18 @@
         <w:t xml:space="preserve"> </w:t>
       </w:r>
       <w:r>
-        <w:t xml:space="preserve">-151.03° longitude. Based on data from the U.S. National Land Cover</w:t>
-      </w:r>
-      <w:r>
-        <w:t xml:space="preserve"> </w:t>
-      </w:r>
-      <w:r>
-        <w:t xml:space="preserve">Database (Homer et al. </w:t>
+        <w:t xml:space="preserve">-151.03° longitude.</w:t>
+      </w:r>
+    </w:p>
+    <w:p>
+      <w:pPr>
+        <w:pStyle w:val="BodyText"/>
+      </w:pPr>
+      <w:r>
+        <w:t xml:space="preserve">Based on data from the U.S. National Land Cover Database (Homer et al.</w:t>
+      </w:r>
+      <w:r>
+        <w:t xml:space="preserve"> </w:t>
       </w:r>
       <w:hyperlink w:anchor="ref-Homer_et_al_2015">
         <w:r>
@@ -809,31 +845,31 @@
         </w:r>
       </w:hyperlink>
       <w:r>
-        <w:t xml:space="preserve">), the land area of</w:t>
-      </w:r>
-      <w:r>
-        <w:t xml:space="preserve"> </w:t>
-      </w:r>
-      <w:r>
-        <w:t xml:space="preserve">this study area was coverd mostly by mixed forest (29%), evergreen</w:t>
-      </w:r>
-      <w:r>
-        <w:t xml:space="preserve"> </w:t>
-      </w:r>
-      <w:r>
-        <w:t xml:space="preserve">forest (22%), emergent herbaceous wetlands (13%), deciduous forest</w:t>
-      </w:r>
-      <w:r>
-        <w:t xml:space="preserve"> </w:t>
-      </w:r>
-      <w:r>
-        <w:t xml:space="preserve">(12%), woody wetlands (11%), and open water (10%). Common trees in</w:t>
-      </w:r>
-      <w:r>
-        <w:t xml:space="preserve"> </w:t>
-      </w:r>
-      <w:r>
-        <w:t xml:space="preserve">well-drained areas were white spruce (</w:t>
+        <w:t xml:space="preserve">), the land area of this study area was</w:t>
+      </w:r>
+      <w:r>
+        <w:t xml:space="preserve"> </w:t>
+      </w:r>
+      <w:r>
+        <w:t xml:space="preserve">coverd mostly by mixed forest (29%), evergreen forest (22%), emergent</w:t>
+      </w:r>
+      <w:r>
+        <w:t xml:space="preserve"> </w:t>
+      </w:r>
+      <w:r>
+        <w:t xml:space="preserve">herbaceous wetlands (13%), deciduous forest (12%), woody wetlands (11%),</w:t>
+      </w:r>
+      <w:r>
+        <w:t xml:space="preserve"> </w:t>
+      </w:r>
+      <w:r>
+        <w:t xml:space="preserve">and open water (10%). Common trees in well-drained areas were white</w:t>
+      </w:r>
+      <w:r>
+        <w:t xml:space="preserve"> </w:t>
+      </w:r>
+      <w:r>
+        <w:t xml:space="preserve">spruce (</w:t>
       </w:r>
       <w:r>
         <w:rPr>
@@ -845,13 +881,7 @@
         <w:t xml:space="preserve"> </w:t>
       </w:r>
       <w:r>
-        <w:t xml:space="preserve">(Moench) Voss),</w:t>
-      </w:r>
-      <w:r>
-        <w:t xml:space="preserve"> </w:t>
-      </w:r>
-      <w:r>
-        <w:t xml:space="preserve">Alaska birch (</w:t>
+        <w:t xml:space="preserve">(Moench) Voss), Alaska birch (</w:t>
       </w:r>
       <w:r>
         <w:rPr>
@@ -878,13 +908,13 @@
         <w:t xml:space="preserve"> </w:t>
       </w:r>
       <w:r>
-        <w:t xml:space="preserve">(Regel) Ashburner &amp;</w:t>
-      </w:r>
-      <w:r>
-        <w:t xml:space="preserve"> </w:t>
-      </w:r>
-      <w:r>
-        <w:t xml:space="preserve">McAll.), quaking aspen (</w:t>
+        <w:t xml:space="preserve">(Regel) Ashburner &amp; McAll.), quaking aspen</w:t>
+      </w:r>
+      <w:r>
+        <w:t xml:space="preserve"> </w:t>
+      </w:r>
+      <w:r>
+        <w:t xml:space="preserve">(</w:t>
       </w:r>
       <w:r>
         <w:rPr>
@@ -896,13 +926,7 @@
         <w:t xml:space="preserve"> </w:t>
       </w:r>
       <w:r>
-        <w:t xml:space="preserve">Michx.), and cottonwood</w:t>
-      </w:r>
-      <w:r>
-        <w:t xml:space="preserve"> </w:t>
-      </w:r>
-      <w:r>
-        <w:t xml:space="preserve">(</w:t>
+        <w:t xml:space="preserve">Michx.), and cottonwood (</w:t>
       </w:r>
       <w:r>
         <w:rPr>
@@ -941,37 +965,31 @@
         <w:t xml:space="preserve"> </w:t>
       </w:r>
       <w:r>
-        <w:t xml:space="preserve">Britton,</w:t>
-      </w:r>
-      <w:r>
-        <w:t xml:space="preserve"> </w:t>
-      </w:r>
-      <w:r>
-        <w:t xml:space="preserve">Sterns &amp; Poggenb.) was the dominant tree in forested wetlands.</w:t>
-      </w:r>
-      <w:r>
-        <w:t xml:space="preserve"> </w:t>
-      </w:r>
-      <w:r>
-        <w:t xml:space="preserve">Herbaceous wetlands were characterized by mosses, sedges, and low</w:t>
-      </w:r>
-      <w:r>
-        <w:t xml:space="preserve"> </w:t>
-      </w:r>
-      <w:r>
-        <w:t xml:space="preserve">shrubs. Shallow, eutrophic lakes (Headquarters Lake, Nordic Lake, and</w:t>
-      </w:r>
-      <w:r>
-        <w:t xml:space="preserve"> </w:t>
-      </w:r>
-      <w:r>
-        <w:t xml:space="preserve">smaller, unnamed lakes) accounted for most of the open water in the</w:t>
-      </w:r>
-      <w:r>
-        <w:t xml:space="preserve"> </w:t>
-      </w:r>
-      <w:r>
-        <w:t xml:space="preserve">study area.</w:t>
+        <w:t xml:space="preserve">Britton, Sterns &amp; Poggenb.) was the</w:t>
+      </w:r>
+      <w:r>
+        <w:t xml:space="preserve"> </w:t>
+      </w:r>
+      <w:r>
+        <w:t xml:space="preserve">dominant tree in forested wetlands. Herbaceous wetlands were</w:t>
+      </w:r>
+      <w:r>
+        <w:t xml:space="preserve"> </w:t>
+      </w:r>
+      <w:r>
+        <w:t xml:space="preserve">characterized by mosses, sedges, and low shrubs. Shallow, eutrophic</w:t>
+      </w:r>
+      <w:r>
+        <w:t xml:space="preserve"> </w:t>
+      </w:r>
+      <w:r>
+        <w:t xml:space="preserve">lakes (Headquarters Lake, Nordic Lake, and smaller, unnamed lakes)</w:t>
+      </w:r>
+      <w:r>
+        <w:t xml:space="preserve"> </w:t>
+      </w:r>
+      <w:r>
+        <w:t xml:space="preserve">accounted for most of the open water in the study area.</w:t>
       </w:r>
     </w:p>
     <w:p>
@@ -979,6 +997,56 @@
         <w:pStyle w:val="BodyText"/>
       </w:pPr>
       <w:r>
+        <w:t xml:space="preserve">This study area was chosen as an analog of a real conservation unit that</w:t>
+      </w:r>
+      <w:r>
+        <w:t xml:space="preserve"> </w:t>
+      </w:r>
+      <w:r>
+        <w:t xml:space="preserve">could be conveniently sampled from our office at the Kenai National</w:t>
+      </w:r>
+      <w:r>
+        <w:t xml:space="preserve"> </w:t>
+      </w:r>
+      <w:r>
+        <w:t xml:space="preserve">Wildlife Refuge, which lies at 60.4647°N, 151.0735°W within the Slikok</w:t>
+      </w:r>
+      <w:r>
+        <w:t xml:space="preserve"> </w:t>
+      </w:r>
+      <w:r>
+        <w:t xml:space="preserve">Creek watershed. Like most conservation units and like the Kenai</w:t>
+      </w:r>
+      <w:r>
+        <w:t xml:space="preserve"> </w:t>
+      </w:r>
+      <w:r>
+        <w:t xml:space="preserve">National Wildlife Refuge as a whole, this study area includes varied</w:t>
+      </w:r>
+      <w:r>
+        <w:t xml:space="preserve"> </w:t>
+      </w:r>
+      <w:r>
+        <w:t xml:space="preserve">habitat types; arbitrary, artificial, and ecologically open boundaries</w:t>
+      </w:r>
+      <w:r>
+        <w:t xml:space="preserve"> </w:t>
+      </w:r>
+      <w:r>
+        <w:t xml:space="preserve">that have no meaning to wildlife; and a range levels of human</w:t>
+      </w:r>
+      <w:r>
+        <w:t xml:space="preserve"> </w:t>
+      </w:r>
+      <w:r>
+        <w:t xml:space="preserve">disturbance from fairly remote, undisturbed areas to developed land.</w:t>
+      </w:r>
+    </w:p>
+    <w:p>
+      <w:pPr>
+        <w:pStyle w:val="BodyText"/>
+      </w:pPr>
+      <w:r>
         <w:t xml:space="preserve">Sampling design, field methods, and identification methods were detailed</w:t>
       </w:r>
       <w:r>
@@ -1099,25 +1167,31 @@
         <w:pStyle w:val="BodyText"/>
       </w:pPr>
       <w:r>
-        <w:t xml:space="preserve">Sweep net samples of terrestrial arthropods were collected from 14 to 17</w:t>
-      </w:r>
-      <w:r>
-        <w:t xml:space="preserve"> </w:t>
-      </w:r>
-      <w:r>
-        <w:t xml:space="preserve">June 2016. A second set of sweep net samples was collected from 18 July</w:t>
-      </w:r>
-      <w:r>
-        <w:t xml:space="preserve"> </w:t>
-      </w:r>
-      <w:r>
-        <w:t xml:space="preserve">to 9 August 2016. A total of 160 sweep net samples were collected (40</w:t>
-      </w:r>
-      <w:r>
-        <w:t xml:space="preserve"> </w:t>
-      </w:r>
-      <w:r>
-        <w:t xml:space="preserve">plots × 2 samples/plot × 2 visits/plot).</w:t>
+        <w:t xml:space="preserve">Sweep net samples of terrestrial arthropods were collected in two</w:t>
+      </w:r>
+      <w:r>
+        <w:t xml:space="preserve"> </w:t>
+      </w:r>
+      <w:r>
+        <w:t xml:space="preserve">sampling periods: from 14 to 17 June 2016 and from from 18 July to 9</w:t>
+      </w:r>
+      <w:r>
+        <w:t xml:space="preserve"> </w:t>
+      </w:r>
+      <w:r>
+        <w:t xml:space="preserve">August 2016. During each sampling period, two samples were collected at</w:t>
+      </w:r>
+      <w:r>
+        <w:t xml:space="preserve"> </w:t>
+      </w:r>
+      <w:r>
+        <w:t xml:space="preserve">each plot for a total of 160 sweep net samples (40 plots × 2</w:t>
+      </w:r>
+      <w:r>
+        <w:t xml:space="preserve"> </w:t>
+      </w:r>
+      <w:r>
+        <w:t xml:space="preserve">samples/plot × 2 visits/plot).</w:t>
       </w:r>
     </w:p>
     <w:p>
@@ -1125,6 +1199,141 @@
         <w:pStyle w:val="BodyText"/>
       </w:pPr>
       <w:r>
+        <w:t xml:space="preserve">The timing of the first sampling window was determend by concurrent</w:t>
+      </w:r>
+      <w:r>
+        <w:t xml:space="preserve"> </w:t>
+      </w:r>
+      <w:r>
+        <w:t xml:space="preserve">sampling of birds using variable circular plot methods. This meant that</w:t>
+      </w:r>
+      <w:r>
+        <w:t xml:space="preserve"> </w:t>
+      </w:r>
+      <w:r>
+        <w:t xml:space="preserve">all sampling took place in the morning. Two field crews of two people</w:t>
+      </w:r>
+      <w:r>
+        <w:t xml:space="preserve"> </w:t>
+      </w:r>
+      <w:r>
+        <w:t xml:space="preserve">were available for full work days so that all 40 plots could be visited</w:t>
+      </w:r>
+      <w:r>
+        <w:t xml:space="preserve"> </w:t>
+      </w:r>
+      <w:r>
+        <w:t xml:space="preserve">in a short, 4 day time window.</w:t>
+      </w:r>
+    </w:p>
+    <w:p>
+      <w:pPr>
+        <w:pStyle w:val="BodyText"/>
+      </w:pPr>
+      <w:r>
+        <w:t xml:space="preserve">During the second sampling window, invertebrates were sampled</w:t>
+      </w:r>
+      <w:r>
+        <w:t xml:space="preserve"> </w:t>
+      </w:r>
+      <w:r>
+        <w:t xml:space="preserve">concurrently with vegetation sampling. Even though it would have been</w:t>
+      </w:r>
+      <w:r>
+        <w:t xml:space="preserve"> </w:t>
+      </w:r>
+      <w:r>
+        <w:t xml:space="preserve">ideal to complete the second sampling in a short time window, this was</w:t>
+      </w:r>
+      <w:r>
+        <w:t xml:space="preserve"> </w:t>
+      </w:r>
+      <w:r>
+        <w:t xml:space="preserve">not accomplished because only a single, two person crew was available;</w:t>
+      </w:r>
+      <w:r>
+        <w:t xml:space="preserve"> </w:t>
+      </w:r>
+      <w:r>
+        <w:t xml:space="preserve">vegetation sampling took longer than bird surveys; and because other</w:t>
+      </w:r>
+      <w:r>
+        <w:t xml:space="preserve"> </w:t>
+      </w:r>
+      <w:r>
+        <w:t xml:space="preserve">time demands on surveyors’ time meant that not every day could be</w:t>
+      </w:r>
+      <w:r>
+        <w:t xml:space="preserve"> </w:t>
+      </w:r>
+      <w:r>
+        <w:t xml:space="preserve">devoted to this project. This resulted in a much longer sampling window</w:t>
+      </w:r>
+      <w:r>
+        <w:t xml:space="preserve"> </w:t>
+      </w:r>
+      <w:r>
+        <w:t xml:space="preserve">of 23 days.</w:t>
+      </w:r>
+    </w:p>
+    <w:p>
+      <w:pPr>
+        <w:pStyle w:val="BodyText"/>
+      </w:pPr>
+      <w:r>
+        <w:drawing>
+          <wp:inline>
+            <wp:extent cx="5943600" cy="3675126"/>
+            <wp:effectExtent b="0" l="0" r="0" t="0"/>
+            <wp:docPr descr="Number of plots surveyed per day." title="" id="1" name="Picture"/>
+            <a:graphic>
+              <a:graphicData uri="http://schemas.openxmlformats.org/drawingml/2006/picture">
+                <pic:pic>
+                  <pic:nvPicPr>
+                    <pic:cNvPr descr="../images/plots_vs_julian_day.png" id="0" name="Picture"/>
+                    <pic:cNvPicPr>
+                      <a:picLocks noChangeArrowheads="1" noChangeAspect="1"/>
+                    </pic:cNvPicPr>
+                  </pic:nvPicPr>
+                  <pic:blipFill>
+                    <a:blip r:embed="rId26"/>
+                    <a:stretch>
+                      <a:fillRect/>
+                    </a:stretch>
+                  </pic:blipFill>
+                  <pic:spPr bwMode="auto">
+                    <a:xfrm>
+                      <a:off x="0" y="0"/>
+                      <a:ext cx="5943600" cy="3675126"/>
+                    </a:xfrm>
+                    <a:prstGeom prst="rect">
+                      <a:avLst/>
+                    </a:prstGeom>
+                    <a:noFill/>
+                    <a:ln w="9525">
+                      <a:noFill/>
+                      <a:headEnd/>
+                      <a:tailEnd/>
+                    </a:ln>
+                  </pic:spPr>
+                </pic:pic>
+              </a:graphicData>
+            </a:graphic>
+          </wp:inline>
+        </w:drawing>
+      </w:r>
+      <w:r>
+        <w:br/>
+      </w:r>
+      <w:r>
+        <w:t xml:space="preserve">Number of plots surveyed per day.</w:t>
+      </w:r>
+    </w:p>
+    <w:p>
+      <w:pPr>
+        <w:pStyle w:val="BodyText"/>
+      </w:pPr>
+      <w:r>
         <w:t xml:space="preserve">Arthropods were sampled within a 100 m</w:t>
       </w:r>
       <w:r>
@@ -1212,11 +1421,11 @@
       <w:pPr>
         <w:pStyle w:val="Heading2"/>
       </w:pPr>
-      <w:bookmarkStart w:id="26" w:name="laboratory-methods"/>
+      <w:bookmarkStart w:id="27" w:name="laboratory-methods"/>
       <w:r>
         <w:t xml:space="preserve">Laboratory methods</w:t>
       </w:r>
-      <w:bookmarkEnd w:id="26"/>
+      <w:bookmarkEnd w:id="27"/>
     </w:p>
     <w:p>
       <w:pPr>
@@ -1301,7 +1510,7 @@
       <w:r>
         <w:t xml:space="preserve">(</w:t>
       </w:r>
-      <w:hyperlink r:id="rId27">
+      <w:hyperlink r:id="rId28">
         <w:r>
           <w:rPr>
             <w:rStyle w:val="Hyperlink"/>
@@ -1471,7 +1680,7 @@
       <w:r>
         <w:t xml:space="preserve">(</w:t>
       </w:r>
-      <w:hyperlink r:id="rId28">
+      <w:hyperlink r:id="rId29">
         <w:r>
           <w:rPr>
             <w:rStyle w:val="Hyperlink"/>
@@ -1488,7 +1697,7 @@
       <w:r>
         <w:t xml:space="preserve">Arctos project (</w:t>
       </w:r>
-      <w:hyperlink r:id="rId29">
+      <w:hyperlink r:id="rId30">
         <w:r>
           <w:rPr>
             <w:rStyle w:val="Hyperlink"/>
@@ -1511,7 +1720,7 @@
       <w:r>
         <w:t xml:space="preserve">Information Facility (</w:t>
       </w:r>
-      <w:hyperlink r:id="rId30">
+      <w:hyperlink r:id="rId31">
         <w:r>
           <w:rPr>
             <w:rStyle w:val="Hyperlink"/>
@@ -1527,11 +1736,11 @@
       <w:pPr>
         <w:pStyle w:val="Heading2"/>
       </w:pPr>
-      <w:bookmarkStart w:id="31" w:name="data-analysis"/>
+      <w:bookmarkStart w:id="32" w:name="data-analysis"/>
       <w:r>
         <w:t xml:space="preserve">Data analysis</w:t>
       </w:r>
-      <w:bookmarkEnd w:id="31"/>
+      <w:bookmarkEnd w:id="32"/>
     </w:p>
     <w:p>
       <w:pPr>
@@ -1631,7 +1840,7 @@
       <w:r>
         <w:t xml:space="preserve"> </w:t>
       </w:r>
-      <w:hyperlink r:id="rId32">
+      <w:hyperlink r:id="rId33">
         <w:r>
           <w:rPr>
             <w:rStyle w:val="Hyperlink"/>
@@ -1720,7 +1929,7 @@
       <w:r>
         <w:t xml:space="preserve"> </w:t>
       </w:r>
-      <w:hyperlink r:id="rId33">
+      <w:hyperlink r:id="rId34">
         <w:r>
           <w:rPr>
             <w:rStyle w:val="Hyperlink"/>
@@ -1893,14 +2102,14 @@
       <w:pPr>
         <w:pStyle w:val="Heading1"/>
       </w:pPr>
-      <w:bookmarkStart w:id="34" w:name="references"/>
+      <w:bookmarkStart w:id="35" w:name="references"/>
       <w:r>
         <w:t xml:space="preserve">References</w:t>
       </w:r>
-      <w:bookmarkEnd w:id="34"/>
-    </w:p>
-    <w:bookmarkStart w:id="91" w:name="refs"/>
-    <w:bookmarkStart w:id="36" w:name="ref-105th_Congress_1997"/>
+      <w:bookmarkEnd w:id="35"/>
+    </w:p>
+    <w:bookmarkStart w:id="94" w:name="refs"/>
+    <w:bookmarkStart w:id="37" w:name="ref-105th_Congress_1997"/>
     <w:p>
       <w:pPr>
         <w:pStyle w:val="Bibliography"/>
@@ -1971,7 +2180,7 @@
       <w:r>
         <w:t xml:space="preserve"> </w:t>
       </w:r>
-      <w:hyperlink r:id="rId35">
+      <w:hyperlink r:id="rId36">
         <w:r>
           <w:rPr>
             <w:rStyle w:val="Hyperlink"/>
@@ -1983,8 +2192,8 @@
         <w:t xml:space="preserve">.</w:t>
       </w:r>
     </w:p>
-    <w:bookmarkEnd w:id="36"/>
-    <w:bookmarkStart w:id="38" w:name="ref-96th_Congress_1980"/>
+    <w:bookmarkEnd w:id="37"/>
+    <w:bookmarkStart w:id="39" w:name="ref-96th_Congress_1980"/>
     <w:p>
       <w:pPr>
         <w:pStyle w:val="Bibliography"/>
@@ -2055,7 +2264,7 @@
       <w:r>
         <w:t xml:space="preserve"> </w:t>
       </w:r>
-      <w:hyperlink r:id="rId37">
+      <w:hyperlink r:id="rId38">
         <w:r>
           <w:rPr>
             <w:rStyle w:val="Hyperlink"/>
@@ -2067,8 +2276,8 @@
         <w:t xml:space="preserve">.</w:t>
       </w:r>
     </w:p>
-    <w:bookmarkEnd w:id="38"/>
-    <w:bookmarkStart w:id="40" w:name="ref-Altschul_et_al_1990"/>
+    <w:bookmarkEnd w:id="39"/>
+    <w:bookmarkStart w:id="41" w:name="ref-Altschul_et_al_1990"/>
     <w:p>
       <w:pPr>
         <w:pStyle w:val="Bibliography"/>
@@ -2100,7 +2309,7 @@
       <w:r>
         <w:t xml:space="preserve">doi:</w:t>
       </w:r>
-      <w:hyperlink r:id="rId39">
+      <w:hyperlink r:id="rId40">
         <w:r>
           <w:rPr>
             <w:rStyle w:val="Hyperlink"/>
@@ -2112,8 +2321,8 @@
         <w:t xml:space="preserve">.</w:t>
       </w:r>
     </w:p>
-    <w:bookmarkEnd w:id="40"/>
-    <w:bookmarkStart w:id="42" w:name="ref-Blaxter_et_al_2005"/>
+    <w:bookmarkEnd w:id="41"/>
+    <w:bookmarkStart w:id="43" w:name="ref-Blaxter_et_al_2005"/>
     <w:p>
       <w:pPr>
         <w:pStyle w:val="Bibliography"/>
@@ -2157,7 +2366,7 @@
       <w:r>
         <w:t xml:space="preserve">doi:</w:t>
       </w:r>
-      <w:hyperlink r:id="rId41">
+      <w:hyperlink r:id="rId42">
         <w:r>
           <w:rPr>
             <w:rStyle w:val="Hyperlink"/>
@@ -2169,8 +2378,8 @@
         <w:t xml:space="preserve">.</w:t>
       </w:r>
     </w:p>
-    <w:bookmarkEnd w:id="42"/>
-    <w:bookmarkStart w:id="44" w:name="ref-Bowser_et_al_2020"/>
+    <w:bookmarkEnd w:id="43"/>
+    <w:bookmarkStart w:id="45" w:name="ref-Bowser_et_al_2020"/>
     <w:p>
       <w:pPr>
         <w:pStyle w:val="Bibliography"/>
@@ -2220,7 +2429,7 @@
       <w:r>
         <w:t xml:space="preserve">doi:</w:t>
       </w:r>
-      <w:hyperlink r:id="rId43">
+      <w:hyperlink r:id="rId44">
         <w:r>
           <w:rPr>
             <w:rStyle w:val="Hyperlink"/>
@@ -2232,8 +2441,8 @@
         <w:t xml:space="preserve">.</w:t>
       </w:r>
     </w:p>
-    <w:bookmarkEnd w:id="44"/>
-    <w:bookmarkStart w:id="46" w:name="ref-Bowser_et_al_2017"/>
+    <w:bookmarkEnd w:id="45"/>
+    <w:bookmarkStart w:id="47" w:name="ref-Bowser_et_al_2017"/>
     <w:p>
       <w:pPr>
         <w:pStyle w:val="Bibliography"/>
@@ -2271,7 +2480,7 @@
       <w:r>
         <w:t xml:space="preserve">doi:</w:t>
       </w:r>
-      <w:hyperlink r:id="rId45">
+      <w:hyperlink r:id="rId46">
         <w:r>
           <w:rPr>
             <w:rStyle w:val="Hyperlink"/>
@@ -2283,8 +2492,8 @@
         <w:t xml:space="preserve">.</w:t>
       </w:r>
     </w:p>
-    <w:bookmarkEnd w:id="46"/>
-    <w:bookmarkStart w:id="48" w:name="ref-Bush_2019"/>
+    <w:bookmarkEnd w:id="47"/>
+    <w:bookmarkStart w:id="49" w:name="ref-Bush_2019"/>
     <w:p>
       <w:pPr>
         <w:pStyle w:val="Bibliography"/>
@@ -2328,7 +2537,7 @@
       <w:r>
         <w:t xml:space="preserve">doi:</w:t>
       </w:r>
-      <w:hyperlink r:id="rId47">
+      <w:hyperlink r:id="rId48">
         <w:r>
           <w:rPr>
             <w:rStyle w:val="Hyperlink"/>
@@ -2340,8 +2549,8 @@
         <w:t xml:space="preserve">.</w:t>
       </w:r>
     </w:p>
-    <w:bookmarkEnd w:id="48"/>
-    <w:bookmarkStart w:id="50" w:name="ref-Clark_et_al_2016"/>
+    <w:bookmarkEnd w:id="49"/>
+    <w:bookmarkStart w:id="51" w:name="ref-Clark_et_al_2016"/>
     <w:p>
       <w:pPr>
         <w:pStyle w:val="Bibliography"/>
@@ -2373,7 +2582,7 @@
       <w:r>
         <w:t xml:space="preserve">doi:</w:t>
       </w:r>
-      <w:hyperlink r:id="rId49">
+      <w:hyperlink r:id="rId50">
         <w:r>
           <w:rPr>
             <w:rStyle w:val="Hyperlink"/>
@@ -2385,8 +2594,53 @@
         <w:t xml:space="preserve">.</w:t>
       </w:r>
     </w:p>
-    <w:bookmarkEnd w:id="50"/>
-    <w:bookmarkStart w:id="52" w:name="ref-Gibson_et_al_2015"/>
+    <w:bookmarkEnd w:id="51"/>
+    <w:bookmarkStart w:id="53" w:name="ref-Devarajan_et_al_2020"/>
+    <w:p>
+      <w:pPr>
+        <w:pStyle w:val="Bibliography"/>
+      </w:pPr>
+      <w:r>
+        <w:t xml:space="preserve">Devarajan, K., Morelli, T.L., and Tenan, S. 2020. Multi-species</w:t>
+      </w:r>
+      <w:r>
+        <w:t xml:space="preserve"> </w:t>
+      </w:r>
+      <w:r>
+        <w:t xml:space="preserve">occupancy models: Review, roadmap, and recommendations. Ecography</w:t>
+      </w:r>
+      <w:r>
+        <w:t xml:space="preserve"> </w:t>
+      </w:r>
+      <w:r>
+        <w:rPr>
+          <w:b/>
+        </w:rPr>
+        <w:t xml:space="preserve">43</w:t>
+      </w:r>
+      <w:r>
+        <w:t xml:space="preserve">: 1612–1624.</w:t>
+      </w:r>
+      <w:r>
+        <w:t xml:space="preserve"> </w:t>
+      </w:r>
+      <w:r>
+        <w:t xml:space="preserve">doi:</w:t>
+      </w:r>
+      <w:hyperlink r:id="rId52">
+        <w:r>
+          <w:rPr>
+            <w:rStyle w:val="Hyperlink"/>
+          </w:rPr>
+          <w:t xml:space="preserve">10.1111/ecog.04957</w:t>
+        </w:r>
+      </w:hyperlink>
+      <w:r>
+        <w:t xml:space="preserve">.</w:t>
+      </w:r>
+    </w:p>
+    <w:bookmarkEnd w:id="53"/>
+    <w:bookmarkStart w:id="55" w:name="ref-Gibson_et_al_2015"/>
     <w:p>
       <w:pPr>
         <w:pStyle w:val="Bibliography"/>
@@ -2430,7 +2684,7 @@
       <w:r>
         <w:t xml:space="preserve">doi:</w:t>
       </w:r>
-      <w:hyperlink r:id="rId51">
+      <w:hyperlink r:id="rId54">
         <w:r>
           <w:rPr>
             <w:rStyle w:val="Hyperlink"/>
@@ -2442,8 +2696,8 @@
         <w:t xml:space="preserve">.</w:t>
       </w:r>
     </w:p>
-    <w:bookmarkEnd w:id="52"/>
-    <w:bookmarkStart w:id="54" w:name="ref-Hajibabaei_et_al_2016"/>
+    <w:bookmarkEnd w:id="55"/>
+    <w:bookmarkStart w:id="57" w:name="ref-Hajibabaei_et_al_2016"/>
     <w:p>
       <w:pPr>
         <w:pStyle w:val="Bibliography"/>
@@ -2487,7 +2741,7 @@
       <w:r>
         <w:t xml:space="preserve">doi:</w:t>
       </w:r>
-      <w:hyperlink r:id="rId53">
+      <w:hyperlink r:id="rId56">
         <w:r>
           <w:rPr>
             <w:rStyle w:val="Hyperlink"/>
@@ -2499,8 +2753,8 @@
         <w:t xml:space="preserve">.</w:t>
       </w:r>
     </w:p>
-    <w:bookmarkEnd w:id="54"/>
-    <w:bookmarkStart w:id="56" w:name="ref-Homer_et_al_2015"/>
+    <w:bookmarkEnd w:id="57"/>
+    <w:bookmarkStart w:id="59" w:name="ref-Homer_et_al_2015"/>
     <w:p>
       <w:pPr>
         <w:pStyle w:val="Bibliography"/>
@@ -2553,7 +2807,7 @@
       <w:r>
         <w:t xml:space="preserve"> </w:t>
       </w:r>
-      <w:hyperlink r:id="rId55">
+      <w:hyperlink r:id="rId58">
         <w:r>
           <w:rPr>
             <w:rStyle w:val="Hyperlink"/>
@@ -2565,8 +2819,8 @@
         <w:t xml:space="preserve">.</w:t>
       </w:r>
     </w:p>
-    <w:bookmarkEnd w:id="56"/>
-    <w:bookmarkStart w:id="58" w:name="ref-Jenkerson_2010"/>
+    <w:bookmarkEnd w:id="59"/>
+    <w:bookmarkStart w:id="61" w:name="ref-Jenkerson_2010"/>
     <w:p>
       <w:pPr>
         <w:pStyle w:val="Bibliography"/>
@@ -2589,7 +2843,7 @@
       <w:r>
         <w:t xml:space="preserve"> </w:t>
       </w:r>
-      <w:hyperlink r:id="rId57">
+      <w:hyperlink r:id="rId60">
         <w:r>
           <w:rPr>
             <w:rStyle w:val="Hyperlink"/>
@@ -2601,8 +2855,8 @@
         <w:t xml:space="preserve">.</w:t>
       </w:r>
     </w:p>
-    <w:bookmarkEnd w:id="58"/>
-    <w:bookmarkStart w:id="60" w:name="ref-Joseph_2013"/>
+    <w:bookmarkEnd w:id="61"/>
+    <w:bookmarkStart w:id="63" w:name="ref-Joseph_2013"/>
     <w:p>
       <w:pPr>
         <w:pStyle w:val="Bibliography"/>
@@ -2619,7 +2873,7 @@
       <w:r>
         <w:t xml:space="preserve"> </w:t>
       </w:r>
-      <w:hyperlink r:id="rId59">
+      <w:hyperlink r:id="rId62">
         <w:r>
           <w:rPr>
             <w:rStyle w:val="Hyperlink"/>
@@ -2631,8 +2885,8 @@
         <w:t xml:space="preserve">.</w:t>
       </w:r>
     </w:p>
-    <w:bookmarkEnd w:id="60"/>
-    <w:bookmarkStart w:id="62" w:name="ref-MacKenzie_et_al_2002"/>
+    <w:bookmarkEnd w:id="63"/>
+    <w:bookmarkStart w:id="65" w:name="ref-MacKenzie_et_al_2002"/>
     <w:p>
       <w:pPr>
         <w:pStyle w:val="Bibliography"/>
@@ -2670,7 +2924,7 @@
       <w:r>
         <w:t xml:space="preserve">doi:</w:t>
       </w:r>
-      <w:hyperlink r:id="rId61">
+      <w:hyperlink r:id="rId64">
         <w:r>
           <w:rPr>
             <w:rStyle w:val="Hyperlink"/>
@@ -2682,8 +2936,8 @@
         <w:t xml:space="preserve">.</w:t>
       </w:r>
     </w:p>
-    <w:bookmarkEnd w:id="62"/>
-    <w:bookmarkStart w:id="63" w:name="ref-MacKenzie_et_al_2006"/>
+    <w:bookmarkEnd w:id="65"/>
+    <w:bookmarkStart w:id="66" w:name="ref-MacKenzie_et_al_2006"/>
     <w:p>
       <w:pPr>
         <w:pStyle w:val="Bibliography"/>
@@ -2704,8 +2958,8 @@
         <w:t xml:space="preserve">New York.</w:t>
       </w:r>
     </w:p>
-    <w:bookmarkEnd w:id="63"/>
-    <w:bookmarkStart w:id="65" w:name="ref-Magness_et_al_2008"/>
+    <w:bookmarkEnd w:id="66"/>
+    <w:bookmarkStart w:id="68" w:name="ref-Magness_et_al_2008"/>
     <w:p>
       <w:pPr>
         <w:pStyle w:val="Bibliography"/>
@@ -2764,7 +3018,7 @@
       <w:r>
         <w:t xml:space="preserve">doi:</w:t>
       </w:r>
-      <w:hyperlink r:id="rId64">
+      <w:hyperlink r:id="rId67">
         <w:r>
           <w:rPr>
             <w:rStyle w:val="Hyperlink"/>
@@ -2776,8 +3030,8 @@
         <w:t xml:space="preserve">.</w:t>
       </w:r>
     </w:p>
-    <w:bookmarkEnd w:id="65"/>
-    <w:bookmarkStart w:id="67" w:name="ref-Morton_et_al_2009"/>
+    <w:bookmarkEnd w:id="68"/>
+    <w:bookmarkStart w:id="70" w:name="ref-Morton_et_al_2009"/>
     <w:p>
       <w:pPr>
         <w:pStyle w:val="Bibliography"/>
@@ -2839,7 +3093,7 @@
       <w:r>
         <w:t xml:space="preserve"> </w:t>
       </w:r>
-      <w:hyperlink r:id="rId66">
+      <w:hyperlink r:id="rId69">
         <w:r>
           <w:rPr>
             <w:rStyle w:val="Hyperlink"/>
@@ -2851,8 +3105,8 @@
         <w:t xml:space="preserve">.</w:t>
       </w:r>
     </w:p>
-    <w:bookmarkEnd w:id="67"/>
-    <w:bookmarkStart w:id="69" w:name="ref-Penev_et_al_2017"/>
+    <w:bookmarkEnd w:id="70"/>
+    <w:bookmarkStart w:id="72" w:name="ref-Penev_et_al_2017"/>
     <w:p>
       <w:pPr>
         <w:pStyle w:val="Bibliography"/>
@@ -2896,7 +3150,7 @@
       <w:r>
         <w:t xml:space="preserve">doi:</w:t>
       </w:r>
-      <w:hyperlink r:id="rId68">
+      <w:hyperlink r:id="rId71">
         <w:r>
           <w:rPr>
             <w:rStyle w:val="Hyperlink"/>
@@ -2908,8 +3162,8 @@
         <w:t xml:space="preserve">.</w:t>
       </w:r>
     </w:p>
-    <w:bookmarkEnd w:id="69"/>
-    <w:bookmarkStart w:id="71" w:name="ref-Plummer_2003"/>
+    <w:bookmarkEnd w:id="72"/>
+    <w:bookmarkStart w:id="74" w:name="ref-Plummer_2003"/>
     <w:p>
       <w:pPr>
         <w:pStyle w:val="Bibliography"/>
@@ -2968,7 +3222,7 @@
       <w:r>
         <w:t xml:space="preserve"> </w:t>
       </w:r>
-      <w:hyperlink r:id="rId70">
+      <w:hyperlink r:id="rId73">
         <w:r>
           <w:rPr>
             <w:rStyle w:val="Hyperlink"/>
@@ -2980,8 +3234,8 @@
         <w:t xml:space="preserve">.</w:t>
       </w:r>
     </w:p>
-    <w:bookmarkEnd w:id="71"/>
-    <w:bookmarkStart w:id="73" w:name="ref-Plummer_2019"/>
+    <w:bookmarkEnd w:id="74"/>
+    <w:bookmarkStart w:id="76" w:name="ref-Plummer_2019"/>
     <w:p>
       <w:pPr>
         <w:pStyle w:val="Bibliography"/>
@@ -2998,7 +3252,7 @@
       <w:r>
         <w:t xml:space="preserve"> </w:t>
       </w:r>
-      <w:hyperlink r:id="rId72">
+      <w:hyperlink r:id="rId75">
         <w:r>
           <w:rPr>
             <w:rStyle w:val="Hyperlink"/>
@@ -3010,8 +3264,8 @@
         <w:t xml:space="preserve">.</w:t>
       </w:r>
     </w:p>
-    <w:bookmarkEnd w:id="73"/>
-    <w:bookmarkStart w:id="75" w:name="ref-Ratnasingham_Hebert_2007"/>
+    <w:bookmarkEnd w:id="76"/>
+    <w:bookmarkStart w:id="78" w:name="ref-Ratnasingham_Hebert_2007"/>
     <w:p>
       <w:pPr>
         <w:pStyle w:val="Bibliography"/>
@@ -3049,7 +3303,7 @@
       <w:r>
         <w:t xml:space="preserve">doi:</w:t>
       </w:r>
-      <w:hyperlink r:id="rId74">
+      <w:hyperlink r:id="rId77">
         <w:r>
           <w:rPr>
             <w:rStyle w:val="Hyperlink"/>
@@ -3061,8 +3315,8 @@
         <w:t xml:space="preserve">.</w:t>
       </w:r>
     </w:p>
-    <w:bookmarkEnd w:id="75"/>
-    <w:bookmarkStart w:id="77" w:name="ref-Ratnasingham_Hebert_2013"/>
+    <w:bookmarkEnd w:id="78"/>
+    <w:bookmarkStart w:id="80" w:name="ref-Ratnasingham_Hebert_2013"/>
     <w:p>
       <w:pPr>
         <w:pStyle w:val="Bibliography"/>
@@ -3100,7 +3354,7 @@
       <w:r>
         <w:t xml:space="preserve">doi:</w:t>
       </w:r>
-      <w:hyperlink r:id="rId76">
+      <w:hyperlink r:id="rId79">
         <w:r>
           <w:rPr>
             <w:rStyle w:val="Hyperlink"/>
@@ -3112,8 +3366,8 @@
         <w:t xml:space="preserve">.</w:t>
       </w:r>
     </w:p>
-    <w:bookmarkEnd w:id="77"/>
-    <w:bookmarkStart w:id="79" w:name="ref-R_Core_Team_2020"/>
+    <w:bookmarkEnd w:id="80"/>
+    <w:bookmarkStart w:id="82" w:name="ref-R_Core_Team_2020"/>
     <w:p>
       <w:pPr>
         <w:pStyle w:val="Bibliography"/>
@@ -3136,7 +3390,7 @@
       <w:r>
         <w:t xml:space="preserve"> </w:t>
       </w:r>
-      <w:hyperlink r:id="rId78">
+      <w:hyperlink r:id="rId81">
         <w:r>
           <w:rPr>
             <w:rStyle w:val="Hyperlink"/>
@@ -3148,8 +3402,8 @@
         <w:t xml:space="preserve">.</w:t>
       </w:r>
     </w:p>
-    <w:bookmarkEnd w:id="79"/>
-    <w:bookmarkStart w:id="81" w:name="ref-Taylor_1983"/>
+    <w:bookmarkEnd w:id="82"/>
+    <w:bookmarkStart w:id="84" w:name="ref-Taylor_1983"/>
     <w:p>
       <w:pPr>
         <w:pStyle w:val="Bibliography"/>
@@ -3193,7 +3447,7 @@
       <w:r>
         <w:t xml:space="preserve"> </w:t>
       </w:r>
-      <w:hyperlink r:id="rId80">
+      <w:hyperlink r:id="rId83">
         <w:r>
           <w:rPr>
             <w:rStyle w:val="Hyperlink"/>
@@ -3205,8 +3459,8 @@
         <w:t xml:space="preserve">.</w:t>
       </w:r>
     </w:p>
-    <w:bookmarkEnd w:id="81"/>
-    <w:bookmarkStart w:id="83" w:name="ref-Wickham_2007"/>
+    <w:bookmarkEnd w:id="84"/>
+    <w:bookmarkStart w:id="86" w:name="ref-Wickham_2007"/>
     <w:p>
       <w:pPr>
         <w:pStyle w:val="Bibliography"/>
@@ -3235,7 +3489,7 @@
       <w:r>
         <w:t xml:space="preserve"> </w:t>
       </w:r>
-      <w:hyperlink r:id="rId82">
+      <w:hyperlink r:id="rId85">
         <w:r>
           <w:rPr>
             <w:rStyle w:val="Hyperlink"/>
@@ -3247,8 +3501,8 @@
         <w:t xml:space="preserve">.</w:t>
       </w:r>
     </w:p>
-    <w:bookmarkEnd w:id="83"/>
-    <w:bookmarkStart w:id="85" w:name="ref-Woodward_Beever_2010"/>
+    <w:bookmarkEnd w:id="86"/>
+    <w:bookmarkStart w:id="88" w:name="ref-Woodward_Beever_2010"/>
     <w:p>
       <w:pPr>
         <w:pStyle w:val="Bibliography"/>
@@ -3274,7 +3528,7 @@
       <w:r>
         <w:t xml:space="preserve">doi:</w:t>
       </w:r>
-      <w:hyperlink r:id="rId84">
+      <w:hyperlink r:id="rId87">
         <w:r>
           <w:rPr>
             <w:rStyle w:val="Hyperlink"/>
@@ -3286,8 +3540,8 @@
         <w:t xml:space="preserve">.</w:t>
       </w:r>
     </w:p>
-    <w:bookmarkEnd w:id="85"/>
-    <w:bookmarkStart w:id="87" w:name="ref-Xie2014"/>
+    <w:bookmarkEnd w:id="88"/>
+    <w:bookmarkStart w:id="90" w:name="ref-Xie2014"/>
     <w:p>
       <w:pPr>
         <w:pStyle w:val="Bibliography"/>
@@ -3331,7 +3585,7 @@
       <w:r>
         <w:t xml:space="preserve"> </w:t>
       </w:r>
-      <w:hyperlink r:id="rId86">
+      <w:hyperlink r:id="rId89">
         <w:r>
           <w:rPr>
             <w:rStyle w:val="Hyperlink"/>
@@ -3343,8 +3597,8 @@
         <w:t xml:space="preserve">.</w:t>
       </w:r>
     </w:p>
-    <w:bookmarkEnd w:id="87"/>
-    <w:bookmarkStart w:id="89" w:name="ref-Xie2015"/>
+    <w:bookmarkEnd w:id="90"/>
+    <w:bookmarkStart w:id="92" w:name="ref-Xie2015"/>
     <w:p>
       <w:pPr>
         <w:pStyle w:val="Bibliography"/>
@@ -3361,7 +3615,7 @@
       <w:r>
         <w:t xml:space="preserve"> </w:t>
       </w:r>
-      <w:hyperlink r:id="rId88">
+      <w:hyperlink r:id="rId91">
         <w:r>
           <w:rPr>
             <w:rStyle w:val="Hyperlink"/>
@@ -3373,8 +3627,8 @@
         <w:t xml:space="preserve">.</w:t>
       </w:r>
     </w:p>
-    <w:bookmarkEnd w:id="89"/>
-    <w:bookmarkStart w:id="90" w:name="ref-Xie2020"/>
+    <w:bookmarkEnd w:id="92"/>
+    <w:bookmarkStart w:id="93" w:name="ref-Xie2020"/>
     <w:p>
       <w:pPr>
         <w:pStyle w:val="Bibliography"/>
@@ -3391,7 +3645,7 @@
       <w:r>
         <w:t xml:space="preserve"> </w:t>
       </w:r>
-      <w:hyperlink r:id="rId88">
+      <w:hyperlink r:id="rId91">
         <w:r>
           <w:rPr>
             <w:rStyle w:val="Hyperlink"/>
@@ -3403,17 +3657,17 @@
         <w:t xml:space="preserve">.</w:t>
       </w:r>
     </w:p>
-    <w:bookmarkEnd w:id="90"/>
-    <w:bookmarkEnd w:id="91"/>
+    <w:bookmarkEnd w:id="93"/>
+    <w:bookmarkEnd w:id="94"/>
     <w:p>
       <w:pPr>
         <w:pStyle w:val="Heading1"/>
       </w:pPr>
-      <w:bookmarkStart w:id="92" w:name="figures-and-figure-captions"/>
+      <w:bookmarkStart w:id="95" w:name="figures-and-figure-captions"/>
       <w:r>
         <w:t xml:space="preserve">Figures and Figure Captions</w:t>
       </w:r>
-      <w:bookmarkEnd w:id="92"/>
+      <w:bookmarkEnd w:id="95"/>
     </w:p>
     <w:sectPr>
       <w:footerReference w:type="default" r:id="rId9"/>

</xml_diff>

<commit_message>
Begin considering model assumptions
</commit_message>
<xml_diff>
--- a/documents/manuscript/manuscript.docx
+++ b/documents/manuscript/manuscript.docx
@@ -1088,22 +1088,31 @@
         <w:pStyle w:val="FirstParagraph"/>
       </w:pPr>
       <w:r>
-        <w:t xml:space="preserve">A systematic sampling desing was chosen. A grid with 500 m spacing</w:t>
-      </w:r>
-      <w:r>
-        <w:t xml:space="preserve"> </w:t>
-      </w:r>
-      <w:r>
-        <w:t xml:space="preserve">between points was chosen by using the coordinates of the centroids of</w:t>
-      </w:r>
-      <w:r>
-        <w:t xml:space="preserve"> </w:t>
-      </w:r>
-      <w:r>
-        <w:t xml:space="preserve">the 250 m pixels from the Alaska eMODIS product (Jenkerson et al.</w:t>
-      </w:r>
-      <w:r>
-        <w:t xml:space="preserve"> </w:t>
+        <w:t xml:space="preserve">We chose a systematic sampling design because of its simplicity and</w:t>
+      </w:r>
+      <w:r>
+        <w:t xml:space="preserve"> </w:t>
+      </w:r>
+      <w:r>
+        <w:t xml:space="preserve">because could be used to obtained unbiased estimates representing the</w:t>
+      </w:r>
+      <w:r>
+        <w:t xml:space="preserve"> </w:t>
+      </w:r>
+      <w:r>
+        <w:t xml:space="preserve">entire study area. A grid with 500 m spacing between points was chosen</w:t>
+      </w:r>
+      <w:r>
+        <w:t xml:space="preserve"> </w:t>
+      </w:r>
+      <w:r>
+        <w:t xml:space="preserve">by using the coordinates of the centroids of the 250 m pixels from the</w:t>
+      </w:r>
+      <w:r>
+        <w:t xml:space="preserve"> </w:t>
+      </w:r>
+      <w:r>
+        <w:t xml:space="preserve">Alaska eMODIS product (Jenkerson et al. </w:t>
       </w:r>
       <w:hyperlink w:anchor="ref-Jenkerson_2010">
         <w:r>
@@ -1114,19 +1123,19 @@
         </w:r>
       </w:hyperlink>
       <w:r>
-        <w:t xml:space="preserve">), choosing every other centroid to make a</w:t>
-      </w:r>
-      <w:r>
-        <w:t xml:space="preserve"> </w:t>
-      </w:r>
-      <w:r>
-        <w:t xml:space="preserve">grid of sites having 500 m spacing. The resulting sample frame consisted</w:t>
-      </w:r>
-      <w:r>
-        <w:t xml:space="preserve"> </w:t>
-      </w:r>
-      <w:r>
-        <w:t xml:space="preserve">of 40 terrestrial sites.</w:t>
+        <w:t xml:space="preserve">),</w:t>
+      </w:r>
+      <w:r>
+        <w:t xml:space="preserve"> </w:t>
+      </w:r>
+      <w:r>
+        <w:t xml:space="preserve">choosing every other centroid to make a grid of sites having 500 m</w:t>
+      </w:r>
+      <w:r>
+        <w:t xml:space="preserve"> </w:t>
+      </w:r>
+      <w:r>
+        <w:t xml:space="preserve">spacing. The resulting sample frame consisted of 40 terrestrial sites.</w:t>
       </w:r>
     </w:p>
     <w:p>
@@ -1479,7 +1488,7 @@
         <w:t xml:space="preserve"> </w:t>
       </w:r>
       <w:r>
-        <w:t xml:space="preserve">have been betted for obtaining estimates of imperfect detection and</w:t>
+        <w:t xml:space="preserve">have been better for obtaining estimates of imperfect detection and</w:t>
       </w:r>
       <w:r>
         <w:t xml:space="preserve"> </w:t>
@@ -1606,7 +1615,17 @@
     </w:p>
     <w:p>
       <w:pPr>
-        <w:pStyle w:val="BodyText"/>
+        <w:pStyle w:val="Heading2"/>
+      </w:pPr>
+      <w:bookmarkStart w:id="29" w:name="molecular-identifications"/>
+      <w:r>
+        <w:t xml:space="preserve">Molecular identifications</w:t>
+      </w:r>
+      <w:bookmarkEnd w:id="29"/>
+    </w:p>
+    <w:p>
+      <w:pPr>
+        <w:pStyle w:val="FirstParagraph"/>
       </w:pPr>
       <w:r>
         <w:t xml:space="preserve">Invertebrate sequences that could not be confidently assigned to</w:t>
@@ -1733,7 +1752,7 @@
       <w:r>
         <w:t xml:space="preserve">(</w:t>
       </w:r>
-      <w:hyperlink r:id="rId29">
+      <w:hyperlink r:id="rId30">
         <w:r>
           <w:rPr>
             <w:rStyle w:val="Hyperlink"/>
@@ -1750,7 +1769,7 @@
       <w:r>
         <w:t xml:space="preserve">Arctos project (</w:t>
       </w:r>
-      <w:hyperlink r:id="rId30">
+      <w:hyperlink r:id="rId31">
         <w:r>
           <w:rPr>
             <w:rStyle w:val="Hyperlink"/>
@@ -1773,7 +1792,7 @@
       <w:r>
         <w:t xml:space="preserve">Information Facility (</w:t>
       </w:r>
-      <w:hyperlink r:id="rId31">
+      <w:hyperlink r:id="rId32">
         <w:r>
           <w:rPr>
             <w:rStyle w:val="Hyperlink"/>
@@ -1787,22 +1806,230 @@
     </w:p>
     <w:p>
       <w:pPr>
+        <w:pStyle w:val="BodyText"/>
+      </w:pPr>
+      <w:r>
+        <w:t xml:space="preserve">In the time since Bowser et al. (</w:t>
+      </w:r>
+      <w:hyperlink w:anchor="ref-Bowser_et_al_2020">
+        <w:r>
+          <w:rPr>
+            <w:rStyle w:val="Hyperlink"/>
+          </w:rPr>
+          <w:t xml:space="preserve">2020</w:t>
+        </w:r>
+      </w:hyperlink>
+      <w:r>
+        <w:t xml:space="preserve">) was</w:t>
+      </w:r>
+      <w:r>
+        <w:t xml:space="preserve"> </w:t>
+      </w:r>
+      <w:r>
+        <w:t xml:space="preserve">published, a handfull of identifications of the records on Arctos have</w:t>
+      </w:r>
+      <w:r>
+        <w:t xml:space="preserve"> </w:t>
+      </w:r>
+      <w:r>
+        <w:t xml:space="preserve">been improved based on new data that became available in the reference</w:t>
+      </w:r>
+      <w:r>
+        <w:t xml:space="preserve"> </w:t>
+      </w:r>
+      <w:r>
+        <w:t xml:space="preserve">databases (Ratnasingham and Hebert</w:t>
+      </w:r>
+      <w:r>
+        <w:t xml:space="preserve"> </w:t>
+      </w:r>
+      <w:hyperlink w:anchor="ref-Ratnasingham_Hebert_2007">
+        <w:r>
+          <w:rPr>
+            <w:rStyle w:val="Hyperlink"/>
+          </w:rPr>
+          <w:t xml:space="preserve">2007</w:t>
+        </w:r>
+      </w:hyperlink>
+      <w:r>
+        <w:t xml:space="preserve">; Clark et al.</w:t>
+      </w:r>
+      <w:r>
+        <w:t xml:space="preserve"> </w:t>
+      </w:r>
+      <w:hyperlink w:anchor="ref-Clark_et_al_2016">
+        <w:r>
+          <w:rPr>
+            <w:rStyle w:val="Hyperlink"/>
+          </w:rPr>
+          <w:t xml:space="preserve">2016</w:t>
+        </w:r>
+      </w:hyperlink>
+      <w:r>
+        <w:t xml:space="preserve">).</w:t>
+      </w:r>
+    </w:p>
+    <w:p>
+      <w:pPr>
+        <w:pStyle w:val="BodyText"/>
+      </w:pPr>
+      <w:r>
+        <w:t xml:space="preserve">A summary of identfications from all HTS occurrences from sweep net</w:t>
+      </w:r>
+      <w:r>
+        <w:t xml:space="preserve"> </w:t>
+      </w:r>
+      <w:r>
+        <w:t xml:space="preserve">samples obtained by Bowser et al. (</w:t>
+      </w:r>
+      <w:hyperlink w:anchor="ref-Bowser_et_al_2020">
+        <w:r>
+          <w:rPr>
+            <w:rStyle w:val="Hyperlink"/>
+          </w:rPr>
+          <w:t xml:space="preserve">2020</w:t>
+        </w:r>
+      </w:hyperlink>
+      <w:r>
+        <w:t xml:space="preserve">) were</w:t>
+      </w:r>
+      <w:r>
+        <w:t xml:space="preserve"> </w:t>
+      </w:r>
+      <w:r>
+        <w:t xml:space="preserve">downloaded from Arctos on 12 November 2020 (saved search URI:</w:t>
+      </w:r>
+      <w:r>
+        <w:t xml:space="preserve"> </w:t>
+      </w:r>
+      <w:hyperlink r:id="rId33">
+        <w:r>
+          <w:rPr>
+            <w:rStyle w:val="Hyperlink"/>
+          </w:rPr>
+          <w:t xml:space="preserve">https://arctos.database.museum/saved/2020-11-12-1157_Slikok_metabarcoding_taxa_list</w:t>
+        </w:r>
+      </w:hyperlink>
+      <w:r>
+        <w:t xml:space="preserve">),</w:t>
+      </w:r>
+      <w:r>
+        <w:t xml:space="preserve"> </w:t>
+      </w:r>
+      <w:r>
+        <w:t xml:space="preserve">yielding a list of 975 unique identifications. For unidentified MOTUs</w:t>
+      </w:r>
+      <w:r>
+        <w:t xml:space="preserve"> </w:t>
+      </w:r>
+      <w:r>
+        <w:t xml:space="preserve">where 10 or more occurrences were observed, we attempted to improve</w:t>
+      </w:r>
+      <w:r>
+        <w:t xml:space="preserve"> </w:t>
+      </w:r>
+      <w:r>
+        <w:t xml:space="preserve">identifications by submitting the sequences to BOLD’s ID Engine</w:t>
+      </w:r>
+      <w:r>
+        <w:t xml:space="preserve"> </w:t>
+      </w:r>
+      <w:r>
+        <w:t xml:space="preserve">(Ratnasingham and Hebert</w:t>
+      </w:r>
+      <w:r>
+        <w:t xml:space="preserve"> </w:t>
+      </w:r>
+      <w:hyperlink w:anchor="ref-Ratnasingham_Hebert_2007">
+        <w:r>
+          <w:rPr>
+            <w:rStyle w:val="Hyperlink"/>
+          </w:rPr>
+          <w:t xml:space="preserve">2007</w:t>
+        </w:r>
+      </w:hyperlink>
+      <w:r>
+        <w:t xml:space="preserve">) and</w:t>
+      </w:r>
+      <w:r>
+        <w:t xml:space="preserve"> </w:t>
+      </w:r>
+      <w:r>
+        <w:t xml:space="preserve">BLAST (Altschul et al. </w:t>
+      </w:r>
+      <w:hyperlink w:anchor="ref-Altschul_et_al_1990">
+        <w:r>
+          <w:rPr>
+            <w:rStyle w:val="Hyperlink"/>
+          </w:rPr>
+          <w:t xml:space="preserve">1990</w:t>
+        </w:r>
+      </w:hyperlink>
+      <w:r>
+        <w:t xml:space="preserve">) searches. We</w:t>
+      </w:r>
+      <w:r>
+        <w:t xml:space="preserve"> </w:t>
+      </w:r>
+      <w:r>
+        <w:t xml:space="preserve">obtained no new identifications.</w:t>
+      </w:r>
+    </w:p>
+    <w:p>
+      <w:pPr>
+        <w:pStyle w:val="BodyText"/>
+      </w:pPr>
+      <w:r>
+        <w:t xml:space="preserve">The 2,375 occurrences were downloaded on 12 November 2020 (saved search</w:t>
+      </w:r>
+      <w:r>
+        <w:t xml:space="preserve"> </w:t>
+      </w:r>
+      <w:r>
+        <w:t xml:space="preserve">URI:</w:t>
+      </w:r>
+      <w:r>
+        <w:t xml:space="preserve"> </w:t>
+      </w:r>
+      <w:hyperlink r:id="rId34">
+        <w:r>
+          <w:rPr>
+            <w:rStyle w:val="Hyperlink"/>
+          </w:rPr>
+          <w:t xml:space="preserve">https://arctos.database.museum/saved/2020-11-12-1400_Slikok_project_metabarcoding_occurrences</w:t>
+        </w:r>
+      </w:hyperlink>
+      <w:r>
+        <w:t xml:space="preserve">).</w:t>
+      </w:r>
+    </w:p>
+    <w:p>
+      <w:pPr>
         <w:pStyle w:val="Heading2"/>
       </w:pPr>
-      <w:bookmarkStart w:id="32" w:name="data-analysis"/>
+      <w:bookmarkStart w:id="35" w:name="data-analysis"/>
       <w:r>
         <w:t xml:space="preserve">Data analysis</w:t>
       </w:r>
-      <w:bookmarkEnd w:id="32"/>
+      <w:bookmarkEnd w:id="35"/>
     </w:p>
     <w:p>
       <w:pPr>
         <w:pStyle w:val="FirstParagraph"/>
       </w:pPr>
       <w:r>
-        <w:t xml:space="preserve">In the time since Bowser et al. (</w:t>
-      </w:r>
-      <w:hyperlink w:anchor="ref-Bowser_et_al_2020">
+        <w:t xml:space="preserve">Data processing and analysis was carried out using R version 4.0.2 (R</w:t>
+      </w:r>
+      <w:r>
+        <w:t xml:space="preserve"> </w:t>
+      </w:r>
+      <w:r>
+        <w:t xml:space="preserve">Core Team</w:t>
+      </w:r>
+      <w:r>
+        <w:t xml:space="preserve"> </w:t>
+      </w:r>
+      <w:hyperlink w:anchor="ref-R_Core_Team_2020">
         <w:r>
           <w:rPr>
             <w:rStyle w:val="Hyperlink"/>
@@ -1811,30 +2038,60 @@
         </w:r>
       </w:hyperlink>
       <w:r>
-        <w:t xml:space="preserve">) was</w:t>
-      </w:r>
-      <w:r>
-        <w:t xml:space="preserve"> </w:t>
-      </w:r>
-      <w:r>
-        <w:t xml:space="preserve">published, a handfull of identifications of the records on Arctos have</w:t>
-      </w:r>
-      <w:r>
-        <w:t xml:space="preserve"> </w:t>
-      </w:r>
-      <w:r>
-        <w:t xml:space="preserve">been improved based on new data that became available in the reference</w:t>
-      </w:r>
-      <w:r>
-        <w:t xml:space="preserve"> </w:t>
-      </w:r>
-      <w:r>
-        <w:t xml:space="preserve">databases (Ratnasingham and Hebert</w:t>
-      </w:r>
-      <w:r>
-        <w:t xml:space="preserve"> </w:t>
-      </w:r>
-      <w:hyperlink w:anchor="ref-Ratnasingham_Hebert_2007">
+        <w:t xml:space="preserve">); the packages knitr (Xie</w:t>
+      </w:r>
+      <w:r>
+        <w:t xml:space="preserve"> </w:t>
+      </w:r>
+      <w:hyperlink w:anchor="ref-Xie2014">
+        <w:r>
+          <w:rPr>
+            <w:rStyle w:val="Hyperlink"/>
+          </w:rPr>
+          <w:t xml:space="preserve">2014</w:t>
+        </w:r>
+      </w:hyperlink>
+      <w:r>
+        <w:t xml:space="preserve">,</w:t>
+      </w:r>
+      <w:r>
+        <w:t xml:space="preserve"> </w:t>
+      </w:r>
+      <w:hyperlink w:anchor="ref-Xie2015">
+        <w:r>
+          <w:rPr>
+            <w:rStyle w:val="Hyperlink"/>
+          </w:rPr>
+          <w:t xml:space="preserve">2015</w:t>
+        </w:r>
+      </w:hyperlink>
+      <w:r>
+        <w:t xml:space="preserve">,</w:t>
+      </w:r>
+      <w:r>
+        <w:t xml:space="preserve"> </w:t>
+      </w:r>
+      <w:hyperlink w:anchor="ref-Xie2020">
+        <w:r>
+          <w:rPr>
+            <w:rStyle w:val="Hyperlink"/>
+          </w:rPr>
+          <w:t xml:space="preserve">2020</w:t>
+        </w:r>
+      </w:hyperlink>
+      <w:r>
+        <w:t xml:space="preserve">) and</w:t>
+      </w:r>
+      <w:r>
+        <w:t xml:space="preserve"> </w:t>
+      </w:r>
+      <w:r>
+        <w:t xml:space="preserve">reshape (Wickham</w:t>
+      </w:r>
+      <w:r>
+        <w:t xml:space="preserve"> </w:t>
+      </w:r>
+      <w:hyperlink w:anchor="ref-Wickham_2007">
         <w:r>
           <w:rPr>
             <w:rStyle w:val="Hyperlink"/>
@@ -1843,17 +2100,45 @@
         </w:r>
       </w:hyperlink>
       <w:r>
-        <w:t xml:space="preserve">; Clark et al.</w:t>
-      </w:r>
-      <w:r>
-        <w:t xml:space="preserve"> </w:t>
-      </w:r>
-      <w:hyperlink w:anchor="ref-Clark_et_al_2016">
-        <w:r>
-          <w:rPr>
-            <w:rStyle w:val="Hyperlink"/>
-          </w:rPr>
-          <w:t xml:space="preserve">2016</w:t>
+        <w:t xml:space="preserve">), reshape2 (Wickham</w:t>
+      </w:r>
+      <w:r>
+        <w:t xml:space="preserve"> </w:t>
+      </w:r>
+      <w:hyperlink w:anchor="ref-Wickham_2007">
+        <w:r>
+          <w:rPr>
+            <w:rStyle w:val="Hyperlink"/>
+          </w:rPr>
+          <w:t xml:space="preserve">2007</w:t>
+        </w:r>
+      </w:hyperlink>
+      <w:r>
+        <w:t xml:space="preserve">), and rjags (Plummer</w:t>
+      </w:r>
+      <w:r>
+        <w:t xml:space="preserve"> </w:t>
+      </w:r>
+      <w:hyperlink w:anchor="ref-Plummer_2019">
+        <w:r>
+          <w:rPr>
+            <w:rStyle w:val="Hyperlink"/>
+          </w:rPr>
+          <w:t xml:space="preserve">2019</w:t>
+        </w:r>
+      </w:hyperlink>
+      <w:r>
+        <w:t xml:space="preserve">); and JAGS version 4.3.0 (Plummer</w:t>
+      </w:r>
+      <w:r>
+        <w:t xml:space="preserve"> </w:t>
+      </w:r>
+      <w:hyperlink w:anchor="ref-Plummer_2003">
+        <w:r>
+          <w:rPr>
+            <w:rStyle w:val="Hyperlink"/>
+          </w:rPr>
+          <w:t xml:space="preserve">2003</w:t>
         </w:r>
       </w:hyperlink>
       <w:r>
@@ -1865,15 +2150,39 @@
         <w:pStyle w:val="BodyText"/>
       </w:pPr>
       <w:r>
-        <w:t xml:space="preserve">A summary of identfications from all HTS occurrences from sweep net</w:t>
-      </w:r>
-      <w:r>
-        <w:t xml:space="preserve"> </w:t>
-      </w:r>
-      <w:r>
-        <w:t xml:space="preserve">samples obtained by Bowser et al. (</w:t>
-      </w:r>
-      <w:hyperlink w:anchor="ref-Bowser_et_al_2020">
+        <w:t xml:space="preserve">We began with data exploration. Most species were observed in only one</w:t>
+      </w:r>
+      <w:r>
+        <w:t xml:space="preserve"> </w:t>
+      </w:r>
+      <w:r>
+        <w:t xml:space="preserve">sample and most were observed at only a single plot.</w:t>
+      </w:r>
+    </w:p>
+    <w:p>
+      <w:pPr>
+        <w:pStyle w:val="Heading3"/>
+      </w:pPr>
+      <w:bookmarkStart w:id="36" w:name="occupancy-model-assumptions"/>
+      <w:r>
+        <w:t xml:space="preserve">Occupancy model assumptions</w:t>
+      </w:r>
+      <w:bookmarkEnd w:id="36"/>
+    </w:p>
+    <w:p>
+      <w:pPr>
+        <w:pStyle w:val="FirstParagraph"/>
+      </w:pPr>
+      <w:r>
+        <w:t xml:space="preserve">We considered multispecies occupancy model assumptions as presented by</w:t>
+      </w:r>
+      <w:r>
+        <w:t xml:space="preserve"> </w:t>
+      </w:r>
+      <w:r>
+        <w:t xml:space="preserve">Devarajan et al. (</w:t>
+      </w:r>
+      <w:hyperlink w:anchor="ref-Devarajan_et_al_2020">
         <w:r>
           <w:rPr>
             <w:rStyle w:val="Hyperlink"/>
@@ -1882,88 +2191,7 @@
         </w:r>
       </w:hyperlink>
       <w:r>
-        <w:t xml:space="preserve">) were</w:t>
-      </w:r>
-      <w:r>
-        <w:t xml:space="preserve"> </w:t>
-      </w:r>
-      <w:r>
-        <w:t xml:space="preserve">downloaded from Arctos on 12 November 2020 (saved search URI:</w:t>
-      </w:r>
-      <w:r>
-        <w:t xml:space="preserve"> </w:t>
-      </w:r>
-      <w:hyperlink r:id="rId33">
-        <w:r>
-          <w:rPr>
-            <w:rStyle w:val="Hyperlink"/>
-          </w:rPr>
-          <w:t xml:space="preserve">https://arctos.database.museum/saved/2020-11-12-1157_Slikok_metabarcoding_taxa_list</w:t>
-        </w:r>
-      </w:hyperlink>
-      <w:r>
-        <w:t xml:space="preserve">),</w:t>
-      </w:r>
-      <w:r>
-        <w:t xml:space="preserve"> </w:t>
-      </w:r>
-      <w:r>
-        <w:t xml:space="preserve">yielding a list of 975 unique identifications. For unidentified MOTUs</w:t>
-      </w:r>
-      <w:r>
-        <w:t xml:space="preserve"> </w:t>
-      </w:r>
-      <w:r>
-        <w:t xml:space="preserve">where 10 or more occurrences were observed, we attempted to improve</w:t>
-      </w:r>
-      <w:r>
-        <w:t xml:space="preserve"> </w:t>
-      </w:r>
-      <w:r>
-        <w:t xml:space="preserve">identifications by submitting the sequences to BOLD’s ID Engine</w:t>
-      </w:r>
-      <w:r>
-        <w:t xml:space="preserve"> </w:t>
-      </w:r>
-      <w:r>
-        <w:t xml:space="preserve">(Ratnasingham and Hebert</w:t>
-      </w:r>
-      <w:r>
-        <w:t xml:space="preserve"> </w:t>
-      </w:r>
-      <w:hyperlink w:anchor="ref-Ratnasingham_Hebert_2007">
-        <w:r>
-          <w:rPr>
-            <w:rStyle w:val="Hyperlink"/>
-          </w:rPr>
-          <w:t xml:space="preserve">2007</w:t>
-        </w:r>
-      </w:hyperlink>
-      <w:r>
-        <w:t xml:space="preserve">) and</w:t>
-      </w:r>
-      <w:r>
-        <w:t xml:space="preserve"> </w:t>
-      </w:r>
-      <w:r>
-        <w:t xml:space="preserve">BLAST (Altschul et al. </w:t>
-      </w:r>
-      <w:hyperlink w:anchor="ref-Altschul_et_al_1990">
-        <w:r>
-          <w:rPr>
-            <w:rStyle w:val="Hyperlink"/>
-          </w:rPr>
-          <w:t xml:space="preserve">1990</w:t>
-        </w:r>
-      </w:hyperlink>
-      <w:r>
-        <w:t xml:space="preserve">) searches. We</w:t>
-      </w:r>
-      <w:r>
-        <w:t xml:space="preserve"> </w:t>
-      </w:r>
-      <w:r>
-        <w:t xml:space="preserve">obtained no new identifications.</w:t>
+        <w:t xml:space="preserve">).</w:t>
       </w:r>
     </w:p>
     <w:p>
@@ -1971,23 +2199,215 @@
         <w:pStyle w:val="BodyText"/>
       </w:pPr>
       <w:r>
-        <w:t xml:space="preserve">The 2,375 occurrences were downloaded on 12 November 2020 (saved search</w:t>
-      </w:r>
-      <w:r>
-        <w:t xml:space="preserve"> </w:t>
-      </w:r>
-      <w:r>
-        <w:t xml:space="preserve">URI:</w:t>
-      </w:r>
-      <w:r>
-        <w:t xml:space="preserve"> </w:t>
-      </w:r>
-      <w:hyperlink r:id="rId34">
-        <w:r>
-          <w:rPr>
-            <w:rStyle w:val="Hyperlink"/>
-          </w:rPr>
-          <w:t xml:space="preserve">https://arctos.database.museum/saved/2020-11-12-1400_Slikok_project_metabarcoding_occurrences</w:t>
+        <w:t xml:space="preserve">A challenge of applying occupancy models to ephemeral, highly vagile</w:t>
+      </w:r>
+      <w:r>
+        <w:t xml:space="preserve"> </w:t>
+      </w:r>
+      <w:r>
+        <w:t xml:space="preserve">animals like winged insects is that assumptions of geographic and</w:t>
+      </w:r>
+      <w:r>
+        <w:t xml:space="preserve"> </w:t>
+      </w:r>
+      <w:r>
+        <w:t xml:space="preserve">demographic closure can seldom be satisfied. The population sizes of</w:t>
+      </w:r>
+      <w:r>
+        <w:t xml:space="preserve"> </w:t>
+      </w:r>
+      <w:r>
+        <w:t xml:space="preserve">many insects can change rapidly over a short time, for example with</w:t>
+      </w:r>
+      <w:r>
+        <w:t xml:space="preserve"> </w:t>
+      </w:r>
+      <w:r>
+        <w:t xml:space="preserve">aphids. The life stages and abundances of some insects are highly</w:t>
+      </w:r>
+      <w:r>
+        <w:t xml:space="preserve"> </w:t>
+      </w:r>
+      <w:r>
+        <w:t xml:space="preserve">seasonal, in some species with adults appearing over a brief seasonal</w:t>
+      </w:r>
+      <w:r>
+        <w:t xml:space="preserve"> </w:t>
+      </w:r>
+      <w:r>
+        <w:t xml:space="preserve">time window. In addition, many species are winged, phoretic on winged</w:t>
+      </w:r>
+      <w:r>
+        <w:t xml:space="preserve"> </w:t>
+      </w:r>
+      <w:r>
+        <w:t xml:space="preserve">species, or can be wind disperesed by ballooning. These species can move</w:t>
+      </w:r>
+      <w:r>
+        <w:t xml:space="preserve"> </w:t>
+      </w:r>
+      <w:r>
+        <w:t xml:space="preserve">freely into and out of the study area on a time scale of hours and they</w:t>
+      </w:r>
+      <w:r>
+        <w:t xml:space="preserve"> </w:t>
+      </w:r>
+      <w:r>
+        <w:t xml:space="preserve">can move onto or out of plots in a matter of seconds.</w:t>
+      </w:r>
+    </w:p>
+    <w:p>
+      <w:pPr>
+        <w:pStyle w:val="BodyText"/>
+      </w:pPr>
+      <w:r>
+        <w:t xml:space="preserve">We were aware that many species in our study area would be unlikely to</w:t>
+      </w:r>
+      <w:r>
+        <w:t xml:space="preserve"> </w:t>
+      </w:r>
+      <w:r>
+        <w:t xml:space="preserve">be detected within our two temporal sampling windows. For example, the</w:t>
+      </w:r>
+      <w:r>
+        <w:t xml:space="preserve"> </w:t>
+      </w:r>
+      <w:r>
+        <w:t xml:space="preserve">stonefly</w:t>
+      </w:r>
+      <w:r>
+        <w:t xml:space="preserve"> </w:t>
+      </w:r>
+      <w:r>
+        <w:rPr>
+          <w:i/>
+        </w:rPr>
+        <w:t xml:space="preserve">Utacapnia columbiana</w:t>
+      </w:r>
+      <w:r>
+        <w:t xml:space="preserve"> </w:t>
+      </w:r>
+      <w:r>
+        <w:t xml:space="preserve">(Claassen, 1924) is abundant in large,</w:t>
+      </w:r>
+      <w:r>
+        <w:t xml:space="preserve"> </w:t>
+      </w:r>
+      <w:r>
+        <w:t xml:space="preserve">glacial streams of the area. The adults emerge in large numbers in March</w:t>
+      </w:r>
+      <w:r>
+        <w:t xml:space="preserve"> </w:t>
+      </w:r>
+      <w:r>
+        <w:t xml:space="preserve">through May and disperse over our study area, where they can be found on</w:t>
+      </w:r>
+      <w:r>
+        <w:t xml:space="preserve"> </w:t>
+      </w:r>
+      <w:r>
+        <w:t xml:space="preserve">vegetation, but the adults were gone by the time we began sampling on 14</w:t>
+      </w:r>
+      <w:r>
+        <w:t xml:space="preserve"> </w:t>
+      </w:r>
+      <w:r>
+        <w:t xml:space="preserve">June.</w:t>
+      </w:r>
+    </w:p>
+    <w:p>
+      <w:pPr>
+        <w:pStyle w:val="BodyText"/>
+      </w:pPr>
+      <w:r>
+        <w:t xml:space="preserve">Because our</w:t>
+      </w:r>
+      <w:r>
+        <w:t xml:space="preserve"> </w:t>
+      </w:r>
+      <w:r>
+        <w:t xml:space="preserve">“</w:t>
+      </w:r>
+      <w:r>
+        <w:t xml:space="preserve">revisits</w:t>
+      </w:r>
+      <w:r>
+        <w:t xml:space="preserve">”</w:t>
+      </w:r>
+      <w:r>
+        <w:t xml:space="preserve"> </w:t>
+      </w:r>
+      <w:r>
+        <w:t xml:space="preserve">at each sampling event were spatial replicates</w:t>
+      </w:r>
+      <w:r>
+        <w:t xml:space="preserve"> </w:t>
+      </w:r>
+      <w:r>
+        <w:t xml:space="preserve">taken within 10 min. of each other, there was some degree of closure</w:t>
+      </w:r>
+      <w:r>
+        <w:t xml:space="preserve"> </w:t>
+      </w:r>
+      <w:r>
+        <w:t xml:space="preserve">between the two revisits. Also, ours were removal methods where</w:t>
+      </w:r>
+      <w:r>
+        <w:t xml:space="preserve"> </w:t>
+      </w:r>
+      <w:r>
+        <w:t xml:space="preserve">individuals collected in one sample would not be available for</w:t>
+      </w:r>
+      <w:r>
+        <w:t xml:space="preserve"> </w:t>
+      </w:r>
+      <w:r>
+        <w:t xml:space="preserve">subsequent sampling, but it seems reasonable that one 50 m</w:t>
+      </w:r>
+      <w:r>
+        <w:t xml:space="preserve">2</w:t>
+      </w:r>
+      <w:r>
+        <w:t xml:space="preserve"> </w:t>
+      </w:r>
+      <w:r>
+        <w:t xml:space="preserve">sweep net sample would not remove enough of the invertebrate population</w:t>
+      </w:r>
+      <w:r>
+        <w:t xml:space="preserve"> </w:t>
+      </w:r>
+      <w:r>
+        <w:t xml:space="preserve">to affect the next sampling event one month or more later.</w:t>
+      </w:r>
+    </w:p>
+    <w:p>
+      <w:pPr>
+        <w:pStyle w:val="BodyText"/>
+      </w:pPr>
+      <w:r>
+        <w:t xml:space="preserve">Because we assume that geographic and geographic closure would not apply</w:t>
+      </w:r>
+      <w:r>
+        <w:t xml:space="preserve"> </w:t>
+      </w:r>
+      <w:r>
+        <w:t xml:space="preserve">to at least many terrestrial invertebrate species, it may be appropriate</w:t>
+      </w:r>
+      <w:r>
+        <w:t xml:space="preserve"> </w:t>
+      </w:r>
+      <w:r>
+        <w:t xml:space="preserve">to use staggered-entry occupancy models (Kendall et al.</w:t>
+      </w:r>
+      <w:r>
+        <w:t xml:space="preserve"> </w:t>
+      </w:r>
+      <w:hyperlink w:anchor="ref-Kendall_et_al_2013">
+        <w:r>
+          <w:rPr>
+            <w:rStyle w:val="Hyperlink"/>
+          </w:rPr>
+          <w:t xml:space="preserve">2013</w:t>
         </w:r>
       </w:hyperlink>
       <w:r>
@@ -1996,130 +2416,33 @@
     </w:p>
     <w:p>
       <w:pPr>
-        <w:pStyle w:val="BodyText"/>
-      </w:pPr>
-      <w:r>
-        <w:t xml:space="preserve">Data processing and analysis was carried out using R version 4.0.2 (R</w:t>
-      </w:r>
-      <w:r>
-        <w:t xml:space="preserve"> </w:t>
-      </w:r>
-      <w:r>
-        <w:t xml:space="preserve">Core Team</w:t>
-      </w:r>
-      <w:r>
-        <w:t xml:space="preserve"> </w:t>
-      </w:r>
-      <w:hyperlink w:anchor="ref-R_Core_Team_2020">
-        <w:r>
-          <w:rPr>
-            <w:rStyle w:val="Hyperlink"/>
-          </w:rPr>
-          <w:t xml:space="preserve">2020</w:t>
-        </w:r>
-      </w:hyperlink>
-      <w:r>
-        <w:t xml:space="preserve">); the packages knitr (Xie</w:t>
-      </w:r>
-      <w:r>
-        <w:t xml:space="preserve"> </w:t>
-      </w:r>
-      <w:hyperlink w:anchor="ref-Xie2014">
-        <w:r>
-          <w:rPr>
-            <w:rStyle w:val="Hyperlink"/>
-          </w:rPr>
-          <w:t xml:space="preserve">2014</w:t>
-        </w:r>
-      </w:hyperlink>
-      <w:r>
-        <w:t xml:space="preserve">,</w:t>
-      </w:r>
-      <w:r>
-        <w:t xml:space="preserve"> </w:t>
-      </w:r>
-      <w:hyperlink w:anchor="ref-Xie2015">
-        <w:r>
-          <w:rPr>
-            <w:rStyle w:val="Hyperlink"/>
-          </w:rPr>
-          <w:t xml:space="preserve">2015</w:t>
-        </w:r>
-      </w:hyperlink>
-      <w:r>
-        <w:t xml:space="preserve">,</w:t>
-      </w:r>
-      <w:r>
-        <w:t xml:space="preserve"> </w:t>
-      </w:r>
-      <w:hyperlink w:anchor="ref-Xie2020">
-        <w:r>
-          <w:rPr>
-            <w:rStyle w:val="Hyperlink"/>
-          </w:rPr>
-          <w:t xml:space="preserve">2020</w:t>
-        </w:r>
-      </w:hyperlink>
-      <w:r>
-        <w:t xml:space="preserve">) and</w:t>
-      </w:r>
-      <w:r>
-        <w:t xml:space="preserve"> </w:t>
-      </w:r>
-      <w:r>
-        <w:t xml:space="preserve">reshape (Wickham</w:t>
-      </w:r>
-      <w:r>
-        <w:t xml:space="preserve"> </w:t>
-      </w:r>
-      <w:hyperlink w:anchor="ref-Wickham_2007">
-        <w:r>
-          <w:rPr>
-            <w:rStyle w:val="Hyperlink"/>
-          </w:rPr>
-          <w:t xml:space="preserve">2007</w:t>
-        </w:r>
-      </w:hyperlink>
-      <w:r>
-        <w:t xml:space="preserve">), reshape2 (Wickham</w:t>
-      </w:r>
-      <w:r>
-        <w:t xml:space="preserve"> </w:t>
-      </w:r>
-      <w:hyperlink w:anchor="ref-Wickham_2007">
-        <w:r>
-          <w:rPr>
-            <w:rStyle w:val="Hyperlink"/>
-          </w:rPr>
-          <w:t xml:space="preserve">2007</w:t>
-        </w:r>
-      </w:hyperlink>
-      <w:r>
-        <w:t xml:space="preserve">), and rjags (Plummer</w:t>
-      </w:r>
-      <w:r>
-        <w:t xml:space="preserve"> </w:t>
-      </w:r>
-      <w:hyperlink w:anchor="ref-Plummer_2019">
-        <w:r>
-          <w:rPr>
-            <w:rStyle w:val="Hyperlink"/>
-          </w:rPr>
-          <w:t xml:space="preserve">2019</w:t>
-        </w:r>
-      </w:hyperlink>
-      <w:r>
-        <w:t xml:space="preserve">); and JAGS version 4.3.0 (Plummer</w:t>
-      </w:r>
-      <w:r>
-        <w:t xml:space="preserve"> </w:t>
-      </w:r>
-      <w:hyperlink w:anchor="ref-Plummer_2003">
-        <w:r>
-          <w:rPr>
-            <w:rStyle w:val="Hyperlink"/>
-          </w:rPr>
-          <w:t xml:space="preserve">2003</w:t>
+        <w:pStyle w:val="Heading3"/>
+      </w:pPr>
+      <w:bookmarkStart w:id="37" w:name="occupancy-models"/>
+      <w:r>
+        <w:t xml:space="preserve">Occupancy models</w:t>
+      </w:r>
+      <w:bookmarkEnd w:id="37"/>
+    </w:p>
+    <w:p>
+      <w:pPr>
+        <w:pStyle w:val="FirstParagraph"/>
+      </w:pPr>
+      <w:r>
+        <w:t xml:space="preserve">We first tried running a simple multi-species, multi-season occupancy</w:t>
+      </w:r>
+      <w:r>
+        <w:t xml:space="preserve"> </w:t>
+      </w:r>
+      <w:r>
+        <w:t xml:space="preserve">model provided by Joseph (</w:t>
+      </w:r>
+      <w:hyperlink w:anchor="ref-Joseph_2013">
+        <w:r>
+          <w:rPr>
+            <w:rStyle w:val="Hyperlink"/>
+          </w:rPr>
+          <w:t xml:space="preserve">2013</w:t>
         </w:r>
       </w:hyperlink>
       <w:r>
@@ -2128,41 +2451,16 @@
     </w:p>
     <w:p>
       <w:pPr>
-        <w:pStyle w:val="BodyText"/>
-      </w:pPr>
-      <w:r>
-        <w:t xml:space="preserve">We first tried running a simple multi-species, multi-season occupancy</w:t>
-      </w:r>
-      <w:r>
-        <w:t xml:space="preserve"> </w:t>
-      </w:r>
-      <w:r>
-        <w:t xml:space="preserve">model provide by Joseph (</w:t>
-      </w:r>
-      <w:hyperlink w:anchor="ref-Joseph_2013">
-        <w:r>
-          <w:rPr>
-            <w:rStyle w:val="Hyperlink"/>
-          </w:rPr>
-          <w:t xml:space="preserve">2013</w:t>
-        </w:r>
-      </w:hyperlink>
-      <w:r>
-        <w:t xml:space="preserve">).</w:t>
-      </w:r>
-    </w:p>
-    <w:p>
-      <w:pPr>
         <w:pStyle w:val="Heading1"/>
       </w:pPr>
-      <w:bookmarkStart w:id="35" w:name="references"/>
+      <w:bookmarkStart w:id="38" w:name="references"/>
       <w:r>
         <w:t xml:space="preserve">References</w:t>
       </w:r>
-      <w:bookmarkEnd w:id="35"/>
-    </w:p>
-    <w:bookmarkStart w:id="94" w:name="refs"/>
-    <w:bookmarkStart w:id="37" w:name="ref-105th_Congress_1997"/>
+      <w:bookmarkEnd w:id="38"/>
+    </w:p>
+    <w:bookmarkStart w:id="99" w:name="refs"/>
+    <w:bookmarkStart w:id="40" w:name="ref-105th_Congress_1997"/>
     <w:p>
       <w:pPr>
         <w:pStyle w:val="Bibliography"/>
@@ -2233,7 +2531,7 @@
       <w:r>
         <w:t xml:space="preserve"> </w:t>
       </w:r>
-      <w:hyperlink r:id="rId36">
+      <w:hyperlink r:id="rId39">
         <w:r>
           <w:rPr>
             <w:rStyle w:val="Hyperlink"/>
@@ -2245,8 +2543,8 @@
         <w:t xml:space="preserve">.</w:t>
       </w:r>
     </w:p>
-    <w:bookmarkEnd w:id="37"/>
-    <w:bookmarkStart w:id="39" w:name="ref-96th_Congress_1980"/>
+    <w:bookmarkEnd w:id="40"/>
+    <w:bookmarkStart w:id="42" w:name="ref-96th_Congress_1980"/>
     <w:p>
       <w:pPr>
         <w:pStyle w:val="Bibliography"/>
@@ -2317,7 +2615,7 @@
       <w:r>
         <w:t xml:space="preserve"> </w:t>
       </w:r>
-      <w:hyperlink r:id="rId38">
+      <w:hyperlink r:id="rId41">
         <w:r>
           <w:rPr>
             <w:rStyle w:val="Hyperlink"/>
@@ -2329,8 +2627,8 @@
         <w:t xml:space="preserve">.</w:t>
       </w:r>
     </w:p>
-    <w:bookmarkEnd w:id="39"/>
-    <w:bookmarkStart w:id="41" w:name="ref-Altschul_et_al_1990"/>
+    <w:bookmarkEnd w:id="42"/>
+    <w:bookmarkStart w:id="44" w:name="ref-Altschul_et_al_1990"/>
     <w:p>
       <w:pPr>
         <w:pStyle w:val="Bibliography"/>
@@ -2362,7 +2660,7 @@
       <w:r>
         <w:t xml:space="preserve">doi:</w:t>
       </w:r>
-      <w:hyperlink r:id="rId40">
+      <w:hyperlink r:id="rId43">
         <w:r>
           <w:rPr>
             <w:rStyle w:val="Hyperlink"/>
@@ -2374,8 +2672,8 @@
         <w:t xml:space="preserve">.</w:t>
       </w:r>
     </w:p>
-    <w:bookmarkEnd w:id="41"/>
-    <w:bookmarkStart w:id="43" w:name="ref-Blaxter_et_al_2005"/>
+    <w:bookmarkEnd w:id="44"/>
+    <w:bookmarkStart w:id="46" w:name="ref-Blaxter_et_al_2005"/>
     <w:p>
       <w:pPr>
         <w:pStyle w:val="Bibliography"/>
@@ -2419,7 +2717,7 @@
       <w:r>
         <w:t xml:space="preserve">doi:</w:t>
       </w:r>
-      <w:hyperlink r:id="rId42">
+      <w:hyperlink r:id="rId45">
         <w:r>
           <w:rPr>
             <w:rStyle w:val="Hyperlink"/>
@@ -2431,8 +2729,8 @@
         <w:t xml:space="preserve">.</w:t>
       </w:r>
     </w:p>
-    <w:bookmarkEnd w:id="43"/>
-    <w:bookmarkStart w:id="45" w:name="ref-Bowser_et_al_2020"/>
+    <w:bookmarkEnd w:id="46"/>
+    <w:bookmarkStart w:id="48" w:name="ref-Bowser_et_al_2020"/>
     <w:p>
       <w:pPr>
         <w:pStyle w:val="Bibliography"/>
@@ -2482,7 +2780,7 @@
       <w:r>
         <w:t xml:space="preserve">doi:</w:t>
       </w:r>
-      <w:hyperlink r:id="rId44">
+      <w:hyperlink r:id="rId47">
         <w:r>
           <w:rPr>
             <w:rStyle w:val="Hyperlink"/>
@@ -2494,8 +2792,8 @@
         <w:t xml:space="preserve">.</w:t>
       </w:r>
     </w:p>
-    <w:bookmarkEnd w:id="45"/>
-    <w:bookmarkStart w:id="47" w:name="ref-Bowser_et_al_2017"/>
+    <w:bookmarkEnd w:id="48"/>
+    <w:bookmarkStart w:id="50" w:name="ref-Bowser_et_al_2017"/>
     <w:p>
       <w:pPr>
         <w:pStyle w:val="Bibliography"/>
@@ -2533,7 +2831,7 @@
       <w:r>
         <w:t xml:space="preserve">doi:</w:t>
       </w:r>
-      <w:hyperlink r:id="rId46">
+      <w:hyperlink r:id="rId49">
         <w:r>
           <w:rPr>
             <w:rStyle w:val="Hyperlink"/>
@@ -2545,8 +2843,8 @@
         <w:t xml:space="preserve">.</w:t>
       </w:r>
     </w:p>
-    <w:bookmarkEnd w:id="47"/>
-    <w:bookmarkStart w:id="49" w:name="ref-Bush_2019"/>
+    <w:bookmarkEnd w:id="50"/>
+    <w:bookmarkStart w:id="52" w:name="ref-Bush_2019"/>
     <w:p>
       <w:pPr>
         <w:pStyle w:val="Bibliography"/>
@@ -2590,7 +2888,7 @@
       <w:r>
         <w:t xml:space="preserve">doi:</w:t>
       </w:r>
-      <w:hyperlink r:id="rId48">
+      <w:hyperlink r:id="rId51">
         <w:r>
           <w:rPr>
             <w:rStyle w:val="Hyperlink"/>
@@ -2602,8 +2900,8 @@
         <w:t xml:space="preserve">.</w:t>
       </w:r>
     </w:p>
-    <w:bookmarkEnd w:id="49"/>
-    <w:bookmarkStart w:id="51" w:name="ref-Clark_et_al_2016"/>
+    <w:bookmarkEnd w:id="52"/>
+    <w:bookmarkStart w:id="54" w:name="ref-Clark_et_al_2016"/>
     <w:p>
       <w:pPr>
         <w:pStyle w:val="Bibliography"/>
@@ -2635,7 +2933,7 @@
       <w:r>
         <w:t xml:space="preserve">doi:</w:t>
       </w:r>
-      <w:hyperlink r:id="rId50">
+      <w:hyperlink r:id="rId53">
         <w:r>
           <w:rPr>
             <w:rStyle w:val="Hyperlink"/>
@@ -2647,8 +2945,8 @@
         <w:t xml:space="preserve">.</w:t>
       </w:r>
     </w:p>
-    <w:bookmarkEnd w:id="51"/>
-    <w:bookmarkStart w:id="53" w:name="ref-Devarajan_et_al_2020"/>
+    <w:bookmarkEnd w:id="54"/>
+    <w:bookmarkStart w:id="56" w:name="ref-Devarajan_et_al_2020"/>
     <w:p>
       <w:pPr>
         <w:pStyle w:val="Bibliography"/>
@@ -2680,7 +2978,7 @@
       <w:r>
         <w:t xml:space="preserve">doi:</w:t>
       </w:r>
-      <w:hyperlink r:id="rId52">
+      <w:hyperlink r:id="rId55">
         <w:r>
           <w:rPr>
             <w:rStyle w:val="Hyperlink"/>
@@ -2692,8 +2990,8 @@
         <w:t xml:space="preserve">.</w:t>
       </w:r>
     </w:p>
-    <w:bookmarkEnd w:id="53"/>
-    <w:bookmarkStart w:id="55" w:name="ref-Gibson_et_al_2015"/>
+    <w:bookmarkEnd w:id="56"/>
+    <w:bookmarkStart w:id="58" w:name="ref-Gibson_et_al_2015"/>
     <w:p>
       <w:pPr>
         <w:pStyle w:val="Bibliography"/>
@@ -2737,7 +3035,7 @@
       <w:r>
         <w:t xml:space="preserve">doi:</w:t>
       </w:r>
-      <w:hyperlink r:id="rId54">
+      <w:hyperlink r:id="rId57">
         <w:r>
           <w:rPr>
             <w:rStyle w:val="Hyperlink"/>
@@ -2749,8 +3047,8 @@
         <w:t xml:space="preserve">.</w:t>
       </w:r>
     </w:p>
-    <w:bookmarkEnd w:id="55"/>
-    <w:bookmarkStart w:id="57" w:name="ref-Hajibabaei_et_al_2016"/>
+    <w:bookmarkEnd w:id="58"/>
+    <w:bookmarkStart w:id="60" w:name="ref-Hajibabaei_et_al_2016"/>
     <w:p>
       <w:pPr>
         <w:pStyle w:val="Bibliography"/>
@@ -2794,7 +3092,7 @@
       <w:r>
         <w:t xml:space="preserve">doi:</w:t>
       </w:r>
-      <w:hyperlink r:id="rId56">
+      <w:hyperlink r:id="rId59">
         <w:r>
           <w:rPr>
             <w:rStyle w:val="Hyperlink"/>
@@ -2806,8 +3104,8 @@
         <w:t xml:space="preserve">.</w:t>
       </w:r>
     </w:p>
-    <w:bookmarkEnd w:id="57"/>
-    <w:bookmarkStart w:id="59" w:name="ref-Homer_et_al_2015"/>
+    <w:bookmarkEnd w:id="60"/>
+    <w:bookmarkStart w:id="62" w:name="ref-Homer_et_al_2015"/>
     <w:p>
       <w:pPr>
         <w:pStyle w:val="Bibliography"/>
@@ -2860,7 +3158,7 @@
       <w:r>
         <w:t xml:space="preserve"> </w:t>
       </w:r>
-      <w:hyperlink r:id="rId58">
+      <w:hyperlink r:id="rId61">
         <w:r>
           <w:rPr>
             <w:rStyle w:val="Hyperlink"/>
@@ -2872,8 +3170,8 @@
         <w:t xml:space="preserve">.</w:t>
       </w:r>
     </w:p>
-    <w:bookmarkEnd w:id="59"/>
-    <w:bookmarkStart w:id="61" w:name="ref-Jenkerson_2010"/>
+    <w:bookmarkEnd w:id="62"/>
+    <w:bookmarkStart w:id="64" w:name="ref-Jenkerson_2010"/>
     <w:p>
       <w:pPr>
         <w:pStyle w:val="Bibliography"/>
@@ -2896,7 +3194,7 @@
       <w:r>
         <w:t xml:space="preserve"> </w:t>
       </w:r>
-      <w:hyperlink r:id="rId60">
+      <w:hyperlink r:id="rId63">
         <w:r>
           <w:rPr>
             <w:rStyle w:val="Hyperlink"/>
@@ -2908,8 +3206,8 @@
         <w:t xml:space="preserve">.</w:t>
       </w:r>
     </w:p>
-    <w:bookmarkEnd w:id="61"/>
-    <w:bookmarkStart w:id="63" w:name="ref-Joseph_2013"/>
+    <w:bookmarkEnd w:id="64"/>
+    <w:bookmarkStart w:id="66" w:name="ref-Joseph_2013"/>
     <w:p>
       <w:pPr>
         <w:pStyle w:val="Bibliography"/>
@@ -2926,7 +3224,7 @@
       <w:r>
         <w:t xml:space="preserve"> </w:t>
       </w:r>
-      <w:hyperlink r:id="rId62">
+      <w:hyperlink r:id="rId65">
         <w:r>
           <w:rPr>
             <w:rStyle w:val="Hyperlink"/>
@@ -2938,8 +3236,59 @@
         <w:t xml:space="preserve">.</w:t>
       </w:r>
     </w:p>
-    <w:bookmarkEnd w:id="63"/>
-    <w:bookmarkStart w:id="65" w:name="ref-MacKenzie_et_al_2002"/>
+    <w:bookmarkEnd w:id="66"/>
+    <w:bookmarkStart w:id="68" w:name="ref-Kendall_et_al_2013"/>
+    <w:p>
+      <w:pPr>
+        <w:pStyle w:val="Bibliography"/>
+      </w:pPr>
+      <w:r>
+        <w:t xml:space="preserve">Kendall, W.L., Hines, J.E., Nichols, J.D., and Grant, E.H.C. 2013.</w:t>
+      </w:r>
+      <w:r>
+        <w:t xml:space="preserve"> </w:t>
+      </w:r>
+      <w:r>
+        <w:t xml:space="preserve">Relaxing the closure assumption in occupancy models: Staggered arrival</w:t>
+      </w:r>
+      <w:r>
+        <w:t xml:space="preserve"> </w:t>
+      </w:r>
+      <w:r>
+        <w:t xml:space="preserve">and departure times. Ecology</w:t>
+      </w:r>
+      <w:r>
+        <w:t xml:space="preserve"> </w:t>
+      </w:r>
+      <w:r>
+        <w:rPr>
+          <w:b/>
+        </w:rPr>
+        <w:t xml:space="preserve">94</w:t>
+      </w:r>
+      <w:r>
+        <w:t xml:space="preserve">: 610–617. [Online] Available:</w:t>
+      </w:r>
+      <w:r>
+        <w:t xml:space="preserve"> </w:t>
+      </w:r>
+      <w:hyperlink r:id="rId67">
+        <w:r>
+          <w:rPr>
+            <w:rStyle w:val="Hyperlink"/>
+          </w:rPr>
+          <w:t xml:space="preserve">http://www.jstor.org/stable/23436264</w:t>
+        </w:r>
+      </w:hyperlink>
+      <w:r>
+        <w:t xml:space="preserve"> </w:t>
+      </w:r>
+      <w:r>
+        <w:t xml:space="preserve">[2020 Dec. 7].</w:t>
+      </w:r>
+    </w:p>
+    <w:bookmarkEnd w:id="68"/>
+    <w:bookmarkStart w:id="70" w:name="ref-MacKenzie_et_al_2002"/>
     <w:p>
       <w:pPr>
         <w:pStyle w:val="Bibliography"/>
@@ -2977,7 +3326,7 @@
       <w:r>
         <w:t xml:space="preserve">doi:</w:t>
       </w:r>
-      <w:hyperlink r:id="rId64">
+      <w:hyperlink r:id="rId69">
         <w:r>
           <w:rPr>
             <w:rStyle w:val="Hyperlink"/>
@@ -2989,8 +3338,8 @@
         <w:t xml:space="preserve">.</w:t>
       </w:r>
     </w:p>
-    <w:bookmarkEnd w:id="65"/>
-    <w:bookmarkStart w:id="66" w:name="ref-MacKenzie_et_al_2006"/>
+    <w:bookmarkEnd w:id="70"/>
+    <w:bookmarkStart w:id="71" w:name="ref-MacKenzie_et_al_2006"/>
     <w:p>
       <w:pPr>
         <w:pStyle w:val="Bibliography"/>
@@ -3011,8 +3360,8 @@
         <w:t xml:space="preserve">New York.</w:t>
       </w:r>
     </w:p>
-    <w:bookmarkEnd w:id="66"/>
-    <w:bookmarkStart w:id="68" w:name="ref-Magness_et_al_2008"/>
+    <w:bookmarkEnd w:id="71"/>
+    <w:bookmarkStart w:id="73" w:name="ref-Magness_et_al_2008"/>
     <w:p>
       <w:pPr>
         <w:pStyle w:val="Bibliography"/>
@@ -3071,7 +3420,7 @@
       <w:r>
         <w:t xml:space="preserve">doi:</w:t>
       </w:r>
-      <w:hyperlink r:id="rId67">
+      <w:hyperlink r:id="rId72">
         <w:r>
           <w:rPr>
             <w:rStyle w:val="Hyperlink"/>
@@ -3083,8 +3432,8 @@
         <w:t xml:space="preserve">.</w:t>
       </w:r>
     </w:p>
-    <w:bookmarkEnd w:id="68"/>
-    <w:bookmarkStart w:id="70" w:name="ref-Morton_et_al_2009"/>
+    <w:bookmarkEnd w:id="73"/>
+    <w:bookmarkStart w:id="75" w:name="ref-Morton_et_al_2009"/>
     <w:p>
       <w:pPr>
         <w:pStyle w:val="Bibliography"/>
@@ -3146,7 +3495,7 @@
       <w:r>
         <w:t xml:space="preserve"> </w:t>
       </w:r>
-      <w:hyperlink r:id="rId69">
+      <w:hyperlink r:id="rId74">
         <w:r>
           <w:rPr>
             <w:rStyle w:val="Hyperlink"/>
@@ -3158,8 +3507,8 @@
         <w:t xml:space="preserve">.</w:t>
       </w:r>
     </w:p>
-    <w:bookmarkEnd w:id="70"/>
-    <w:bookmarkStart w:id="72" w:name="ref-Penev_et_al_2017"/>
+    <w:bookmarkEnd w:id="75"/>
+    <w:bookmarkStart w:id="77" w:name="ref-Penev_et_al_2017"/>
     <w:p>
       <w:pPr>
         <w:pStyle w:val="Bibliography"/>
@@ -3203,7 +3552,7 @@
       <w:r>
         <w:t xml:space="preserve">doi:</w:t>
       </w:r>
-      <w:hyperlink r:id="rId71">
+      <w:hyperlink r:id="rId76">
         <w:r>
           <w:rPr>
             <w:rStyle w:val="Hyperlink"/>
@@ -3215,8 +3564,8 @@
         <w:t xml:space="preserve">.</w:t>
       </w:r>
     </w:p>
-    <w:bookmarkEnd w:id="72"/>
-    <w:bookmarkStart w:id="74" w:name="ref-Plummer_2003"/>
+    <w:bookmarkEnd w:id="77"/>
+    <w:bookmarkStart w:id="79" w:name="ref-Plummer_2003"/>
     <w:p>
       <w:pPr>
         <w:pStyle w:val="Bibliography"/>
@@ -3275,7 +3624,7 @@
       <w:r>
         <w:t xml:space="preserve"> </w:t>
       </w:r>
-      <w:hyperlink r:id="rId73">
+      <w:hyperlink r:id="rId78">
         <w:r>
           <w:rPr>
             <w:rStyle w:val="Hyperlink"/>
@@ -3287,8 +3636,8 @@
         <w:t xml:space="preserve">.</w:t>
       </w:r>
     </w:p>
-    <w:bookmarkEnd w:id="74"/>
-    <w:bookmarkStart w:id="76" w:name="ref-Plummer_2019"/>
+    <w:bookmarkEnd w:id="79"/>
+    <w:bookmarkStart w:id="81" w:name="ref-Plummer_2019"/>
     <w:p>
       <w:pPr>
         <w:pStyle w:val="Bibliography"/>
@@ -3305,7 +3654,7 @@
       <w:r>
         <w:t xml:space="preserve"> </w:t>
       </w:r>
-      <w:hyperlink r:id="rId75">
+      <w:hyperlink r:id="rId80">
         <w:r>
           <w:rPr>
             <w:rStyle w:val="Hyperlink"/>
@@ -3317,8 +3666,8 @@
         <w:t xml:space="preserve">.</w:t>
       </w:r>
     </w:p>
-    <w:bookmarkEnd w:id="76"/>
-    <w:bookmarkStart w:id="78" w:name="ref-Ratnasingham_Hebert_2007"/>
+    <w:bookmarkEnd w:id="81"/>
+    <w:bookmarkStart w:id="83" w:name="ref-Ratnasingham_Hebert_2007"/>
     <w:p>
       <w:pPr>
         <w:pStyle w:val="Bibliography"/>
@@ -3356,7 +3705,7 @@
       <w:r>
         <w:t xml:space="preserve">doi:</w:t>
       </w:r>
-      <w:hyperlink r:id="rId77">
+      <w:hyperlink r:id="rId82">
         <w:r>
           <w:rPr>
             <w:rStyle w:val="Hyperlink"/>
@@ -3368,8 +3717,8 @@
         <w:t xml:space="preserve">.</w:t>
       </w:r>
     </w:p>
-    <w:bookmarkEnd w:id="78"/>
-    <w:bookmarkStart w:id="80" w:name="ref-Ratnasingham_Hebert_2013"/>
+    <w:bookmarkEnd w:id="83"/>
+    <w:bookmarkStart w:id="85" w:name="ref-Ratnasingham_Hebert_2013"/>
     <w:p>
       <w:pPr>
         <w:pStyle w:val="Bibliography"/>
@@ -3407,7 +3756,7 @@
       <w:r>
         <w:t xml:space="preserve">doi:</w:t>
       </w:r>
-      <w:hyperlink r:id="rId79">
+      <w:hyperlink r:id="rId84">
         <w:r>
           <w:rPr>
             <w:rStyle w:val="Hyperlink"/>
@@ -3419,8 +3768,8 @@
         <w:t xml:space="preserve">.</w:t>
       </w:r>
     </w:p>
-    <w:bookmarkEnd w:id="80"/>
-    <w:bookmarkStart w:id="82" w:name="ref-R_Core_Team_2020"/>
+    <w:bookmarkEnd w:id="85"/>
+    <w:bookmarkStart w:id="87" w:name="ref-R_Core_Team_2020"/>
     <w:p>
       <w:pPr>
         <w:pStyle w:val="Bibliography"/>
@@ -3443,7 +3792,7 @@
       <w:r>
         <w:t xml:space="preserve"> </w:t>
       </w:r>
-      <w:hyperlink r:id="rId81">
+      <w:hyperlink r:id="rId86">
         <w:r>
           <w:rPr>
             <w:rStyle w:val="Hyperlink"/>
@@ -3455,8 +3804,8 @@
         <w:t xml:space="preserve">.</w:t>
       </w:r>
     </w:p>
-    <w:bookmarkEnd w:id="82"/>
-    <w:bookmarkStart w:id="84" w:name="ref-Taylor_1983"/>
+    <w:bookmarkEnd w:id="87"/>
+    <w:bookmarkStart w:id="89" w:name="ref-Taylor_1983"/>
     <w:p>
       <w:pPr>
         <w:pStyle w:val="Bibliography"/>
@@ -3500,7 +3849,7 @@
       <w:r>
         <w:t xml:space="preserve"> </w:t>
       </w:r>
-      <w:hyperlink r:id="rId83">
+      <w:hyperlink r:id="rId88">
         <w:r>
           <w:rPr>
             <w:rStyle w:val="Hyperlink"/>
@@ -3512,8 +3861,8 @@
         <w:t xml:space="preserve">.</w:t>
       </w:r>
     </w:p>
-    <w:bookmarkEnd w:id="84"/>
-    <w:bookmarkStart w:id="86" w:name="ref-Wickham_2007"/>
+    <w:bookmarkEnd w:id="89"/>
+    <w:bookmarkStart w:id="91" w:name="ref-Wickham_2007"/>
     <w:p>
       <w:pPr>
         <w:pStyle w:val="Bibliography"/>
@@ -3542,7 +3891,7 @@
       <w:r>
         <w:t xml:space="preserve"> </w:t>
       </w:r>
-      <w:hyperlink r:id="rId85">
+      <w:hyperlink r:id="rId90">
         <w:r>
           <w:rPr>
             <w:rStyle w:val="Hyperlink"/>
@@ -3554,8 +3903,8 @@
         <w:t xml:space="preserve">.</w:t>
       </w:r>
     </w:p>
-    <w:bookmarkEnd w:id="86"/>
-    <w:bookmarkStart w:id="88" w:name="ref-Woodward_Beever_2010"/>
+    <w:bookmarkEnd w:id="91"/>
+    <w:bookmarkStart w:id="93" w:name="ref-Woodward_Beever_2010"/>
     <w:p>
       <w:pPr>
         <w:pStyle w:val="Bibliography"/>
@@ -3581,7 +3930,7 @@
       <w:r>
         <w:t xml:space="preserve">doi:</w:t>
       </w:r>
-      <w:hyperlink r:id="rId87">
+      <w:hyperlink r:id="rId92">
         <w:r>
           <w:rPr>
             <w:rStyle w:val="Hyperlink"/>
@@ -3593,8 +3942,8 @@
         <w:t xml:space="preserve">.</w:t>
       </w:r>
     </w:p>
-    <w:bookmarkEnd w:id="88"/>
-    <w:bookmarkStart w:id="90" w:name="ref-Xie2014"/>
+    <w:bookmarkEnd w:id="93"/>
+    <w:bookmarkStart w:id="95" w:name="ref-Xie2014"/>
     <w:p>
       <w:pPr>
         <w:pStyle w:val="Bibliography"/>
@@ -3638,7 +3987,7 @@
       <w:r>
         <w:t xml:space="preserve"> </w:t>
       </w:r>
-      <w:hyperlink r:id="rId89">
+      <w:hyperlink r:id="rId94">
         <w:r>
           <w:rPr>
             <w:rStyle w:val="Hyperlink"/>
@@ -3650,8 +3999,8 @@
         <w:t xml:space="preserve">.</w:t>
       </w:r>
     </w:p>
-    <w:bookmarkEnd w:id="90"/>
-    <w:bookmarkStart w:id="92" w:name="ref-Xie2015"/>
+    <w:bookmarkEnd w:id="95"/>
+    <w:bookmarkStart w:id="97" w:name="ref-Xie2015"/>
     <w:p>
       <w:pPr>
         <w:pStyle w:val="Bibliography"/>
@@ -3668,7 +4017,7 @@
       <w:r>
         <w:t xml:space="preserve"> </w:t>
       </w:r>
-      <w:hyperlink r:id="rId91">
+      <w:hyperlink r:id="rId96">
         <w:r>
           <w:rPr>
             <w:rStyle w:val="Hyperlink"/>
@@ -3680,8 +4029,8 @@
         <w:t xml:space="preserve">.</w:t>
       </w:r>
     </w:p>
-    <w:bookmarkEnd w:id="92"/>
-    <w:bookmarkStart w:id="93" w:name="ref-Xie2020"/>
+    <w:bookmarkEnd w:id="97"/>
+    <w:bookmarkStart w:id="98" w:name="ref-Xie2020"/>
     <w:p>
       <w:pPr>
         <w:pStyle w:val="Bibliography"/>
@@ -3698,7 +4047,7 @@
       <w:r>
         <w:t xml:space="preserve"> </w:t>
       </w:r>
-      <w:hyperlink r:id="rId91">
+      <w:hyperlink r:id="rId96">
         <w:r>
           <w:rPr>
             <w:rStyle w:val="Hyperlink"/>
@@ -3710,17 +4059,17 @@
         <w:t xml:space="preserve">.</w:t>
       </w:r>
     </w:p>
-    <w:bookmarkEnd w:id="93"/>
-    <w:bookmarkEnd w:id="94"/>
+    <w:bookmarkEnd w:id="98"/>
+    <w:bookmarkEnd w:id="99"/>
     <w:p>
       <w:pPr>
         <w:pStyle w:val="Heading1"/>
       </w:pPr>
-      <w:bookmarkStart w:id="95" w:name="figures-and-figure-captions"/>
+      <w:bookmarkStart w:id="100" w:name="figures-and-figure-captions"/>
       <w:r>
         <w:t xml:space="preserve">Figures and Figure Captions</w:t>
       </w:r>
-      <w:bookmarkEnd w:id="95"/>
+      <w:bookmarkEnd w:id="100"/>
     </w:p>
     <w:sectPr>
       <w:footerReference w:type="default" r:id="rId9"/>

</xml_diff>

<commit_message>
Improve study area justification
</commit_message>
<xml_diff>
--- a/documents/manuscript/manuscript.docx
+++ b/documents/manuscript/manuscript.docx
@@ -997,49 +997,55 @@
         <w:pStyle w:val="BodyText"/>
       </w:pPr>
       <w:r>
-        <w:t xml:space="preserve">This study area was chosen as an analog of a real conservation unit that</w:t>
-      </w:r>
-      <w:r>
-        <w:t xml:space="preserve"> </w:t>
-      </w:r>
-      <w:r>
-        <w:t xml:space="preserve">could be conveniently sampled from our office at the Kenai National</w:t>
-      </w:r>
-      <w:r>
-        <w:t xml:space="preserve"> </w:t>
-      </w:r>
-      <w:r>
-        <w:t xml:space="preserve">Wildlife Refuge, which lies at 60.4647°N, 151.0735°W within the Slikok</w:t>
-      </w:r>
-      <w:r>
-        <w:t xml:space="preserve"> </w:t>
-      </w:r>
-      <w:r>
-        <w:t xml:space="preserve">Creek watershed. Like most conservation units and like the Kenai</w:t>
-      </w:r>
-      <w:r>
-        <w:t xml:space="preserve"> </w:t>
-      </w:r>
-      <w:r>
-        <w:t xml:space="preserve">National Wildlife Refuge as a whole, this study area includes varied</w:t>
-      </w:r>
-      <w:r>
-        <w:t xml:space="preserve"> </w:t>
-      </w:r>
-      <w:r>
-        <w:t xml:space="preserve">habitat types; arbitrary, artificial, and ecologically open boundaries</w:t>
-      </w:r>
-      <w:r>
-        <w:t xml:space="preserve"> </w:t>
-      </w:r>
-      <w:r>
-        <w:t xml:space="preserve">that have no meaning to wildlife; and a range levels of human</w:t>
-      </w:r>
-      <w:r>
-        <w:t xml:space="preserve"> </w:t>
-      </w:r>
-      <w:r>
-        <w:t xml:space="preserve">disturbance from fairly remote, undisturbed areas to developed land.</w:t>
+        <w:t xml:space="preserve">This study area was chosen because it could be conveniently sampled from</w:t>
+      </w:r>
+      <w:r>
+        <w:t xml:space="preserve"> </w:t>
+      </w:r>
+      <w:r>
+        <w:t xml:space="preserve">our office at the Kenai National Wildlife Refuge, which lies at</w:t>
+      </w:r>
+      <w:r>
+        <w:t xml:space="preserve"> </w:t>
+      </w:r>
+      <w:r>
+        <w:t xml:space="preserve">60.4647°N, 151.0735°W within the Slikok Creek watershed and because it</w:t>
+      </w:r>
+      <w:r>
+        <w:t xml:space="preserve"> </w:t>
+      </w:r>
+      <w:r>
+        <w:t xml:space="preserve">could serve well as an analog of a real conservation unit. Like most</w:t>
+      </w:r>
+      <w:r>
+        <w:t xml:space="preserve"> </w:t>
+      </w:r>
+      <w:r>
+        <w:t xml:space="preserve">conservation units and like the Kenai National Wildlife Refuge as a</w:t>
+      </w:r>
+      <w:r>
+        <w:t xml:space="preserve"> </w:t>
+      </w:r>
+      <w:r>
+        <w:t xml:space="preserve">whole, this study area includes varied habitat types; arbitrary,</w:t>
+      </w:r>
+      <w:r>
+        <w:t xml:space="preserve"> </w:t>
+      </w:r>
+      <w:r>
+        <w:t xml:space="preserve">artificial, and ecologically open boundaries that have no meaning to</w:t>
+      </w:r>
+      <w:r>
+        <w:t xml:space="preserve"> </w:t>
+      </w:r>
+      <w:r>
+        <w:t xml:space="preserve">wildlife; and a range of levels of human disturbance from fairly remote,</w:t>
+      </w:r>
+      <w:r>
+        <w:t xml:space="preserve"> </w:t>
+      </w:r>
+      <w:r>
+        <w:t xml:space="preserve">undisturbed areas to developed land.</w:t>
       </w:r>
     </w:p>
     <w:p>

</xml_diff>

<commit_message>
Add summary graphs to manuscript
</commit_message>
<xml_diff>
--- a/documents/manuscript/manuscript.docx
+++ b/documents/manuscript/manuscript.docx
@@ -2156,13 +2156,7 @@
         <w:pStyle w:val="BodyText"/>
       </w:pPr>
       <w:r>
-        <w:t xml:space="preserve">We began with data exploration. Most species were observed in only one</w:t>
-      </w:r>
-      <w:r>
-        <w:t xml:space="preserve"> </w:t>
-      </w:r>
-      <w:r>
-        <w:t xml:space="preserve">sample and most were observed at only a single plot.</w:t>
+        <w:t xml:space="preserve">We began with data exploration.</w:t>
       </w:r>
     </w:p>
     <w:p>
@@ -2459,14 +2453,184 @@
       <w:pPr>
         <w:pStyle w:val="Heading1"/>
       </w:pPr>
-      <w:bookmarkStart w:id="38" w:name="references"/>
+      <w:bookmarkStart w:id="38" w:name="results"/>
+      <w:r>
+        <w:t xml:space="preserve">Results</w:t>
+      </w:r>
+      <w:bookmarkEnd w:id="38"/>
+    </w:p>
+    <w:p>
+      <w:pPr>
+        <w:pStyle w:val="Heading2"/>
+      </w:pPr>
+      <w:bookmarkStart w:id="39" w:name="data-exploration"/>
+      <w:r>
+        <w:t xml:space="preserve">Data exploration</w:t>
+      </w:r>
+      <w:bookmarkEnd w:id="39"/>
+    </w:p>
+    <w:p>
+      <w:pPr>
+        <w:pStyle w:val="FirstParagraph"/>
+      </w:pPr>
+      <w:r>
+        <w:t xml:space="preserve">Out of the 975 species observed, 615 species (63% of species) were</w:t>
+      </w:r>
+      <w:r>
+        <w:t xml:space="preserve"> </w:t>
+      </w:r>
+      <w:r>
+        <w:t xml:space="preserve">detected in only one of the 125 samples and 649 species (67% of species)</w:t>
+      </w:r>
+      <w:r>
+        <w:t xml:space="preserve"> </w:t>
+      </w:r>
+      <w:r>
+        <w:t xml:space="preserve">were detected at a single plot. The most commonly observed species was</w:t>
+      </w:r>
+      <w:r>
+        <w:t xml:space="preserve"> </w:t>
+      </w:r>
+      <w:r>
+        <w:t xml:space="preserve">the mosquito</w:t>
+      </w:r>
+      <w:r>
+        <w:t xml:space="preserve"> </w:t>
+      </w:r>
+      <w:r>
+        <w:rPr>
+          <w:i/>
+        </w:rPr>
+        <w:t xml:space="preserve">Ochlerotatus communis</w:t>
+      </w:r>
+      <w:r>
+        <w:t xml:space="preserve">, observed in 36 samples (29% of</w:t>
+      </w:r>
+      <w:r>
+        <w:t xml:space="preserve"> </w:t>
+      </w:r>
+      <w:r>
+        <w:t xml:space="preserve">samples) and at 27 plots (68% of plots).</w:t>
+      </w:r>
+    </w:p>
+    <w:p>
+      <w:pPr>
+        <w:pStyle w:val="BodyText"/>
+      </w:pPr>
+      <w:r>
+        <w:drawing>
+          <wp:inline>
+            <wp:extent cx="5943600" cy="5943600"/>
+            <wp:effectExtent b="0" l="0" r="0" t="0"/>
+            <wp:docPr descr="Histogram of numbers of samples in which each species was observed." title="" id="1" name="Picture"/>
+            <a:graphic>
+              <a:graphicData uri="http://schemas.openxmlformats.org/drawingml/2006/picture">
+                <pic:pic>
+                  <pic:nvPicPr>
+                    <pic:cNvPr descr="../images/histogram_frequencies_by_samples.png" id="0" name="Picture"/>
+                    <pic:cNvPicPr>
+                      <a:picLocks noChangeArrowheads="1" noChangeAspect="1"/>
+                    </pic:cNvPicPr>
+                  </pic:nvPicPr>
+                  <pic:blipFill>
+                    <a:blip r:embed="rId40"/>
+                    <a:stretch>
+                      <a:fillRect/>
+                    </a:stretch>
+                  </pic:blipFill>
+                  <pic:spPr bwMode="auto">
+                    <a:xfrm>
+                      <a:off x="0" y="0"/>
+                      <a:ext cx="5943600" cy="5943600"/>
+                    </a:xfrm>
+                    <a:prstGeom prst="rect">
+                      <a:avLst/>
+                    </a:prstGeom>
+                    <a:noFill/>
+                    <a:ln w="9525">
+                      <a:noFill/>
+                      <a:headEnd/>
+                      <a:tailEnd/>
+                    </a:ln>
+                  </pic:spPr>
+                </pic:pic>
+              </a:graphicData>
+            </a:graphic>
+          </wp:inline>
+        </w:drawing>
+      </w:r>
+      <w:r>
+        <w:br/>
+      </w:r>
+      <w:r>
+        <w:t xml:space="preserve">Histogram of numbers of samples in which each species was observed.</w:t>
+      </w:r>
+    </w:p>
+    <w:p>
+      <w:pPr>
+        <w:pStyle w:val="BodyText"/>
+      </w:pPr>
+      <w:r>
+        <w:drawing>
+          <wp:inline>
+            <wp:extent cx="5943600" cy="5943600"/>
+            <wp:effectExtent b="0" l="0" r="0" t="0"/>
+            <wp:docPr descr="Histogram of numbers of plots at which each species was observed." title="" id="1" name="Picture"/>
+            <a:graphic>
+              <a:graphicData uri="http://schemas.openxmlformats.org/drawingml/2006/picture">
+                <pic:pic>
+                  <pic:nvPicPr>
+                    <pic:cNvPr descr="../images/histogram_frequencies_by_numbers_of_plots.png" id="0" name="Picture"/>
+                    <pic:cNvPicPr>
+                      <a:picLocks noChangeArrowheads="1" noChangeAspect="1"/>
+                    </pic:cNvPicPr>
+                  </pic:nvPicPr>
+                  <pic:blipFill>
+                    <a:blip r:embed="rId41"/>
+                    <a:stretch>
+                      <a:fillRect/>
+                    </a:stretch>
+                  </pic:blipFill>
+                  <pic:spPr bwMode="auto">
+                    <a:xfrm>
+                      <a:off x="0" y="0"/>
+                      <a:ext cx="5943600" cy="5943600"/>
+                    </a:xfrm>
+                    <a:prstGeom prst="rect">
+                      <a:avLst/>
+                    </a:prstGeom>
+                    <a:noFill/>
+                    <a:ln w="9525">
+                      <a:noFill/>
+                      <a:headEnd/>
+                      <a:tailEnd/>
+                    </a:ln>
+                  </pic:spPr>
+                </pic:pic>
+              </a:graphicData>
+            </a:graphic>
+          </wp:inline>
+        </w:drawing>
+      </w:r>
+      <w:r>
+        <w:br/>
+      </w:r>
+      <w:r>
+        <w:t xml:space="preserve">Histogram of numbers of plots at which each species was observed.</w:t>
+      </w:r>
+    </w:p>
+    <w:p>
+      <w:pPr>
+        <w:pStyle w:val="Heading1"/>
+      </w:pPr>
+      <w:bookmarkStart w:id="42" w:name="references"/>
       <w:r>
         <w:t xml:space="preserve">References</w:t>
       </w:r>
-      <w:bookmarkEnd w:id="38"/>
-    </w:p>
-    <w:bookmarkStart w:id="99" w:name="refs"/>
-    <w:bookmarkStart w:id="40" w:name="ref-105th_Congress_1997"/>
+      <w:bookmarkEnd w:id="42"/>
+    </w:p>
+    <w:bookmarkStart w:id="103" w:name="refs"/>
+    <w:bookmarkStart w:id="44" w:name="ref-105th_Congress_1997"/>
     <w:p>
       <w:pPr>
         <w:pStyle w:val="Bibliography"/>
@@ -2537,7 +2701,7 @@
       <w:r>
         <w:t xml:space="preserve"> </w:t>
       </w:r>
-      <w:hyperlink r:id="rId39">
+      <w:hyperlink r:id="rId43">
         <w:r>
           <w:rPr>
             <w:rStyle w:val="Hyperlink"/>
@@ -2549,8 +2713,8 @@
         <w:t xml:space="preserve">.</w:t>
       </w:r>
     </w:p>
-    <w:bookmarkEnd w:id="40"/>
-    <w:bookmarkStart w:id="42" w:name="ref-96th_Congress_1980"/>
+    <w:bookmarkEnd w:id="44"/>
+    <w:bookmarkStart w:id="46" w:name="ref-96th_Congress_1980"/>
     <w:p>
       <w:pPr>
         <w:pStyle w:val="Bibliography"/>
@@ -2621,7 +2785,7 @@
       <w:r>
         <w:t xml:space="preserve"> </w:t>
       </w:r>
-      <w:hyperlink r:id="rId41">
+      <w:hyperlink r:id="rId45">
         <w:r>
           <w:rPr>
             <w:rStyle w:val="Hyperlink"/>
@@ -2633,8 +2797,8 @@
         <w:t xml:space="preserve">.</w:t>
       </w:r>
     </w:p>
-    <w:bookmarkEnd w:id="42"/>
-    <w:bookmarkStart w:id="44" w:name="ref-Altschul_et_al_1990"/>
+    <w:bookmarkEnd w:id="46"/>
+    <w:bookmarkStart w:id="48" w:name="ref-Altschul_et_al_1990"/>
     <w:p>
       <w:pPr>
         <w:pStyle w:val="Bibliography"/>
@@ -2666,7 +2830,7 @@
       <w:r>
         <w:t xml:space="preserve">doi:</w:t>
       </w:r>
-      <w:hyperlink r:id="rId43">
+      <w:hyperlink r:id="rId47">
         <w:r>
           <w:rPr>
             <w:rStyle w:val="Hyperlink"/>
@@ -2678,8 +2842,8 @@
         <w:t xml:space="preserve">.</w:t>
       </w:r>
     </w:p>
-    <w:bookmarkEnd w:id="44"/>
-    <w:bookmarkStart w:id="46" w:name="ref-Blaxter_et_al_2005"/>
+    <w:bookmarkEnd w:id="48"/>
+    <w:bookmarkStart w:id="50" w:name="ref-Blaxter_et_al_2005"/>
     <w:p>
       <w:pPr>
         <w:pStyle w:val="Bibliography"/>
@@ -2723,7 +2887,7 @@
       <w:r>
         <w:t xml:space="preserve">doi:</w:t>
       </w:r>
-      <w:hyperlink r:id="rId45">
+      <w:hyperlink r:id="rId49">
         <w:r>
           <w:rPr>
             <w:rStyle w:val="Hyperlink"/>
@@ -2735,8 +2899,8 @@
         <w:t xml:space="preserve">.</w:t>
       </w:r>
     </w:p>
-    <w:bookmarkEnd w:id="46"/>
-    <w:bookmarkStart w:id="48" w:name="ref-Bowser_et_al_2020"/>
+    <w:bookmarkEnd w:id="50"/>
+    <w:bookmarkStart w:id="52" w:name="ref-Bowser_et_al_2020"/>
     <w:p>
       <w:pPr>
         <w:pStyle w:val="Bibliography"/>
@@ -2786,7 +2950,7 @@
       <w:r>
         <w:t xml:space="preserve">doi:</w:t>
       </w:r>
-      <w:hyperlink r:id="rId47">
+      <w:hyperlink r:id="rId51">
         <w:r>
           <w:rPr>
             <w:rStyle w:val="Hyperlink"/>
@@ -2798,8 +2962,8 @@
         <w:t xml:space="preserve">.</w:t>
       </w:r>
     </w:p>
-    <w:bookmarkEnd w:id="48"/>
-    <w:bookmarkStart w:id="50" w:name="ref-Bowser_et_al_2017"/>
+    <w:bookmarkEnd w:id="52"/>
+    <w:bookmarkStart w:id="54" w:name="ref-Bowser_et_al_2017"/>
     <w:p>
       <w:pPr>
         <w:pStyle w:val="Bibliography"/>
@@ -2837,7 +3001,7 @@
       <w:r>
         <w:t xml:space="preserve">doi:</w:t>
       </w:r>
-      <w:hyperlink r:id="rId49">
+      <w:hyperlink r:id="rId53">
         <w:r>
           <w:rPr>
             <w:rStyle w:val="Hyperlink"/>
@@ -2849,8 +3013,8 @@
         <w:t xml:space="preserve">.</w:t>
       </w:r>
     </w:p>
-    <w:bookmarkEnd w:id="50"/>
-    <w:bookmarkStart w:id="52" w:name="ref-Bush_2019"/>
+    <w:bookmarkEnd w:id="54"/>
+    <w:bookmarkStart w:id="56" w:name="ref-Bush_2019"/>
     <w:p>
       <w:pPr>
         <w:pStyle w:val="Bibliography"/>
@@ -2894,7 +3058,7 @@
       <w:r>
         <w:t xml:space="preserve">doi:</w:t>
       </w:r>
-      <w:hyperlink r:id="rId51">
+      <w:hyperlink r:id="rId55">
         <w:r>
           <w:rPr>
             <w:rStyle w:val="Hyperlink"/>
@@ -2906,8 +3070,8 @@
         <w:t xml:space="preserve">.</w:t>
       </w:r>
     </w:p>
-    <w:bookmarkEnd w:id="52"/>
-    <w:bookmarkStart w:id="54" w:name="ref-Clark_et_al_2016"/>
+    <w:bookmarkEnd w:id="56"/>
+    <w:bookmarkStart w:id="58" w:name="ref-Clark_et_al_2016"/>
     <w:p>
       <w:pPr>
         <w:pStyle w:val="Bibliography"/>
@@ -2939,7 +3103,7 @@
       <w:r>
         <w:t xml:space="preserve">doi:</w:t>
       </w:r>
-      <w:hyperlink r:id="rId53">
+      <w:hyperlink r:id="rId57">
         <w:r>
           <w:rPr>
             <w:rStyle w:val="Hyperlink"/>
@@ -2951,8 +3115,8 @@
         <w:t xml:space="preserve">.</w:t>
       </w:r>
     </w:p>
-    <w:bookmarkEnd w:id="54"/>
-    <w:bookmarkStart w:id="56" w:name="ref-Devarajan_et_al_2020"/>
+    <w:bookmarkEnd w:id="58"/>
+    <w:bookmarkStart w:id="60" w:name="ref-Devarajan_et_al_2020"/>
     <w:p>
       <w:pPr>
         <w:pStyle w:val="Bibliography"/>
@@ -2984,7 +3148,7 @@
       <w:r>
         <w:t xml:space="preserve">doi:</w:t>
       </w:r>
-      <w:hyperlink r:id="rId55">
+      <w:hyperlink r:id="rId59">
         <w:r>
           <w:rPr>
             <w:rStyle w:val="Hyperlink"/>
@@ -2996,8 +3160,8 @@
         <w:t xml:space="preserve">.</w:t>
       </w:r>
     </w:p>
-    <w:bookmarkEnd w:id="56"/>
-    <w:bookmarkStart w:id="58" w:name="ref-Gibson_et_al_2015"/>
+    <w:bookmarkEnd w:id="60"/>
+    <w:bookmarkStart w:id="62" w:name="ref-Gibson_et_al_2015"/>
     <w:p>
       <w:pPr>
         <w:pStyle w:val="Bibliography"/>
@@ -3041,7 +3205,7 @@
       <w:r>
         <w:t xml:space="preserve">doi:</w:t>
       </w:r>
-      <w:hyperlink r:id="rId57">
+      <w:hyperlink r:id="rId61">
         <w:r>
           <w:rPr>
             <w:rStyle w:val="Hyperlink"/>
@@ -3053,8 +3217,8 @@
         <w:t xml:space="preserve">.</w:t>
       </w:r>
     </w:p>
-    <w:bookmarkEnd w:id="58"/>
-    <w:bookmarkStart w:id="60" w:name="ref-Hajibabaei_et_al_2016"/>
+    <w:bookmarkEnd w:id="62"/>
+    <w:bookmarkStart w:id="64" w:name="ref-Hajibabaei_et_al_2016"/>
     <w:p>
       <w:pPr>
         <w:pStyle w:val="Bibliography"/>
@@ -3098,7 +3262,7 @@
       <w:r>
         <w:t xml:space="preserve">doi:</w:t>
       </w:r>
-      <w:hyperlink r:id="rId59">
+      <w:hyperlink r:id="rId63">
         <w:r>
           <w:rPr>
             <w:rStyle w:val="Hyperlink"/>
@@ -3110,8 +3274,8 @@
         <w:t xml:space="preserve">.</w:t>
       </w:r>
     </w:p>
-    <w:bookmarkEnd w:id="60"/>
-    <w:bookmarkStart w:id="62" w:name="ref-Homer_et_al_2015"/>
+    <w:bookmarkEnd w:id="64"/>
+    <w:bookmarkStart w:id="66" w:name="ref-Homer_et_al_2015"/>
     <w:p>
       <w:pPr>
         <w:pStyle w:val="Bibliography"/>
@@ -3164,7 +3328,7 @@
       <w:r>
         <w:t xml:space="preserve"> </w:t>
       </w:r>
-      <w:hyperlink r:id="rId61">
+      <w:hyperlink r:id="rId65">
         <w:r>
           <w:rPr>
             <w:rStyle w:val="Hyperlink"/>
@@ -3176,8 +3340,8 @@
         <w:t xml:space="preserve">.</w:t>
       </w:r>
     </w:p>
-    <w:bookmarkEnd w:id="62"/>
-    <w:bookmarkStart w:id="64" w:name="ref-Jenkerson_2010"/>
+    <w:bookmarkEnd w:id="66"/>
+    <w:bookmarkStart w:id="68" w:name="ref-Jenkerson_2010"/>
     <w:p>
       <w:pPr>
         <w:pStyle w:val="Bibliography"/>
@@ -3200,7 +3364,7 @@
       <w:r>
         <w:t xml:space="preserve"> </w:t>
       </w:r>
-      <w:hyperlink r:id="rId63">
+      <w:hyperlink r:id="rId67">
         <w:r>
           <w:rPr>
             <w:rStyle w:val="Hyperlink"/>
@@ -3212,8 +3376,8 @@
         <w:t xml:space="preserve">.</w:t>
       </w:r>
     </w:p>
-    <w:bookmarkEnd w:id="64"/>
-    <w:bookmarkStart w:id="66" w:name="ref-Joseph_2013"/>
+    <w:bookmarkEnd w:id="68"/>
+    <w:bookmarkStart w:id="70" w:name="ref-Joseph_2013"/>
     <w:p>
       <w:pPr>
         <w:pStyle w:val="Bibliography"/>
@@ -3230,7 +3394,7 @@
       <w:r>
         <w:t xml:space="preserve"> </w:t>
       </w:r>
-      <w:hyperlink r:id="rId65">
+      <w:hyperlink r:id="rId69">
         <w:r>
           <w:rPr>
             <w:rStyle w:val="Hyperlink"/>
@@ -3242,8 +3406,8 @@
         <w:t xml:space="preserve">.</w:t>
       </w:r>
     </w:p>
-    <w:bookmarkEnd w:id="66"/>
-    <w:bookmarkStart w:id="68" w:name="ref-Kendall_et_al_2013"/>
+    <w:bookmarkEnd w:id="70"/>
+    <w:bookmarkStart w:id="72" w:name="ref-Kendall_et_al_2013"/>
     <w:p>
       <w:pPr>
         <w:pStyle w:val="Bibliography"/>
@@ -3278,7 +3442,7 @@
       <w:r>
         <w:t xml:space="preserve"> </w:t>
       </w:r>
-      <w:hyperlink r:id="rId67">
+      <w:hyperlink r:id="rId71">
         <w:r>
           <w:rPr>
             <w:rStyle w:val="Hyperlink"/>
@@ -3293,8 +3457,8 @@
         <w:t xml:space="preserve">[2020 Dec. 7].</w:t>
       </w:r>
     </w:p>
-    <w:bookmarkEnd w:id="68"/>
-    <w:bookmarkStart w:id="70" w:name="ref-MacKenzie_et_al_2002"/>
+    <w:bookmarkEnd w:id="72"/>
+    <w:bookmarkStart w:id="74" w:name="ref-MacKenzie_et_al_2002"/>
     <w:p>
       <w:pPr>
         <w:pStyle w:val="Bibliography"/>
@@ -3332,7 +3496,7 @@
       <w:r>
         <w:t xml:space="preserve">doi:</w:t>
       </w:r>
-      <w:hyperlink r:id="rId69">
+      <w:hyperlink r:id="rId73">
         <w:r>
           <w:rPr>
             <w:rStyle w:val="Hyperlink"/>
@@ -3344,8 +3508,8 @@
         <w:t xml:space="preserve">.</w:t>
       </w:r>
     </w:p>
-    <w:bookmarkEnd w:id="70"/>
-    <w:bookmarkStart w:id="71" w:name="ref-MacKenzie_et_al_2006"/>
+    <w:bookmarkEnd w:id="74"/>
+    <w:bookmarkStart w:id="75" w:name="ref-MacKenzie_et_al_2006"/>
     <w:p>
       <w:pPr>
         <w:pStyle w:val="Bibliography"/>
@@ -3366,8 +3530,8 @@
         <w:t xml:space="preserve">New York.</w:t>
       </w:r>
     </w:p>
-    <w:bookmarkEnd w:id="71"/>
-    <w:bookmarkStart w:id="73" w:name="ref-Magness_et_al_2008"/>
+    <w:bookmarkEnd w:id="75"/>
+    <w:bookmarkStart w:id="77" w:name="ref-Magness_et_al_2008"/>
     <w:p>
       <w:pPr>
         <w:pStyle w:val="Bibliography"/>
@@ -3426,7 +3590,7 @@
       <w:r>
         <w:t xml:space="preserve">doi:</w:t>
       </w:r>
-      <w:hyperlink r:id="rId72">
+      <w:hyperlink r:id="rId76">
         <w:r>
           <w:rPr>
             <w:rStyle w:val="Hyperlink"/>
@@ -3438,8 +3602,8 @@
         <w:t xml:space="preserve">.</w:t>
       </w:r>
     </w:p>
-    <w:bookmarkEnd w:id="73"/>
-    <w:bookmarkStart w:id="75" w:name="ref-Morton_et_al_2009"/>
+    <w:bookmarkEnd w:id="77"/>
+    <w:bookmarkStart w:id="79" w:name="ref-Morton_et_al_2009"/>
     <w:p>
       <w:pPr>
         <w:pStyle w:val="Bibliography"/>
@@ -3501,7 +3665,7 @@
       <w:r>
         <w:t xml:space="preserve"> </w:t>
       </w:r>
-      <w:hyperlink r:id="rId74">
+      <w:hyperlink r:id="rId78">
         <w:r>
           <w:rPr>
             <w:rStyle w:val="Hyperlink"/>
@@ -3513,8 +3677,8 @@
         <w:t xml:space="preserve">.</w:t>
       </w:r>
     </w:p>
-    <w:bookmarkEnd w:id="75"/>
-    <w:bookmarkStart w:id="77" w:name="ref-Penev_et_al_2017"/>
+    <w:bookmarkEnd w:id="79"/>
+    <w:bookmarkStart w:id="81" w:name="ref-Penev_et_al_2017"/>
     <w:p>
       <w:pPr>
         <w:pStyle w:val="Bibliography"/>
@@ -3558,7 +3722,7 @@
       <w:r>
         <w:t xml:space="preserve">doi:</w:t>
       </w:r>
-      <w:hyperlink r:id="rId76">
+      <w:hyperlink r:id="rId80">
         <w:r>
           <w:rPr>
             <w:rStyle w:val="Hyperlink"/>
@@ -3570,8 +3734,8 @@
         <w:t xml:space="preserve">.</w:t>
       </w:r>
     </w:p>
-    <w:bookmarkEnd w:id="77"/>
-    <w:bookmarkStart w:id="79" w:name="ref-Plummer_2003"/>
+    <w:bookmarkEnd w:id="81"/>
+    <w:bookmarkStart w:id="83" w:name="ref-Plummer_2003"/>
     <w:p>
       <w:pPr>
         <w:pStyle w:val="Bibliography"/>
@@ -3630,7 +3794,7 @@
       <w:r>
         <w:t xml:space="preserve"> </w:t>
       </w:r>
-      <w:hyperlink r:id="rId78">
+      <w:hyperlink r:id="rId82">
         <w:r>
           <w:rPr>
             <w:rStyle w:val="Hyperlink"/>
@@ -3642,8 +3806,8 @@
         <w:t xml:space="preserve">.</w:t>
       </w:r>
     </w:p>
-    <w:bookmarkEnd w:id="79"/>
-    <w:bookmarkStart w:id="81" w:name="ref-Plummer_2019"/>
+    <w:bookmarkEnd w:id="83"/>
+    <w:bookmarkStart w:id="85" w:name="ref-Plummer_2019"/>
     <w:p>
       <w:pPr>
         <w:pStyle w:val="Bibliography"/>
@@ -3660,7 +3824,7 @@
       <w:r>
         <w:t xml:space="preserve"> </w:t>
       </w:r>
-      <w:hyperlink r:id="rId80">
+      <w:hyperlink r:id="rId84">
         <w:r>
           <w:rPr>
             <w:rStyle w:val="Hyperlink"/>
@@ -3672,8 +3836,8 @@
         <w:t xml:space="preserve">.</w:t>
       </w:r>
     </w:p>
-    <w:bookmarkEnd w:id="81"/>
-    <w:bookmarkStart w:id="83" w:name="ref-Ratnasingham_Hebert_2007"/>
+    <w:bookmarkEnd w:id="85"/>
+    <w:bookmarkStart w:id="87" w:name="ref-Ratnasingham_Hebert_2007"/>
     <w:p>
       <w:pPr>
         <w:pStyle w:val="Bibliography"/>
@@ -3711,7 +3875,7 @@
       <w:r>
         <w:t xml:space="preserve">doi:</w:t>
       </w:r>
-      <w:hyperlink r:id="rId82">
+      <w:hyperlink r:id="rId86">
         <w:r>
           <w:rPr>
             <w:rStyle w:val="Hyperlink"/>
@@ -3723,8 +3887,8 @@
         <w:t xml:space="preserve">.</w:t>
       </w:r>
     </w:p>
-    <w:bookmarkEnd w:id="83"/>
-    <w:bookmarkStart w:id="85" w:name="ref-Ratnasingham_Hebert_2013"/>
+    <w:bookmarkEnd w:id="87"/>
+    <w:bookmarkStart w:id="89" w:name="ref-Ratnasingham_Hebert_2013"/>
     <w:p>
       <w:pPr>
         <w:pStyle w:val="Bibliography"/>
@@ -3762,7 +3926,7 @@
       <w:r>
         <w:t xml:space="preserve">doi:</w:t>
       </w:r>
-      <w:hyperlink r:id="rId84">
+      <w:hyperlink r:id="rId88">
         <w:r>
           <w:rPr>
             <w:rStyle w:val="Hyperlink"/>
@@ -3774,8 +3938,8 @@
         <w:t xml:space="preserve">.</w:t>
       </w:r>
     </w:p>
-    <w:bookmarkEnd w:id="85"/>
-    <w:bookmarkStart w:id="87" w:name="ref-R_Core_Team_2020"/>
+    <w:bookmarkEnd w:id="89"/>
+    <w:bookmarkStart w:id="91" w:name="ref-R_Core_Team_2020"/>
     <w:p>
       <w:pPr>
         <w:pStyle w:val="Bibliography"/>
@@ -3798,7 +3962,7 @@
       <w:r>
         <w:t xml:space="preserve"> </w:t>
       </w:r>
-      <w:hyperlink r:id="rId86">
+      <w:hyperlink r:id="rId90">
         <w:r>
           <w:rPr>
             <w:rStyle w:val="Hyperlink"/>
@@ -3810,8 +3974,8 @@
         <w:t xml:space="preserve">.</w:t>
       </w:r>
     </w:p>
-    <w:bookmarkEnd w:id="87"/>
-    <w:bookmarkStart w:id="89" w:name="ref-Taylor_1983"/>
+    <w:bookmarkEnd w:id="91"/>
+    <w:bookmarkStart w:id="93" w:name="ref-Taylor_1983"/>
     <w:p>
       <w:pPr>
         <w:pStyle w:val="Bibliography"/>
@@ -3855,7 +4019,7 @@
       <w:r>
         <w:t xml:space="preserve"> </w:t>
       </w:r>
-      <w:hyperlink r:id="rId88">
+      <w:hyperlink r:id="rId92">
         <w:r>
           <w:rPr>
             <w:rStyle w:val="Hyperlink"/>
@@ -3867,8 +4031,8 @@
         <w:t xml:space="preserve">.</w:t>
       </w:r>
     </w:p>
-    <w:bookmarkEnd w:id="89"/>
-    <w:bookmarkStart w:id="91" w:name="ref-Wickham_2007"/>
+    <w:bookmarkEnd w:id="93"/>
+    <w:bookmarkStart w:id="95" w:name="ref-Wickham_2007"/>
     <w:p>
       <w:pPr>
         <w:pStyle w:val="Bibliography"/>
@@ -3897,7 +4061,7 @@
       <w:r>
         <w:t xml:space="preserve"> </w:t>
       </w:r>
-      <w:hyperlink r:id="rId90">
+      <w:hyperlink r:id="rId94">
         <w:r>
           <w:rPr>
             <w:rStyle w:val="Hyperlink"/>
@@ -3909,8 +4073,8 @@
         <w:t xml:space="preserve">.</w:t>
       </w:r>
     </w:p>
-    <w:bookmarkEnd w:id="91"/>
-    <w:bookmarkStart w:id="93" w:name="ref-Woodward_Beever_2010"/>
+    <w:bookmarkEnd w:id="95"/>
+    <w:bookmarkStart w:id="97" w:name="ref-Woodward_Beever_2010"/>
     <w:p>
       <w:pPr>
         <w:pStyle w:val="Bibliography"/>
@@ -3936,7 +4100,7 @@
       <w:r>
         <w:t xml:space="preserve">doi:</w:t>
       </w:r>
-      <w:hyperlink r:id="rId92">
+      <w:hyperlink r:id="rId96">
         <w:r>
           <w:rPr>
             <w:rStyle w:val="Hyperlink"/>
@@ -3948,8 +4112,8 @@
         <w:t xml:space="preserve">.</w:t>
       </w:r>
     </w:p>
-    <w:bookmarkEnd w:id="93"/>
-    <w:bookmarkStart w:id="95" w:name="ref-Xie2014"/>
+    <w:bookmarkEnd w:id="97"/>
+    <w:bookmarkStart w:id="99" w:name="ref-Xie2014"/>
     <w:p>
       <w:pPr>
         <w:pStyle w:val="Bibliography"/>
@@ -3993,7 +4157,7 @@
       <w:r>
         <w:t xml:space="preserve"> </w:t>
       </w:r>
-      <w:hyperlink r:id="rId94">
+      <w:hyperlink r:id="rId98">
         <w:r>
           <w:rPr>
             <w:rStyle w:val="Hyperlink"/>
@@ -4005,8 +4169,8 @@
         <w:t xml:space="preserve">.</w:t>
       </w:r>
     </w:p>
-    <w:bookmarkEnd w:id="95"/>
-    <w:bookmarkStart w:id="97" w:name="ref-Xie2015"/>
+    <w:bookmarkEnd w:id="99"/>
+    <w:bookmarkStart w:id="101" w:name="ref-Xie2015"/>
     <w:p>
       <w:pPr>
         <w:pStyle w:val="Bibliography"/>
@@ -4023,7 +4187,7 @@
       <w:r>
         <w:t xml:space="preserve"> </w:t>
       </w:r>
-      <w:hyperlink r:id="rId96">
+      <w:hyperlink r:id="rId100">
         <w:r>
           <w:rPr>
             <w:rStyle w:val="Hyperlink"/>
@@ -4035,8 +4199,8 @@
         <w:t xml:space="preserve">.</w:t>
       </w:r>
     </w:p>
-    <w:bookmarkEnd w:id="97"/>
-    <w:bookmarkStart w:id="98" w:name="ref-Xie2020"/>
+    <w:bookmarkEnd w:id="101"/>
+    <w:bookmarkStart w:id="102" w:name="ref-Xie2020"/>
     <w:p>
       <w:pPr>
         <w:pStyle w:val="Bibliography"/>
@@ -4053,7 +4217,7 @@
       <w:r>
         <w:t xml:space="preserve"> </w:t>
       </w:r>
-      <w:hyperlink r:id="rId96">
+      <w:hyperlink r:id="rId100">
         <w:r>
           <w:rPr>
             <w:rStyle w:val="Hyperlink"/>
@@ -4065,17 +4229,17 @@
         <w:t xml:space="preserve">.</w:t>
       </w:r>
     </w:p>
-    <w:bookmarkEnd w:id="98"/>
-    <w:bookmarkEnd w:id="99"/>
+    <w:bookmarkEnd w:id="102"/>
+    <w:bookmarkEnd w:id="103"/>
     <w:p>
       <w:pPr>
         <w:pStyle w:val="Heading1"/>
       </w:pPr>
-      <w:bookmarkStart w:id="100" w:name="figures-and-figure-captions"/>
+      <w:bookmarkStart w:id="104" w:name="figures-and-figure-captions"/>
       <w:r>
         <w:t xml:space="preserve">Figures and Figure Captions</w:t>
       </w:r>
-      <w:bookmarkEnd w:id="100"/>
+      <w:bookmarkEnd w:id="104"/>
     </w:p>
     <w:sectPr>
       <w:footerReference w:type="default" r:id="rId9"/>

</xml_diff>